<commit_message>
Further improvements in Report
</commit_message>
<xml_diff>
--- a/ReportEntrega2.docx
+++ b/ReportEntrega2.docx
@@ -362,7 +362,10 @@
         </w:rPr>
       </w:pPr>
       <w:r>
-        <w:rPr/>
+        <w:rPr>
+          <w:sz w:val="40"/>
+          <w:szCs w:val="40"/>
+        </w:rPr>
       </w:r>
     </w:p>
     <w:p>
@@ -375,7 +378,10 @@
         </w:rPr>
       </w:pPr>
       <w:r>
-        <w:rPr/>
+        <w:rPr>
+          <w:sz w:val="40"/>
+          <w:szCs w:val="40"/>
+        </w:rPr>
       </w:r>
     </w:p>
     <w:p>
@@ -601,7 +607,10 @@
         </w:rPr>
       </w:pPr>
       <w:r>
-        <w:rPr/>
+        <w:rPr>
+          <w:sz w:val="24"/>
+          <w:szCs w:val="24"/>
+        </w:rPr>
       </w:r>
     </w:p>
     <w:p>
@@ -614,7 +623,10 @@
         </w:rPr>
       </w:pPr>
       <w:r>
-        <w:rPr/>
+        <w:rPr>
+          <w:sz w:val="24"/>
+          <w:szCs w:val="24"/>
+        </w:rPr>
       </w:r>
     </w:p>
     <w:p>
@@ -661,7 +673,7 @@
       <w:hyperlink w:anchor="__RefHeading___Toc204_1963847657">
         <w:r>
           <w:rPr>
-            <w:rStyle w:val="Style"/>
+            <w:rStyle w:val="IndexLink"/>
           </w:rPr>
           <w:t>Bibliografia e outras Fontes de Referência</w:t>
           <w:tab/>
@@ -690,7 +702,7 @@
           <w:color w:val="222222"/>
           <w:spacing w:val="0"/>
           <w:position w:val="0"/>
-          <w:sz w:val="36"/>
+          <w:sz w:val="24"/>
           <w:sz w:val="24"/>
           <w:szCs w:val="24"/>
           <w:highlight w:val="white"/>
@@ -700,7 +712,26 @@
         </w:rPr>
       </w:pPr>
       <w:r>
-        <w:rPr/>
+        <w:rPr>
+          <w:b w:val="false"/>
+          <w:bCs w:val="false"/>
+          <w:i w:val="false"/>
+          <w:iCs w:val="false"/>
+          <w:caps w:val="false"/>
+          <w:smallCaps w:val="false"/>
+          <w:strike w:val="false"/>
+          <w:dstrike w:val="false"/>
+          <w:color w:val="222222"/>
+          <w:spacing w:val="0"/>
+          <w:position w:val="0"/>
+          <w:sz w:val="24"/>
+          <w:sz w:val="24"/>
+          <w:szCs w:val="24"/>
+          <w:highlight w:val="white"/>
+          <w:u w:val="none"/>
+          <w:effect w:val="none"/>
+          <w:vertAlign w:val="baseline"/>
+        </w:rPr>
       </w:r>
       <w:r>
         <w:br w:type="page"/>
@@ -711,10 +742,11 @@
         <w:pStyle w:val="Heading1"/>
         <w:numPr>
           <w:ilvl w:val="0"/>
-          <w:numId w:val="1"/>
+          <w:numId w:val="2"/>
         </w:numPr>
         <w:spacing w:before="468" w:after="348"/>
         <w:ind w:left="0" w:hanging="0"/>
+        <w:jc w:val="both"/>
         <w:rPr/>
       </w:pPr>
       <w:r>
@@ -813,7 +845,20 @@
         </w:rPr>
       </w:pPr>
       <w:r>
-        <w:rPr/>
+        <w:rPr>
+          <w:b w:val="false"/>
+          <w:i w:val="false"/>
+          <w:iCs w:val="false"/>
+          <w:caps w:val="false"/>
+          <w:smallCaps w:val="false"/>
+          <w:strike w:val="false"/>
+          <w:dstrike w:val="false"/>
+          <w:color w:val="111111"/>
+          <w:sz w:val="24"/>
+          <w:szCs w:val="24"/>
+          <w:u w:val="none"/>
+          <w:effect w:val="none"/>
+        </w:rPr>
       </w:r>
     </w:p>
     <w:p>
@@ -821,7 +866,7 @@
         <w:pStyle w:val="Heading2"/>
         <w:numPr>
           <w:ilvl w:val="1"/>
-          <w:numId w:val="2"/>
+          <w:numId w:val="3"/>
         </w:numPr>
         <w:spacing w:before="285" w:after="285"/>
         <w:ind w:left="0" w:hanging="0"/>
@@ -831,7 +876,9 @@
         </w:rPr>
       </w:pPr>
       <w:r>
-        <w:rPr/>
+        <w:rPr>
+          <w:rFonts w:ascii="Liberation Serif" w:hAnsi="Liberation Serif"/>
+        </w:rPr>
       </w:r>
     </w:p>
     <w:p>
@@ -839,7 +886,7 @@
         <w:pStyle w:val="Heading2"/>
         <w:numPr>
           <w:ilvl w:val="1"/>
-          <w:numId w:val="2"/>
+          <w:numId w:val="3"/>
         </w:numPr>
         <w:spacing w:before="285" w:after="285"/>
         <w:ind w:left="0" w:hanging="0"/>
@@ -850,13 +897,7 @@
         <w:rPr>
           <w:rFonts w:ascii="Liberation Serif" w:hAnsi="Liberation Serif"/>
         </w:rPr>
-        <w:t xml:space="preserve">Iteração 1: </w:t>
-      </w:r>
-      <w:r>
-        <w:rPr>
-          <w:rFonts w:ascii="Liberation Serif" w:hAnsi="Liberation Serif"/>
-        </w:rPr>
-        <w:t>Verificação de Ocorrência de um Padrão num Texto</w:t>
+        <w:t>Iteração 1: Verificação de Ocorrência de um Padrão num Texto</w:t>
       </w:r>
     </w:p>
     <w:p>
@@ -869,11 +910,7 @@
       </w:pPr>
       <w:r>
         <w:rPr/>
-        <w:t xml:space="preserve">Nesta primeira iteração </w:t>
-      </w:r>
-      <w:r>
-        <w:rPr/>
-        <w:t xml:space="preserve">o objetivo é encontrar pelo menos uma ocorrência exata entre o </w:t>
+        <w:t xml:space="preserve">Nesta primeira iteração o objetivo é encontrar pelo menos uma ocorrência exata entre o </w:t>
       </w:r>
       <w:r>
         <w:rPr>
@@ -896,14 +933,7 @@
           <w:i w:val="false"/>
           <w:iCs w:val="false"/>
         </w:rPr>
-        <w:t>D</w:t>
-      </w:r>
-      <w:r>
-        <w:rPr>
-          <w:i w:val="false"/>
-          <w:iCs w:val="false"/>
-        </w:rPr>
-        <w:t xml:space="preserve">esta forma, é possível detetar </w:t>
+        <w:t xml:space="preserve">Desta forma, é possível detetar </w:t>
       </w:r>
       <w:r>
         <w:rPr>
@@ -971,7 +1001,7 @@
         <w:pStyle w:val="Heading2"/>
         <w:numPr>
           <w:ilvl w:val="1"/>
-          <w:numId w:val="2"/>
+          <w:numId w:val="3"/>
         </w:numPr>
         <w:spacing w:before="285" w:after="285"/>
         <w:ind w:left="0" w:hanging="0"/>
@@ -984,13 +1014,7 @@
         <w:rPr>
           <w:rFonts w:ascii="Liberation Serif" w:hAnsi="Liberation Serif"/>
         </w:rPr>
-        <w:t xml:space="preserve">Iteração 2: </w:t>
-      </w:r>
-      <w:r>
-        <w:rPr>
-          <w:rFonts w:ascii="Liberation Serif" w:hAnsi="Liberation Serif"/>
-        </w:rPr>
-        <w:t>Comparação entre um Padrão e um qualquer Texto</w:t>
+        <w:t>Iteração 2: Comparação entre um Padrão e um qualquer Texto</w:t>
       </w:r>
     </w:p>
     <w:p>
@@ -1018,6 +1042,83 @@
         </w:rPr>
         <w:t>Assim que a distância entre um padrão de procura do utilizador e a descrição textual de uma localidade pode ser quantificada, é possível implementar diversas heurísticas de decisão sobre o resultado dessa distância, a fim de tentar melhorar a experiência do utilizador.</w:t>
       </w:r>
+    </w:p>
+    <w:p>
+      <w:pPr>
+        <w:pStyle w:val="TextBody"/>
+        <w:jc w:val="both"/>
+        <w:rPr>
+          <w:u w:val="none"/>
+        </w:rPr>
+      </w:pPr>
+      <w:r>
+        <w:rPr/>
+      </w:r>
+    </w:p>
+    <w:p>
+      <w:pPr>
+        <w:pStyle w:val="TextBody"/>
+        <w:jc w:val="both"/>
+        <w:rPr>
+          <w:u w:val="none"/>
+        </w:rPr>
+      </w:pPr>
+      <w:r>
+        <w:rPr/>
+      </w:r>
+    </w:p>
+    <w:p>
+      <w:pPr>
+        <w:pStyle w:val="Heading2"/>
+        <w:numPr>
+          <w:ilvl w:val="1"/>
+          <w:numId w:val="3"/>
+        </w:numPr>
+        <w:spacing w:before="285" w:after="285"/>
+        <w:ind w:left="0" w:hanging="0"/>
+        <w:jc w:val="both"/>
+        <w:rPr>
+          <w:rFonts w:ascii="Liberation Serif" w:hAnsi="Liberation Serif"/>
+          <w:u w:val="none"/>
+        </w:rPr>
+      </w:pPr>
+      <w:r>
+        <w:rPr>
+          <w:rFonts w:ascii="Liberation Serif" w:hAnsi="Liberation Serif"/>
+        </w:rPr>
+        <w:t xml:space="preserve">Iteração </w:t>
+      </w:r>
+      <w:r>
+        <w:rPr>
+          <w:rFonts w:ascii="Liberation Serif" w:hAnsi="Liberation Serif"/>
+        </w:rPr>
+        <w:t>3</w:t>
+      </w:r>
+      <w:r>
+        <w:rPr>
+          <w:rFonts w:ascii="Liberation Serif" w:hAnsi="Liberation Serif"/>
+        </w:rPr>
+        <w:t xml:space="preserve">: </w:t>
+      </w:r>
+      <w:r>
+        <w:rPr>
+          <w:rFonts w:ascii="Liberation Serif" w:hAnsi="Liberation Serif"/>
+        </w:rPr>
+        <w:t>Implementação de um mecanismo de pesquisa</w:t>
+      </w:r>
+    </w:p>
+    <w:p>
+      <w:pPr>
+        <w:pStyle w:val="TextBody"/>
+        <w:jc w:val="both"/>
+        <w:rPr/>
+      </w:pPr>
+      <w:r>
+        <w:rPr>
+          <w:u w:val="none"/>
+        </w:rPr>
+        <w:t>Nesta última iteração pretende-se, utilizando os algorítmos implementados nas iterações prévias, implementar um bom mecanismo de pesquisa com base nos padrões inseridos pelo utilizador, de forma a retornar resultados que correspondam o melhor possível aos seus desejos de pesquisa.</w:t>
+      </w:r>
       <w:r>
         <w:br w:type="page"/>
       </w:r>
@@ -1027,13 +1128,2748 @@
         <w:pStyle w:val="Heading1"/>
         <w:numPr>
           <w:ilvl w:val="0"/>
-          <w:numId w:val="2"/>
+          <w:numId w:val="5"/>
+        </w:numPr>
+        <w:spacing w:before="468" w:after="348"/>
+        <w:ind w:left="0" w:hanging="0"/>
+        <w:jc w:val="both"/>
+        <w:rPr/>
+      </w:pPr>
+      <w:r>
+        <w:rPr>
+          <w:rFonts w:ascii="Liberation Serif" w:hAnsi="Liberation Serif"/>
+          <w:caps w:val="false"/>
+          <w:smallCaps w:val="false"/>
+          <w:color w:val="222222"/>
+          <w:spacing w:val="0"/>
+          <w:position w:val="0"/>
+          <w:sz w:val="36"/>
+          <w:sz w:val="36"/>
+          <w:u w:val="none"/>
+          <w:vertAlign w:val="baseline"/>
+        </w:rPr>
+        <w:t>Estrutura do Programa</w:t>
+      </w:r>
+    </w:p>
+    <w:p>
+      <w:pPr>
+        <w:pStyle w:val="TextBody"/>
+        <w:jc w:val="both"/>
+        <w:rPr/>
+      </w:pPr>
+      <w:r>
+        <w:rPr>
+          <w:b w:val="false"/>
+          <w:bCs w:val="false"/>
+          <w:i w:val="false"/>
+          <w:iCs w:val="false"/>
+          <w:caps w:val="false"/>
+          <w:smallCaps w:val="false"/>
+          <w:color w:val="222222"/>
+          <w:spacing w:val="0"/>
+          <w:position w:val="0"/>
+          <w:sz w:val="24"/>
+          <w:sz w:val="24"/>
+          <w:szCs w:val="24"/>
+          <w:u w:val="none"/>
+          <w:vertAlign w:val="baseline"/>
+        </w:rPr>
+        <w:t xml:space="preserve">A fim de agregar todos os algorítmos que operam em strings, foi definido o namespace </w:t>
+      </w:r>
+      <w:r>
+        <w:rPr>
+          <w:b/>
+          <w:bCs/>
+          <w:i w:val="false"/>
+          <w:iCs w:val="false"/>
+          <w:caps w:val="false"/>
+          <w:smallCaps w:val="false"/>
+          <w:color w:val="222222"/>
+          <w:spacing w:val="0"/>
+          <w:position w:val="0"/>
+          <w:sz w:val="24"/>
+          <w:sz w:val="24"/>
+          <w:szCs w:val="24"/>
+          <w:u w:val="none"/>
+          <w:vertAlign w:val="baseline"/>
+        </w:rPr>
+        <w:t>StringSearch</w:t>
+      </w:r>
+      <w:r>
+        <w:rPr>
+          <w:b w:val="false"/>
+          <w:bCs w:val="false"/>
+          <w:i w:val="false"/>
+          <w:iCs w:val="false"/>
+          <w:caps w:val="false"/>
+          <w:smallCaps w:val="false"/>
+          <w:color w:val="222222"/>
+          <w:spacing w:val="0"/>
+          <w:position w:val="0"/>
+          <w:sz w:val="24"/>
+          <w:sz w:val="24"/>
+          <w:szCs w:val="24"/>
+          <w:u w:val="none"/>
+          <w:vertAlign w:val="baseline"/>
+        </w:rPr>
+        <w:t xml:space="preserve">, </w:t>
+      </w:r>
+      <w:r>
+        <w:rPr>
+          <w:b w:val="false"/>
+          <w:bCs w:val="false"/>
+          <w:i w:val="false"/>
+          <w:iCs w:val="false"/>
+          <w:caps w:val="false"/>
+          <w:smallCaps w:val="false"/>
+          <w:color w:val="222222"/>
+          <w:spacing w:val="0"/>
+          <w:position w:val="0"/>
+          <w:sz w:val="24"/>
+          <w:sz w:val="24"/>
+          <w:szCs w:val="24"/>
+          <w:u w:val="none"/>
+          <w:vertAlign w:val="baseline"/>
+        </w:rPr>
+        <w:t xml:space="preserve">nos ficheiros </w:t>
+      </w:r>
+      <w:r>
+        <w:rPr>
+          <w:b w:val="false"/>
+          <w:bCs w:val="false"/>
+          <w:i/>
+          <w:iCs/>
+          <w:caps w:val="false"/>
+          <w:smallCaps w:val="false"/>
+          <w:color w:val="222222"/>
+          <w:spacing w:val="0"/>
+          <w:position w:val="0"/>
+          <w:sz w:val="24"/>
+          <w:sz w:val="24"/>
+          <w:szCs w:val="24"/>
+          <w:u w:val="none"/>
+          <w:vertAlign w:val="baseline"/>
+        </w:rPr>
+        <w:t xml:space="preserve">StringSearch.cpp </w:t>
+      </w:r>
+      <w:r>
+        <w:rPr>
+          <w:b w:val="false"/>
+          <w:bCs w:val="false"/>
+          <w:i w:val="false"/>
+          <w:iCs w:val="false"/>
+          <w:caps w:val="false"/>
+          <w:smallCaps w:val="false"/>
+          <w:color w:val="222222"/>
+          <w:spacing w:val="0"/>
+          <w:position w:val="0"/>
+          <w:sz w:val="24"/>
+          <w:sz w:val="24"/>
+          <w:szCs w:val="24"/>
+          <w:u w:val="none"/>
+          <w:vertAlign w:val="baseline"/>
+        </w:rPr>
+        <w:t xml:space="preserve">e </w:t>
+      </w:r>
+      <w:r>
+        <w:rPr>
+          <w:b w:val="false"/>
+          <w:bCs w:val="false"/>
+          <w:i/>
+          <w:iCs/>
+          <w:caps w:val="false"/>
+          <w:smallCaps w:val="false"/>
+          <w:color w:val="222222"/>
+          <w:spacing w:val="0"/>
+          <w:position w:val="0"/>
+          <w:sz w:val="24"/>
+          <w:sz w:val="24"/>
+          <w:szCs w:val="24"/>
+          <w:u w:val="none"/>
+          <w:vertAlign w:val="baseline"/>
+        </w:rPr>
+        <w:t>StringSearch.h</w:t>
+      </w:r>
+      <w:r>
+        <w:rPr>
+          <w:b w:val="false"/>
+          <w:bCs w:val="false"/>
+          <w:i w:val="false"/>
+          <w:iCs w:val="false"/>
+          <w:caps w:val="false"/>
+          <w:smallCaps w:val="false"/>
+          <w:color w:val="222222"/>
+          <w:spacing w:val="0"/>
+          <w:position w:val="0"/>
+          <w:sz w:val="24"/>
+          <w:sz w:val="24"/>
+          <w:szCs w:val="24"/>
+          <w:u w:val="none"/>
+          <w:vertAlign w:val="baseline"/>
+        </w:rPr>
+        <w:t>.</w:t>
+      </w:r>
+    </w:p>
+    <w:p>
+      <w:pPr>
+        <w:pStyle w:val="TextBody"/>
+        <w:jc w:val="both"/>
+        <w:rPr/>
+      </w:pPr>
+      <w:r>
+        <w:rPr>
+          <w:b w:val="false"/>
+          <w:bCs w:val="false"/>
+          <w:i w:val="false"/>
+          <w:iCs w:val="false"/>
+          <w:caps w:val="false"/>
+          <w:smallCaps w:val="false"/>
+          <w:color w:val="222222"/>
+          <w:spacing w:val="0"/>
+          <w:position w:val="0"/>
+          <w:sz w:val="24"/>
+          <w:sz w:val="24"/>
+          <w:szCs w:val="24"/>
+          <w:u w:val="none"/>
+          <w:vertAlign w:val="baseline"/>
+        </w:rPr>
+        <w:t>A restante estrutura do programa encontra-se tal e qual como descrita no relatório da entrega do trabalho anterior.</w:t>
+      </w:r>
+      <w:r>
+        <w:br w:type="page"/>
+      </w:r>
+    </w:p>
+    <w:p>
+      <w:pPr>
+        <w:pStyle w:val="Heading1"/>
+        <w:numPr>
+          <w:ilvl w:val="0"/>
+          <w:numId w:val="5"/>
+        </w:numPr>
+        <w:spacing w:lineRule="auto" w:line="276" w:before="468" w:after="348"/>
+        <w:ind w:left="0" w:hanging="0"/>
+        <w:jc w:val="both"/>
+        <w:rPr/>
+      </w:pPr>
+      <w:r>
+        <w:rPr>
+          <w:rFonts w:ascii="Liberation Serif" w:hAnsi="Liberation Serif"/>
+          <w:caps w:val="false"/>
+          <w:smallCaps w:val="false"/>
+          <w:color w:val="222222"/>
+          <w:spacing w:val="0"/>
+          <w:position w:val="0"/>
+          <w:sz w:val="36"/>
+          <w:sz w:val="36"/>
+          <w:u w:val="none"/>
+          <w:vertAlign w:val="baseline"/>
+        </w:rPr>
+        <w:t>Solução Implementada</w:t>
+      </w:r>
+    </w:p>
+    <w:p>
+      <w:pPr>
+        <w:pStyle w:val="TextBody"/>
+        <w:spacing w:lineRule="auto" w:line="276" w:before="0" w:after="0"/>
+        <w:jc w:val="both"/>
+        <w:rPr/>
+      </w:pPr>
+      <w:r>
+        <w:rPr>
+          <w:b w:val="false"/>
+          <w:bCs w:val="false"/>
+          <w:i w:val="false"/>
+          <w:iCs w:val="false"/>
+          <w:caps w:val="false"/>
+          <w:smallCaps w:val="false"/>
+          <w:color w:val="222222"/>
+          <w:spacing w:val="0"/>
+          <w:position w:val="0"/>
+          <w:sz w:val="24"/>
+          <w:sz w:val="24"/>
+          <w:szCs w:val="24"/>
+          <w:u w:val="none"/>
+          <w:vertAlign w:val="baseline"/>
+        </w:rPr>
+        <w:t>A descrição da solução implementada foi dividida em três partes, cada parte relativa a cada uma das iterações expostas no capítulo de Descrição do Problema.</w:t>
+      </w:r>
+    </w:p>
+    <w:p>
+      <w:pPr>
+        <w:pStyle w:val="TextBody"/>
+        <w:spacing w:lineRule="auto" w:line="276" w:before="0" w:after="0"/>
+        <w:jc w:val="both"/>
+        <w:rPr>
+          <w:b w:val="false"/>
+          <w:b w:val="false"/>
+          <w:bCs w:val="false"/>
+          <w:i w:val="false"/>
+          <w:i w:val="false"/>
+          <w:iCs w:val="false"/>
+          <w:caps w:val="false"/>
+          <w:smallCaps w:val="false"/>
+          <w:color w:val="222222"/>
+          <w:spacing w:val="0"/>
+          <w:position w:val="0"/>
+          <w:sz w:val="24"/>
+          <w:sz w:val="24"/>
+          <w:szCs w:val="24"/>
+          <w:u w:val="none"/>
+          <w:vertAlign w:val="baseline"/>
+        </w:rPr>
+      </w:pPr>
+      <w:r>
+        <w:rPr/>
+      </w:r>
+    </w:p>
+    <w:p>
+      <w:pPr>
+        <w:pStyle w:val="Heading2"/>
+        <w:numPr>
+          <w:ilvl w:val="1"/>
+          <w:numId w:val="3"/>
+        </w:numPr>
+        <w:spacing w:lineRule="auto" w:line="276" w:before="314" w:after="234"/>
+        <w:jc w:val="both"/>
+        <w:rPr>
+          <w:rFonts w:ascii="Liberation Serif" w:hAnsi="Liberation Serif"/>
+        </w:rPr>
+      </w:pPr>
+      <w:r>
+        <w:rPr/>
+      </w:r>
+    </w:p>
+    <w:p>
+      <w:pPr>
+        <w:pStyle w:val="Heading2"/>
+        <w:numPr>
+          <w:ilvl w:val="1"/>
+          <w:numId w:val="3"/>
+        </w:numPr>
+        <w:spacing w:lineRule="auto" w:line="276" w:before="314" w:after="234"/>
+        <w:jc w:val="both"/>
+        <w:rPr/>
+      </w:pPr>
+      <w:r>
+        <w:rPr>
+          <w:rFonts w:ascii="Liberation Serif" w:hAnsi="Liberation Serif"/>
+        </w:rPr>
+        <w:t xml:space="preserve">Iteração </w:t>
+      </w:r>
+      <w:r>
+        <w:rPr>
+          <w:rFonts w:ascii="Liberation Serif" w:hAnsi="Liberation Serif"/>
+        </w:rPr>
+        <w:t>1</w:t>
+      </w:r>
+      <w:r>
+        <w:rPr>
+          <w:rFonts w:ascii="Liberation Serif" w:hAnsi="Liberation Serif"/>
+        </w:rPr>
+        <w:t>: Verificação de Ocorrência de um Padrão num Texto</w:t>
+      </w:r>
+    </w:p>
+    <w:p>
+      <w:pPr>
+        <w:pStyle w:val="TextBody"/>
+        <w:spacing w:lineRule="auto" w:line="276" w:before="114" w:after="114"/>
+        <w:jc w:val="both"/>
+        <w:rPr/>
+      </w:pPr>
+      <w:r>
+        <w:rPr/>
+        <w:t xml:space="preserve">O problema de verificar a ocorrência de um padrão </w:t>
+      </w:r>
+      <w:r>
+        <w:rPr/>
+        <w:t>é um problema já densamente estudado, cuja formalização se encontra seguidamente apresentada:</w:t>
+      </w:r>
+    </w:p>
+    <w:p>
+      <w:pPr>
+        <w:pStyle w:val="TextBody"/>
+        <w:spacing w:lineRule="auto" w:line="276" w:before="114" w:after="114"/>
+        <w:jc w:val="both"/>
+        <w:rPr/>
+      </w:pPr>
+      <w:r>
+        <w:rPr/>
+      </w:r>
+    </w:p>
+    <w:p>
+      <w:pPr>
+        <w:pStyle w:val="TextBody"/>
+        <w:numPr>
+          <w:ilvl w:val="1"/>
+          <w:numId w:val="5"/>
+        </w:numPr>
+        <w:spacing w:lineRule="auto" w:line="276" w:before="0" w:after="0"/>
+        <w:jc w:val="both"/>
+        <w:rPr>
+          <w:b/>
+          <w:b/>
+          <w:bCs/>
+          <w:sz w:val="28"/>
+          <w:szCs w:val="28"/>
+        </w:rPr>
+      </w:pPr>
+      <w:r>
+        <w:rPr>
+          <w:b/>
+          <w:bCs/>
+          <w:sz w:val="28"/>
+          <w:szCs w:val="28"/>
+        </w:rPr>
+      </w:r>
+    </w:p>
+    <w:p>
+      <w:pPr>
+        <w:pStyle w:val="TextBody"/>
+        <w:numPr>
+          <w:ilvl w:val="1"/>
+          <w:numId w:val="5"/>
+        </w:numPr>
+        <w:spacing w:lineRule="auto" w:line="276" w:before="0" w:after="0"/>
+        <w:jc w:val="both"/>
+        <w:rPr>
+          <w:b/>
+          <w:b/>
+          <w:bCs/>
+          <w:sz w:val="28"/>
+          <w:szCs w:val="28"/>
+        </w:rPr>
+      </w:pPr>
+      <w:r>
+        <w:rPr>
+          <w:b/>
+          <w:bCs/>
+          <w:sz w:val="28"/>
+          <w:szCs w:val="28"/>
+        </w:rPr>
+        <w:t>Dados de Entrada</w:t>
+      </w:r>
+    </w:p>
+    <w:p>
+      <w:pPr>
+        <w:pStyle w:val="TextBody"/>
+        <w:numPr>
+          <w:ilvl w:val="0"/>
+          <w:numId w:val="6"/>
+        </w:numPr>
+        <w:spacing w:lineRule="auto" w:line="276" w:before="171" w:after="171"/>
+        <w:jc w:val="both"/>
+        <w:rPr/>
+      </w:pPr>
+      <w:r>
+        <w:rPr>
+          <w:b/>
+          <w:bCs/>
+        </w:rPr>
+        <w:t xml:space="preserve">P – </w:t>
+      </w:r>
+      <w:r>
+        <w:rPr>
+          <w:b w:val="false"/>
+          <w:bCs w:val="false"/>
+        </w:rPr>
+        <w:t>Cadeia de caratéres representativa do padrão a pesquisar</w:t>
+      </w:r>
+    </w:p>
+    <w:p>
+      <w:pPr>
+        <w:pStyle w:val="TextBody"/>
+        <w:numPr>
+          <w:ilvl w:val="0"/>
+          <w:numId w:val="6"/>
+        </w:numPr>
+        <w:spacing w:lineRule="auto" w:line="276" w:before="0" w:after="0"/>
+        <w:jc w:val="both"/>
+        <w:rPr/>
+      </w:pPr>
+      <w:r>
+        <w:rPr>
+          <w:b/>
+          <w:bCs/>
+        </w:rPr>
+        <w:t xml:space="preserve">T </w:t>
+      </w:r>
+      <w:r>
+        <w:rPr>
+          <w:b w:val="false"/>
+          <w:bCs w:val="false"/>
+        </w:rPr>
+        <w:t xml:space="preserve">– Cadeia de caratéres na qual é pretendido procurar o padrão </w:t>
+      </w:r>
+      <w:r>
+        <w:rPr>
+          <w:b/>
+          <w:bCs/>
+        </w:rPr>
+        <w:t>P</w:t>
+      </w:r>
+    </w:p>
+    <w:p>
+      <w:pPr>
+        <w:pStyle w:val="TextBody"/>
+        <w:spacing w:lineRule="auto" w:line="276" w:before="0" w:after="0"/>
+        <w:jc w:val="both"/>
+        <w:rPr>
+          <w:b/>
+          <w:b/>
+          <w:bCs/>
+        </w:rPr>
+      </w:pPr>
+      <w:r>
+        <w:rPr/>
+      </w:r>
+    </w:p>
+    <w:p>
+      <w:pPr>
+        <w:pStyle w:val="TextBody"/>
+        <w:numPr>
+          <w:ilvl w:val="1"/>
+          <w:numId w:val="5"/>
+        </w:numPr>
+        <w:spacing w:lineRule="auto" w:line="276"/>
+        <w:jc w:val="both"/>
+        <w:rPr>
+          <w:b/>
+          <w:b/>
+          <w:bCs/>
+          <w:sz w:val="28"/>
+          <w:szCs w:val="28"/>
+        </w:rPr>
+      </w:pPr>
+      <w:bookmarkStart w:id="1" w:name="__RefHeading___Toc144_1963847657"/>
+      <w:bookmarkEnd w:id="1"/>
+      <w:r>
+        <w:rPr>
+          <w:b/>
+          <w:bCs/>
+          <w:sz w:val="28"/>
+          <w:szCs w:val="28"/>
+        </w:rPr>
+        <w:t>Dados de Saída</w:t>
+      </w:r>
+    </w:p>
+    <w:p>
+      <w:pPr>
+        <w:pStyle w:val="TextBody"/>
+        <w:numPr>
+          <w:ilvl w:val="0"/>
+          <w:numId w:val="6"/>
+        </w:numPr>
+        <w:spacing w:lineRule="auto" w:line="276" w:before="0" w:after="0"/>
+        <w:jc w:val="both"/>
+        <w:rPr>
+          <w:b/>
+          <w:b/>
+          <w:bCs/>
+        </w:rPr>
+      </w:pPr>
+      <w:r>
+        <w:rPr>
+          <w:b/>
+          <w:bCs/>
+          <w:u w:val="none"/>
+        </w:rPr>
+        <w:t>N</w:t>
+      </w:r>
+      <w:r>
+        <w:rPr>
+          <w:b w:val="false"/>
+          <w:bCs w:val="false"/>
+          <w:u w:val="none"/>
+        </w:rPr>
+        <w:t xml:space="preserve"> – Número de ocorrência do padrão </w:t>
+      </w:r>
+      <w:r>
+        <w:rPr>
+          <w:b/>
+          <w:bCs/>
+          <w:u w:val="none"/>
+        </w:rPr>
+        <w:t>P</w:t>
+      </w:r>
+      <w:r>
+        <w:rPr>
+          <w:b w:val="false"/>
+          <w:bCs w:val="false"/>
+          <w:u w:val="none"/>
+        </w:rPr>
+        <w:t xml:space="preserve"> na cadeia de caratéres </w:t>
+      </w:r>
+      <w:r>
+        <w:rPr>
+          <w:b/>
+          <w:bCs/>
+          <w:u w:val="none"/>
+        </w:rPr>
+        <w:t>T</w:t>
+      </w:r>
+    </w:p>
+    <w:p>
+      <w:pPr>
+        <w:pStyle w:val="TextBody"/>
+        <w:spacing w:lineRule="auto" w:line="276" w:before="0" w:after="0"/>
+        <w:jc w:val="both"/>
+        <w:rPr>
+          <w:u w:val="none"/>
+        </w:rPr>
+      </w:pPr>
+      <w:r>
+        <w:rPr>
+          <w:b/>
+          <w:bCs/>
+        </w:rPr>
+      </w:r>
+    </w:p>
+    <w:p>
+      <w:pPr>
+        <w:pStyle w:val="TextBody"/>
+        <w:spacing w:lineRule="auto" w:line="276" w:before="0" w:after="0"/>
+        <w:jc w:val="both"/>
+        <w:rPr>
+          <w:b/>
+          <w:b/>
+          <w:bCs/>
+          <w:sz w:val="28"/>
+          <w:szCs w:val="28"/>
+        </w:rPr>
+      </w:pPr>
+      <w:r>
+        <w:rPr>
+          <w:b/>
+          <w:bCs/>
+          <w:sz w:val="28"/>
+          <w:szCs w:val="28"/>
+          <w:u w:val="none"/>
+        </w:rPr>
+        <w:t>Restrições nos dados</w:t>
+      </w:r>
+    </w:p>
+    <w:p>
+      <w:pPr>
+        <w:pStyle w:val="TextBody"/>
+        <w:numPr>
+          <w:ilvl w:val="0"/>
+          <w:numId w:val="6"/>
+        </w:numPr>
+        <w:spacing w:lineRule="auto" w:line="276" w:before="171" w:after="171"/>
+        <w:jc w:val="both"/>
+        <w:rPr>
+          <w:b/>
+          <w:b/>
+          <w:bCs/>
+        </w:rPr>
+      </w:pPr>
+      <w:r>
+        <w:rPr>
+          <w:b/>
+          <w:bCs/>
+          <w:u w:val="none"/>
+        </w:rPr>
+        <w:t xml:space="preserve">|T| </w:t>
+      </w:r>
+      <w:r>
+        <w:rPr>
+          <w:b w:val="false"/>
+          <w:bCs w:val="false"/>
+          <w:caps w:val="false"/>
+          <w:smallCaps w:val="false"/>
+          <w:color w:val="222222"/>
+          <w:spacing w:val="0"/>
+          <w:u w:val="none"/>
+        </w:rPr>
+        <w:t>≥ |</w:t>
+      </w:r>
+      <w:r>
+        <w:rPr>
+          <w:b/>
+          <w:bCs/>
+          <w:caps w:val="false"/>
+          <w:smallCaps w:val="false"/>
+          <w:color w:val="222222"/>
+          <w:spacing w:val="0"/>
+          <w:u w:val="none"/>
+        </w:rPr>
+        <w:t>P|</w:t>
+      </w:r>
+      <w:r>
+        <w:rPr>
+          <w:b w:val="false"/>
+          <w:bCs w:val="false"/>
+          <w:caps w:val="false"/>
+          <w:smallCaps w:val="false"/>
+          <w:color w:val="222222"/>
+          <w:spacing w:val="0"/>
+          <w:u w:val="none"/>
+        </w:rPr>
+        <w:t xml:space="preserve"> , o tamanho da cadeia de caratéres correspondente ao padrão deverá ter tamanho inferior ao tamanho da cadeia de caratéres correspondente ao texto onde a pesquisa é efetuada.</w:t>
+      </w:r>
+    </w:p>
+    <w:p>
+      <w:pPr>
+        <w:pStyle w:val="TextBody"/>
+        <w:spacing w:lineRule="auto" w:line="276" w:before="171" w:after="171"/>
+        <w:jc w:val="both"/>
+        <w:rPr>
+          <w:b w:val="false"/>
+          <w:b w:val="false"/>
+          <w:bCs w:val="false"/>
+          <w:caps w:val="false"/>
+          <w:smallCaps w:val="false"/>
+          <w:color w:val="222222"/>
+          <w:spacing w:val="0"/>
+          <w:u w:val="none"/>
+        </w:rPr>
+      </w:pPr>
+      <w:r>
+        <w:rPr>
+          <w:b/>
+          <w:bCs/>
+        </w:rPr>
+      </w:r>
+    </w:p>
+    <w:p>
+      <w:pPr>
+        <w:pStyle w:val="TextBody"/>
+        <w:spacing w:lineRule="auto" w:line="276" w:before="0" w:after="0"/>
+        <w:jc w:val="both"/>
+        <w:rPr>
+          <w:b w:val="false"/>
+          <w:b w:val="false"/>
+          <w:bCs w:val="false"/>
+          <w:caps w:val="false"/>
+          <w:smallCaps w:val="false"/>
+          <w:color w:val="222222"/>
+          <w:spacing w:val="0"/>
+          <w:u w:val="none"/>
+        </w:rPr>
+      </w:pPr>
+      <w:r>
+        <w:rPr>
+          <w:b/>
+          <w:bCs/>
+        </w:rPr>
+      </w:r>
+    </w:p>
+    <w:p>
+      <w:pPr>
+        <w:pStyle w:val="TextBody"/>
+        <w:spacing w:lineRule="auto" w:line="276" w:before="0" w:after="0"/>
+        <w:jc w:val="both"/>
+        <w:rPr>
+          <w:b/>
+          <w:b/>
+          <w:bCs/>
+        </w:rPr>
+      </w:pPr>
+      <w:r>
+        <w:rPr>
+          <w:b w:val="false"/>
+          <w:bCs w:val="false"/>
+          <w:caps w:val="false"/>
+          <w:smallCaps w:val="false"/>
+          <w:color w:val="222222"/>
+          <w:spacing w:val="0"/>
+          <w:u w:val="none"/>
+        </w:rPr>
+        <w:t xml:space="preserve">Uma primeira abordagem para solucionar este problema é, embora um pouco ingénua, procurar a ocorrência do padrão em todas as </w:t>
+      </w:r>
+      <w:r>
+        <w:rPr>
+          <w:b w:val="false"/>
+          <w:bCs w:val="false"/>
+          <w:i/>
+          <w:iCs/>
+          <w:caps w:val="false"/>
+          <w:smallCaps w:val="false"/>
+          <w:color w:val="222222"/>
+          <w:spacing w:val="0"/>
+          <w:u w:val="none"/>
+        </w:rPr>
+        <w:t>sub-strings</w:t>
+      </w:r>
+      <w:r>
+        <w:rPr>
+          <w:b/>
+          <w:bCs/>
+          <w:i w:val="false"/>
+          <w:iCs w:val="false"/>
+          <w:caps w:val="false"/>
+          <w:smallCaps w:val="false"/>
+          <w:color w:val="222222"/>
+          <w:spacing w:val="0"/>
+          <w:u w:val="none"/>
+        </w:rPr>
+        <w:t xml:space="preserve"> </w:t>
+      </w:r>
+      <w:r>
+        <w:rPr>
+          <w:b w:val="false"/>
+          <w:bCs w:val="false"/>
+          <w:i w:val="false"/>
+          <w:iCs w:val="false"/>
+          <w:caps w:val="false"/>
+          <w:smallCaps w:val="false"/>
+          <w:color w:val="222222"/>
+          <w:spacing w:val="0"/>
+          <w:u w:val="none"/>
+        </w:rPr>
+        <w:t>de tamanho |P| do texto, sendo esta comparação feita caratér a caratér. O pseudo-código correspondente a este algorítmo encontra-se a seguir apresentado:</w:t>
+      </w:r>
+    </w:p>
+    <w:p>
+      <w:pPr>
+        <w:pStyle w:val="TextBody"/>
+        <w:spacing w:lineRule="auto" w:line="276" w:before="171" w:after="171"/>
+        <w:jc w:val="both"/>
+        <w:rPr>
+          <w:b w:val="false"/>
+          <w:b w:val="false"/>
+          <w:bCs w:val="false"/>
+          <w:i w:val="false"/>
+          <w:i w:val="false"/>
+          <w:iCs w:val="false"/>
+          <w:caps w:val="false"/>
+          <w:smallCaps w:val="false"/>
+          <w:color w:val="222222"/>
+          <w:spacing w:val="0"/>
+          <w:u w:val="none"/>
+        </w:rPr>
+      </w:pPr>
+      <w:r>
+        <w:rPr>
+          <w:b/>
+          <w:bCs/>
+        </w:rPr>
+      </w:r>
+      <w:r>
+        <w:br w:type="page"/>
+      </w:r>
+    </w:p>
+    <w:p>
+      <w:pPr>
+        <w:pStyle w:val="TextBody"/>
+        <w:spacing w:lineRule="auto" w:line="276" w:before="171" w:after="171"/>
+        <w:jc w:val="both"/>
+        <w:rPr>
+          <w:b w:val="false"/>
+          <w:b w:val="false"/>
+          <w:bCs w:val="false"/>
+          <w:i w:val="false"/>
+          <w:i w:val="false"/>
+          <w:iCs w:val="false"/>
+          <w:caps w:val="false"/>
+          <w:smallCaps w:val="false"/>
+          <w:color w:val="222222"/>
+          <w:spacing w:val="0"/>
+          <w:u w:val="none"/>
+        </w:rPr>
+      </w:pPr>
+      <w:r>
+        <w:rPr>
+          <w:b/>
+          <w:bCs/>
+        </w:rPr>
+        <w:drawing>
+          <wp:anchor behindDoc="0" distT="0" distB="0" distL="0" distR="0" simplePos="0" locked="0" layoutInCell="1" allowOverlap="1" relativeHeight="3">
+            <wp:simplePos x="0" y="0"/>
+            <wp:positionH relativeFrom="column">
+              <wp:align>center</wp:align>
+            </wp:positionH>
+            <wp:positionV relativeFrom="paragraph">
+              <wp:posOffset>635</wp:posOffset>
+            </wp:positionV>
+            <wp:extent cx="4733925" cy="3000375"/>
+            <wp:effectExtent l="0" t="0" r="0" b="0"/>
+            <wp:wrapTopAndBottom/>
+            <wp:docPr id="2" name="Image2" descr=""/>
+            <wp:cNvGraphicFramePr>
+              <a:graphicFrameLocks xmlns:a="http://schemas.openxmlformats.org/drawingml/2006/main" noChangeAspect="1"/>
+            </wp:cNvGraphicFramePr>
+            <a:graphic xmlns:a="http://schemas.openxmlformats.org/drawingml/2006/main">
+              <a:graphicData uri="http://schemas.openxmlformats.org/drawingml/2006/picture">
+                <pic:pic xmlns:pic="http://schemas.openxmlformats.org/drawingml/2006/picture">
+                  <pic:nvPicPr>
+                    <pic:cNvPr id="2" name="Image2" descr=""/>
+                    <pic:cNvPicPr>
+                      <a:picLocks noChangeAspect="1" noChangeArrowheads="1"/>
+                    </pic:cNvPicPr>
+                  </pic:nvPicPr>
+                  <pic:blipFill>
+                    <a:blip r:embed="rId6"/>
+                    <a:stretch>
+                      <a:fillRect/>
+                    </a:stretch>
+                  </pic:blipFill>
+                  <pic:spPr bwMode="auto">
+                    <a:xfrm>
+                      <a:off x="0" y="0"/>
+                      <a:ext cx="4733925" cy="3000375"/>
+                    </a:xfrm>
+                    <a:prstGeom prst="rect">
+                      <a:avLst/>
+                    </a:prstGeom>
+                  </pic:spPr>
+                </pic:pic>
+              </a:graphicData>
+            </a:graphic>
+          </wp:anchor>
+        </w:drawing>
+      </w:r>
+    </w:p>
+    <w:p>
+      <w:pPr>
+        <w:pStyle w:val="TextBody"/>
+        <w:spacing w:lineRule="auto" w:line="276" w:before="171" w:after="171"/>
+        <w:jc w:val="both"/>
+        <w:rPr>
+          <w:b w:val="false"/>
+          <w:b w:val="false"/>
+          <w:bCs w:val="false"/>
+          <w:i w:val="false"/>
+          <w:i w:val="false"/>
+          <w:iCs w:val="false"/>
+          <w:caps w:val="false"/>
+          <w:smallCaps w:val="false"/>
+          <w:color w:val="222222"/>
+          <w:spacing w:val="0"/>
+          <w:u w:val="none"/>
+        </w:rPr>
+      </w:pPr>
+      <w:r>
+        <w:rPr>
+          <w:b/>
+          <w:bCs/>
+        </w:rPr>
+      </w:r>
+    </w:p>
+    <w:p>
+      <w:pPr>
+        <w:pStyle w:val="TextBody"/>
+        <w:spacing w:lineRule="auto" w:line="276" w:before="171" w:after="171"/>
+        <w:jc w:val="both"/>
+        <w:rPr>
+          <w:b/>
+          <w:b/>
+          <w:bCs/>
+        </w:rPr>
+      </w:pPr>
+      <w:r>
+        <w:rPr>
+          <w:b w:val="false"/>
+          <w:bCs w:val="false"/>
+          <w:i w:val="false"/>
+          <w:iCs w:val="false"/>
+          <w:caps w:val="false"/>
+          <w:smallCaps w:val="false"/>
+          <w:color w:val="222222"/>
+          <w:spacing w:val="0"/>
+          <w:u w:val="none"/>
+        </w:rPr>
+        <w:t xml:space="preserve">Como é possível observar neste pseudo-código, o número de iterações realizadas é proporcional ao tamanho do padrão, que é procurado tantas vezes quanto o tamanho do texto. Por este motivo, este algorítmo torna-se ineficiente para cadeias de caratéres de comprimento elevado, visto que a sua </w:t>
+      </w:r>
+      <w:r>
+        <w:rPr>
+          <w:b/>
+          <w:bCs/>
+          <w:i w:val="false"/>
+          <w:iCs w:val="false"/>
+          <w:caps w:val="false"/>
+          <w:smallCaps w:val="false"/>
+          <w:color w:val="222222"/>
+          <w:spacing w:val="0"/>
+          <w:u w:val="none"/>
+        </w:rPr>
+        <w:t>complexidade temporal</w:t>
+      </w:r>
+      <w:r>
+        <w:rPr>
+          <w:b w:val="false"/>
+          <w:bCs w:val="false"/>
+          <w:i w:val="false"/>
+          <w:iCs w:val="false"/>
+          <w:caps w:val="false"/>
+          <w:smallCaps w:val="false"/>
+          <w:color w:val="222222"/>
+          <w:spacing w:val="0"/>
+          <w:u w:val="none"/>
+        </w:rPr>
+        <w:t xml:space="preserve"> é </w:t>
+      </w:r>
+      <w:r>
+        <w:rPr>
+          <w:b/>
+          <w:bCs/>
+          <w:i w:val="false"/>
+          <w:iCs w:val="false"/>
+          <w:caps w:val="false"/>
+          <w:smallCaps w:val="false"/>
+          <w:color w:val="222222"/>
+          <w:spacing w:val="0"/>
+          <w:u w:val="none"/>
+        </w:rPr>
+        <w:t>O(|P| * |T|)</w:t>
+      </w:r>
+      <w:r>
+        <w:rPr>
+          <w:b w:val="false"/>
+          <w:bCs w:val="false"/>
+          <w:i w:val="false"/>
+          <w:iCs w:val="false"/>
+          <w:caps w:val="false"/>
+          <w:smallCaps w:val="false"/>
+          <w:color w:val="222222"/>
+          <w:spacing w:val="0"/>
+          <w:u w:val="none"/>
+        </w:rPr>
+        <w:t xml:space="preserve">. </w:t>
+      </w:r>
+    </w:p>
+    <w:p>
+      <w:pPr>
+        <w:pStyle w:val="TextBody"/>
+        <w:spacing w:lineRule="auto" w:line="276" w:before="171" w:after="171"/>
+        <w:jc w:val="both"/>
+        <w:rPr>
+          <w:b/>
+          <w:b/>
+          <w:bCs/>
+        </w:rPr>
+      </w:pPr>
+      <w:r>
+        <w:rPr>
+          <w:b w:val="false"/>
+          <w:bCs w:val="false"/>
+          <w:i w:val="false"/>
+          <w:iCs w:val="false"/>
+          <w:caps w:val="false"/>
+          <w:smallCaps w:val="false"/>
+          <w:color w:val="222222"/>
+          <w:spacing w:val="0"/>
+          <w:u w:val="none"/>
+        </w:rPr>
+        <w:t>Quanto à sua complexidade</w:t>
+      </w:r>
+      <w:r>
+        <w:rPr>
+          <w:b/>
+          <w:bCs/>
+          <w:i w:val="false"/>
+          <w:iCs w:val="false"/>
+          <w:caps w:val="false"/>
+          <w:smallCaps w:val="false"/>
+          <w:color w:val="222222"/>
+          <w:spacing w:val="0"/>
+          <w:u w:val="none"/>
+        </w:rPr>
+        <w:t xml:space="preserve"> </w:t>
+      </w:r>
+      <w:r>
+        <w:rPr>
+          <w:b w:val="false"/>
+          <w:bCs w:val="false"/>
+          <w:i w:val="false"/>
+          <w:iCs w:val="false"/>
+          <w:caps w:val="false"/>
+          <w:smallCaps w:val="false"/>
+          <w:color w:val="222222"/>
+          <w:spacing w:val="0"/>
+          <w:u w:val="none"/>
+        </w:rPr>
+        <w:t xml:space="preserve">espacial, o espaço ocupado é independente dos dados de entrada, sendo portanto constante para quaisquer dados de entrada. Por este motivo, a </w:t>
+      </w:r>
+      <w:r>
+        <w:rPr>
+          <w:b/>
+          <w:bCs/>
+          <w:i w:val="false"/>
+          <w:iCs w:val="false"/>
+          <w:caps w:val="false"/>
+          <w:smallCaps w:val="false"/>
+          <w:color w:val="222222"/>
+          <w:spacing w:val="0"/>
+          <w:u w:val="none"/>
+        </w:rPr>
+        <w:t>complexidade espacial</w:t>
+      </w:r>
+      <w:r>
+        <w:rPr>
+          <w:b w:val="false"/>
+          <w:bCs w:val="false"/>
+          <w:i w:val="false"/>
+          <w:iCs w:val="false"/>
+          <w:caps w:val="false"/>
+          <w:smallCaps w:val="false"/>
+          <w:color w:val="222222"/>
+          <w:spacing w:val="0"/>
+          <w:u w:val="none"/>
+        </w:rPr>
+        <w:t xml:space="preserve"> é </w:t>
+      </w:r>
+      <w:r>
+        <w:rPr>
+          <w:b/>
+          <w:bCs/>
+          <w:i w:val="false"/>
+          <w:iCs w:val="false"/>
+          <w:caps w:val="false"/>
+          <w:smallCaps w:val="false"/>
+          <w:color w:val="222222"/>
+          <w:spacing w:val="0"/>
+          <w:u w:val="none"/>
+        </w:rPr>
+        <w:t>O(1)</w:t>
+      </w:r>
+      <w:r>
+        <w:rPr>
+          <w:b w:val="false"/>
+          <w:bCs w:val="false"/>
+          <w:i w:val="false"/>
+          <w:iCs w:val="false"/>
+          <w:caps w:val="false"/>
+          <w:smallCaps w:val="false"/>
+          <w:color w:val="222222"/>
+          <w:spacing w:val="0"/>
+          <w:u w:val="none"/>
+        </w:rPr>
+        <w:t>.</w:t>
+      </w:r>
+    </w:p>
+    <w:p>
+      <w:pPr>
+        <w:pStyle w:val="TextBody"/>
+        <w:spacing w:lineRule="auto" w:line="276" w:before="171" w:after="171"/>
+        <w:jc w:val="both"/>
+        <w:rPr>
+          <w:b w:val="false"/>
+          <w:b w:val="false"/>
+          <w:bCs w:val="false"/>
+          <w:i w:val="false"/>
+          <w:i w:val="false"/>
+          <w:iCs w:val="false"/>
+          <w:caps w:val="false"/>
+          <w:smallCaps w:val="false"/>
+          <w:color w:val="222222"/>
+          <w:spacing w:val="0"/>
+          <w:u w:val="none"/>
+        </w:rPr>
+      </w:pPr>
+      <w:r>
+        <w:rPr>
+          <w:b/>
+          <w:bCs/>
+        </w:rPr>
+      </w:r>
+    </w:p>
+    <w:p>
+      <w:pPr>
+        <w:pStyle w:val="TextBody"/>
+        <w:spacing w:lineRule="auto" w:line="276" w:before="171" w:after="171"/>
+        <w:jc w:val="both"/>
+        <w:rPr>
+          <w:b w:val="false"/>
+          <w:b w:val="false"/>
+          <w:bCs w:val="false"/>
+          <w:i w:val="false"/>
+          <w:i w:val="false"/>
+          <w:iCs w:val="false"/>
+          <w:caps w:val="false"/>
+          <w:smallCaps w:val="false"/>
+          <w:color w:val="222222"/>
+          <w:spacing w:val="0"/>
+          <w:u w:val="none"/>
+        </w:rPr>
+      </w:pPr>
+      <w:r>
+        <w:rPr>
+          <w:b/>
+          <w:bCs/>
+        </w:rPr>
+      </w:r>
+    </w:p>
+    <w:p>
+      <w:pPr>
+        <w:pStyle w:val="TextBody"/>
+        <w:spacing w:lineRule="auto" w:line="276" w:before="171" w:after="171"/>
+        <w:jc w:val="both"/>
+        <w:rPr>
+          <w:b/>
+          <w:b/>
+          <w:bCs/>
+        </w:rPr>
+      </w:pPr>
+      <w:r>
+        <w:rPr>
+          <w:b w:val="false"/>
+          <w:bCs w:val="false"/>
+          <w:i w:val="false"/>
+          <w:iCs w:val="false"/>
+          <w:caps w:val="false"/>
+          <w:smallCaps w:val="false"/>
+          <w:color w:val="222222"/>
+          <w:spacing w:val="0"/>
+          <w:u w:val="none"/>
+        </w:rPr>
+        <w:t xml:space="preserve">É, no entanto, possível obter uma solução melhor, procedendo a um pré-processamento do padrão, de forma a evitar comparações desnecessárias entre o padrão e </w:t>
+      </w:r>
+      <w:r>
+        <w:rPr>
+          <w:b w:val="false"/>
+          <w:bCs w:val="false"/>
+          <w:i/>
+          <w:iCs/>
+          <w:caps w:val="false"/>
+          <w:smallCaps w:val="false"/>
+          <w:color w:val="222222"/>
+          <w:spacing w:val="0"/>
+          <w:u w:val="none"/>
+        </w:rPr>
+        <w:t>sub-strings</w:t>
+      </w:r>
+      <w:r>
+        <w:rPr>
+          <w:b w:val="false"/>
+          <w:bCs w:val="false"/>
+          <w:i w:val="false"/>
+          <w:iCs w:val="false"/>
+          <w:caps w:val="false"/>
+          <w:smallCaps w:val="false"/>
+          <w:color w:val="222222"/>
+          <w:spacing w:val="0"/>
+          <w:u w:val="none"/>
+        </w:rPr>
+        <w:t xml:space="preserve"> do texto. </w:t>
+      </w:r>
+    </w:p>
+    <w:p>
+      <w:pPr>
+        <w:pStyle w:val="TextBody"/>
+        <w:spacing w:lineRule="auto" w:line="276" w:before="171" w:after="171"/>
+        <w:jc w:val="both"/>
+        <w:rPr>
+          <w:b/>
+          <w:b/>
+          <w:bCs/>
+        </w:rPr>
+      </w:pPr>
+      <w:r>
+        <w:rPr>
+          <w:b w:val="false"/>
+          <w:bCs w:val="false"/>
+          <w:u w:val="none"/>
+        </w:rPr>
+        <w:t xml:space="preserve">O algorítmo de </w:t>
+      </w:r>
+      <w:r>
+        <w:rPr>
+          <w:b/>
+          <w:bCs/>
+          <w:u w:val="none"/>
+        </w:rPr>
+        <w:t>Knuth-Morris-Pratt</w:t>
+      </w:r>
+      <w:r>
+        <w:rPr>
+          <w:b w:val="false"/>
+          <w:bCs w:val="false"/>
+          <w:u w:val="none"/>
+        </w:rPr>
+        <w:t xml:space="preserve"> faz um pré-processamento do padrão, </w:t>
+      </w:r>
+      <w:r>
+        <w:rPr>
+          <w:b w:val="false"/>
+          <w:bCs w:val="false"/>
+          <w:u w:val="none"/>
+        </w:rPr>
+        <w:t xml:space="preserve">comparando o padrão com deslocações do mesmo, a fim de calcular a chamada </w:t>
+      </w:r>
+      <w:r>
+        <w:rPr>
+          <w:b/>
+          <w:bCs/>
+          <w:u w:val="none"/>
+        </w:rPr>
+        <w:t>função prefixo</w:t>
+      </w:r>
+      <w:r>
+        <w:rPr>
+          <w:b w:val="false"/>
+          <w:bCs w:val="false"/>
+          <w:u w:val="none"/>
+        </w:rPr>
+        <w:t>, quem contém valores correspondentes aos deslocamentos a efetuar no padrão de forma a evitar comparações desnecessárias.</w:t>
+      </w:r>
+    </w:p>
+    <w:p>
+      <w:pPr>
+        <w:pStyle w:val="TextBody"/>
+        <w:spacing w:lineRule="auto" w:line="276" w:before="171" w:after="171"/>
+        <w:jc w:val="both"/>
+        <w:rPr>
+          <w:b/>
+          <w:b/>
+          <w:bCs/>
+        </w:rPr>
+      </w:pPr>
+      <w:r>
+        <w:rPr>
+          <w:b w:val="false"/>
+          <w:bCs w:val="false"/>
+          <w:u w:val="none"/>
+        </w:rPr>
+        <w:t>O pseudo-código correspondente ao cálculo dos valores desta função prefixo encontra-se seguidamente apresentado:</w:t>
+      </w:r>
+      <w:r>
+        <w:br w:type="page"/>
+      </w:r>
+    </w:p>
+    <w:p>
+      <w:pPr>
+        <w:pStyle w:val="TextBody"/>
+        <w:spacing w:lineRule="auto" w:line="276" w:before="171" w:after="171"/>
+        <w:jc w:val="both"/>
+        <w:rPr>
+          <w:b w:val="false"/>
+          <w:b w:val="false"/>
+          <w:bCs w:val="false"/>
+          <w:u w:val="none"/>
+        </w:rPr>
+      </w:pPr>
+      <w:r>
+        <w:rPr>
+          <w:b/>
+          <w:bCs/>
+        </w:rPr>
+        <w:drawing>
+          <wp:anchor behindDoc="0" distT="0" distB="0" distL="0" distR="0" simplePos="0" locked="0" layoutInCell="1" allowOverlap="1" relativeHeight="4">
+            <wp:simplePos x="0" y="0"/>
+            <wp:positionH relativeFrom="column">
+              <wp:align>center</wp:align>
+            </wp:positionH>
+            <wp:positionV relativeFrom="paragraph">
+              <wp:posOffset>635</wp:posOffset>
+            </wp:positionV>
+            <wp:extent cx="3743325" cy="2333625"/>
+            <wp:effectExtent l="0" t="0" r="0" b="0"/>
+            <wp:wrapTopAndBottom/>
+            <wp:docPr id="3" name="Image3" descr=""/>
+            <wp:cNvGraphicFramePr>
+              <a:graphicFrameLocks xmlns:a="http://schemas.openxmlformats.org/drawingml/2006/main" noChangeAspect="1"/>
+            </wp:cNvGraphicFramePr>
+            <a:graphic xmlns:a="http://schemas.openxmlformats.org/drawingml/2006/main">
+              <a:graphicData uri="http://schemas.openxmlformats.org/drawingml/2006/picture">
+                <pic:pic xmlns:pic="http://schemas.openxmlformats.org/drawingml/2006/picture">
+                  <pic:nvPicPr>
+                    <pic:cNvPr id="3" name="Image3" descr=""/>
+                    <pic:cNvPicPr>
+                      <a:picLocks noChangeAspect="1" noChangeArrowheads="1"/>
+                    </pic:cNvPicPr>
+                  </pic:nvPicPr>
+                  <pic:blipFill>
+                    <a:blip r:embed="rId7"/>
+                    <a:stretch>
+                      <a:fillRect/>
+                    </a:stretch>
+                  </pic:blipFill>
+                  <pic:spPr bwMode="auto">
+                    <a:xfrm>
+                      <a:off x="0" y="0"/>
+                      <a:ext cx="3743325" cy="2333625"/>
+                    </a:xfrm>
+                    <a:prstGeom prst="rect">
+                      <a:avLst/>
+                    </a:prstGeom>
+                  </pic:spPr>
+                </pic:pic>
+              </a:graphicData>
+            </a:graphic>
+          </wp:anchor>
+        </w:drawing>
+      </w:r>
+    </w:p>
+    <w:p>
+      <w:pPr>
+        <w:pStyle w:val="TextBody"/>
+        <w:spacing w:lineRule="auto" w:line="276" w:before="171" w:after="171"/>
+        <w:jc w:val="both"/>
+        <w:rPr>
+          <w:b/>
+          <w:b/>
+          <w:bCs/>
+        </w:rPr>
+      </w:pPr>
+      <w:r>
+        <w:rPr>
+          <w:b w:val="false"/>
+          <w:bCs w:val="false"/>
+          <w:u w:val="none"/>
+        </w:rPr>
+        <w:t xml:space="preserve">O número de iterações desta rotina é diretamente proporcional ao tamanho do padrão, pelo que a sua </w:t>
+      </w:r>
+      <w:r>
+        <w:rPr>
+          <w:b/>
+          <w:bCs/>
+          <w:u w:val="none"/>
+        </w:rPr>
+        <w:t>complexidade temporal</w:t>
+      </w:r>
+      <w:r>
+        <w:rPr>
+          <w:b w:val="false"/>
+          <w:bCs w:val="false"/>
+          <w:u w:val="none"/>
+        </w:rPr>
+        <w:t xml:space="preserve"> é linear relativamente ao tamanho do padrão, </w:t>
+      </w:r>
+      <w:r>
+        <w:rPr>
+          <w:b/>
+          <w:bCs/>
+          <w:u w:val="none"/>
+        </w:rPr>
+        <w:t>O(|P|)</w:t>
+      </w:r>
+      <w:r>
+        <w:rPr>
+          <w:b w:val="false"/>
+          <w:bCs w:val="false"/>
+          <w:u w:val="none"/>
+        </w:rPr>
+        <w:t xml:space="preserve">. Quanto ao espaço, o tamanho do vetor correspondente à função prefixo é proporcional ao tamanho do padrão, pelo que a </w:t>
+      </w:r>
+      <w:r>
+        <w:rPr>
+          <w:b/>
+          <w:bCs/>
+          <w:u w:val="none"/>
+        </w:rPr>
+        <w:t>complexidade espacial</w:t>
+      </w:r>
+      <w:r>
+        <w:rPr>
+          <w:b w:val="false"/>
+          <w:bCs w:val="false"/>
+          <w:u w:val="none"/>
+        </w:rPr>
+        <w:t xml:space="preserve"> é também linear, </w:t>
+      </w:r>
+      <w:r>
+        <w:rPr>
+          <w:b/>
+          <w:bCs/>
+          <w:u w:val="none"/>
+        </w:rPr>
+        <w:t>O(|P|)</w:t>
+      </w:r>
+      <w:r>
+        <w:rPr>
+          <w:b w:val="false"/>
+          <w:bCs w:val="false"/>
+          <w:u w:val="none"/>
+        </w:rPr>
+        <w:t>.</w:t>
+      </w:r>
+    </w:p>
+    <w:p>
+      <w:pPr>
+        <w:pStyle w:val="TextBody"/>
+        <w:spacing w:lineRule="auto" w:line="276" w:before="171" w:after="171"/>
+        <w:jc w:val="both"/>
+        <w:rPr>
+          <w:b/>
+          <w:b/>
+          <w:bCs/>
+        </w:rPr>
+      </w:pPr>
+      <w:r>
+        <w:rPr>
+          <w:b w:val="false"/>
+          <w:bCs w:val="false"/>
+          <w:u w:val="none"/>
+        </w:rPr>
+        <w:t xml:space="preserve">Após esta etapa de pré-processamento, o algorítmo propriamente dito utiliza os valores desta função prefixo para proceder ao cálculo do número de ocorrência do padrão no texto. </w:t>
+      </w:r>
+      <w:r>
+        <w:rPr>
+          <w:b w:val="false"/>
+          <w:bCs w:val="false"/>
+          <w:u w:val="none"/>
+        </w:rPr>
+        <w:t>Devido ao cálculo da função prefixo, são agora evitadas diversos deslocamentos do padrão desnecessários, como é possível observar no pseudo-código:</w:t>
+      </w:r>
+    </w:p>
+    <w:p>
+      <w:pPr>
+        <w:pStyle w:val="TextBody"/>
+        <w:spacing w:lineRule="auto" w:line="276" w:before="0" w:after="0"/>
+        <w:jc w:val="both"/>
+        <w:rPr>
+          <w:b w:val="false"/>
+          <w:b w:val="false"/>
+          <w:bCs w:val="false"/>
+          <w:u w:val="none"/>
+        </w:rPr>
+      </w:pPr>
+      <w:r>
+        <w:rPr>
+          <w:b/>
+          <w:bCs/>
+        </w:rPr>
+      </w:r>
+    </w:p>
+    <w:p>
+      <w:pPr>
+        <w:pStyle w:val="TextBody"/>
+        <w:spacing w:lineRule="auto" w:line="276" w:before="171" w:after="171"/>
+        <w:jc w:val="both"/>
+        <w:rPr>
+          <w:b w:val="false"/>
+          <w:b w:val="false"/>
+          <w:bCs w:val="false"/>
+          <w:u w:val="none"/>
+        </w:rPr>
+      </w:pPr>
+      <w:r>
+        <w:rPr>
+          <w:b/>
+          <w:bCs/>
+        </w:rPr>
+        <w:drawing>
+          <wp:anchor behindDoc="0" distT="0" distB="0" distL="0" distR="0" simplePos="0" locked="0" layoutInCell="1" allowOverlap="1" relativeHeight="5">
+            <wp:simplePos x="0" y="0"/>
+            <wp:positionH relativeFrom="column">
+              <wp:align>center</wp:align>
+            </wp:positionH>
+            <wp:positionV relativeFrom="paragraph">
+              <wp:posOffset>635</wp:posOffset>
+            </wp:positionV>
+            <wp:extent cx="4467225" cy="2505075"/>
+            <wp:effectExtent l="0" t="0" r="0" b="0"/>
+            <wp:wrapTopAndBottom/>
+            <wp:docPr id="4" name="Image4" descr=""/>
+            <wp:cNvGraphicFramePr>
+              <a:graphicFrameLocks xmlns:a="http://schemas.openxmlformats.org/drawingml/2006/main" noChangeAspect="1"/>
+            </wp:cNvGraphicFramePr>
+            <a:graphic xmlns:a="http://schemas.openxmlformats.org/drawingml/2006/main">
+              <a:graphicData uri="http://schemas.openxmlformats.org/drawingml/2006/picture">
+                <pic:pic xmlns:pic="http://schemas.openxmlformats.org/drawingml/2006/picture">
+                  <pic:nvPicPr>
+                    <pic:cNvPr id="4" name="Image4" descr=""/>
+                    <pic:cNvPicPr>
+                      <a:picLocks noChangeAspect="1" noChangeArrowheads="1"/>
+                    </pic:cNvPicPr>
+                  </pic:nvPicPr>
+                  <pic:blipFill>
+                    <a:blip r:embed="rId8"/>
+                    <a:stretch>
+                      <a:fillRect/>
+                    </a:stretch>
+                  </pic:blipFill>
+                  <pic:spPr bwMode="auto">
+                    <a:xfrm>
+                      <a:off x="0" y="0"/>
+                      <a:ext cx="4467225" cy="2505075"/>
+                    </a:xfrm>
+                    <a:prstGeom prst="rect">
+                      <a:avLst/>
+                    </a:prstGeom>
+                  </pic:spPr>
+                </pic:pic>
+              </a:graphicData>
+            </a:graphic>
+          </wp:anchor>
+        </w:drawing>
+      </w:r>
+    </w:p>
+    <w:p>
+      <w:pPr>
+        <w:pStyle w:val="TextBody"/>
+        <w:spacing w:lineRule="auto" w:line="276" w:before="171" w:after="171"/>
+        <w:jc w:val="both"/>
+        <w:rPr>
+          <w:b/>
+          <w:b/>
+          <w:bCs/>
+        </w:rPr>
+      </w:pPr>
+      <w:r>
+        <w:rPr>
+          <w:b w:val="false"/>
+          <w:bCs w:val="false"/>
+          <w:u w:val="none"/>
+        </w:rPr>
+        <w:t xml:space="preserve">O número de iterações desta rotina é diretamente proporcional ao tamanho do </w:t>
+      </w:r>
+      <w:r>
+        <w:rPr>
+          <w:b w:val="false"/>
+          <w:bCs w:val="false"/>
+          <w:u w:val="none"/>
+        </w:rPr>
+        <w:t>texto</w:t>
+      </w:r>
+      <w:r>
+        <w:rPr>
+          <w:b w:val="false"/>
+          <w:bCs w:val="false"/>
+          <w:u w:val="none"/>
+        </w:rPr>
+        <w:t xml:space="preserve">, pelo que a sua complexidade temporal é linear relativamente ao tamanho do </w:t>
+      </w:r>
+      <w:r>
+        <w:rPr>
+          <w:b w:val="false"/>
+          <w:bCs w:val="false"/>
+          <w:u w:val="none"/>
+        </w:rPr>
+        <w:t>texto</w:t>
+      </w:r>
+      <w:r>
+        <w:rPr>
+          <w:b w:val="false"/>
+          <w:bCs w:val="false"/>
+          <w:u w:val="none"/>
+        </w:rPr>
+        <w:t xml:space="preserve">, </w:t>
+      </w:r>
+      <w:r>
+        <w:rPr>
+          <w:b/>
+          <w:bCs/>
+          <w:u w:val="none"/>
+        </w:rPr>
+        <w:t>O(|</w:t>
+      </w:r>
+      <w:r>
+        <w:rPr>
+          <w:b/>
+          <w:bCs/>
+          <w:u w:val="none"/>
+        </w:rPr>
+        <w:t>T</w:t>
+      </w:r>
+      <w:r>
+        <w:rPr>
+          <w:b/>
+          <w:bCs/>
+          <w:u w:val="none"/>
+        </w:rPr>
+        <w:t>|)</w:t>
+      </w:r>
+      <w:r>
+        <w:rPr>
+          <w:b w:val="false"/>
+          <w:bCs w:val="false"/>
+          <w:u w:val="none"/>
+        </w:rPr>
+        <w:t xml:space="preserve">. </w:t>
+      </w:r>
+      <w:r>
+        <w:rPr>
+          <w:b w:val="false"/>
+          <w:bCs w:val="false"/>
+          <w:u w:val="none"/>
+        </w:rPr>
+        <w:t xml:space="preserve">Quanto ao espaço, para além do espaço ocupado pela função prefixo, o espaço ocupado é independente do tamanho dos dados de entrada, pelo que a </w:t>
+      </w:r>
+      <w:r>
+        <w:rPr>
+          <w:b/>
+          <w:bCs/>
+          <w:u w:val="none"/>
+        </w:rPr>
+        <w:t xml:space="preserve">complexidade espacial </w:t>
+      </w:r>
+      <w:r>
+        <w:rPr>
+          <w:b w:val="false"/>
+          <w:bCs w:val="false"/>
+          <w:u w:val="none"/>
+        </w:rPr>
+        <w:t xml:space="preserve">é constante, </w:t>
+      </w:r>
+      <w:r>
+        <w:rPr>
+          <w:b/>
+          <w:bCs/>
+          <w:u w:val="none"/>
+        </w:rPr>
+        <w:t>O(1)</w:t>
+      </w:r>
+      <w:r>
+        <w:rPr>
+          <w:b w:val="false"/>
+          <w:bCs w:val="false"/>
+          <w:u w:val="none"/>
+        </w:rPr>
+        <w:t>.</w:t>
+      </w:r>
+    </w:p>
+    <w:p>
+      <w:pPr>
+        <w:pStyle w:val="TextBody"/>
+        <w:spacing w:lineRule="auto" w:line="276" w:before="171" w:after="171"/>
+        <w:jc w:val="both"/>
+        <w:rPr>
+          <w:b w:val="false"/>
+          <w:b w:val="false"/>
+          <w:bCs w:val="false"/>
+          <w:u w:val="none"/>
+        </w:rPr>
+      </w:pPr>
+      <w:r>
+        <w:rPr>
+          <w:b/>
+          <w:bCs/>
+        </w:rPr>
+      </w:r>
+    </w:p>
+    <w:p>
+      <w:pPr>
+        <w:pStyle w:val="TextBody"/>
+        <w:spacing w:lineRule="auto" w:line="276" w:before="171" w:after="171"/>
+        <w:jc w:val="both"/>
+        <w:rPr>
+          <w:b/>
+          <w:b/>
+          <w:bCs/>
+        </w:rPr>
+      </w:pPr>
+      <w:r>
+        <w:rPr>
+          <w:b w:val="false"/>
+          <w:bCs w:val="false"/>
+          <w:u w:val="none"/>
+        </w:rPr>
+        <w:t xml:space="preserve">Por este motivo, a </w:t>
+      </w:r>
+      <w:r>
+        <w:rPr>
+          <w:b/>
+          <w:bCs/>
+          <w:u w:val="none"/>
+        </w:rPr>
+        <w:t xml:space="preserve">complexidade temporal </w:t>
+      </w:r>
+      <w:r>
+        <w:rPr>
+          <w:b w:val="false"/>
+          <w:bCs w:val="false"/>
+          <w:u w:val="none"/>
+        </w:rPr>
+        <w:t xml:space="preserve">do algorítmo é linear relativamente à soma dos tamanhos do padrão e do texto, </w:t>
+      </w:r>
+      <w:r>
+        <w:rPr>
+          <w:b/>
+          <w:bCs/>
+          <w:u w:val="none"/>
+        </w:rPr>
+        <w:t>O(|P|+|T|)</w:t>
+      </w:r>
+      <w:r>
+        <w:rPr>
+          <w:b w:val="false"/>
+          <w:bCs w:val="false"/>
+          <w:u w:val="none"/>
+        </w:rPr>
+        <w:t xml:space="preserve"> e a </w:t>
+      </w:r>
+      <w:r>
+        <w:rPr>
+          <w:b/>
+          <w:bCs/>
+          <w:u w:val="none"/>
+        </w:rPr>
+        <w:t xml:space="preserve">complexidade espacial </w:t>
+      </w:r>
+      <w:r>
+        <w:rPr>
+          <w:b w:val="false"/>
+          <w:bCs w:val="false"/>
+          <w:u w:val="none"/>
+        </w:rPr>
+        <w:t xml:space="preserve">é proporcional ao tamanho do padrão (devido ao cálculo da função prefixo), sendo linear relativamente ao tamanho do padrão, </w:t>
+      </w:r>
+      <w:r>
+        <w:rPr>
+          <w:b/>
+          <w:bCs/>
+          <w:u w:val="none"/>
+        </w:rPr>
+        <w:t>O(|P|)</w:t>
+      </w:r>
+      <w:r>
+        <w:rPr>
+          <w:b w:val="false"/>
+          <w:bCs w:val="false"/>
+          <w:u w:val="none"/>
+        </w:rPr>
+        <w:t>, oferecendo um desempenho temporal bastante melhoror do que o algorítmo “ingénuo” previamente apresentado, à custa da utilização de um pouco mais de espaço.</w:t>
+      </w:r>
+    </w:p>
+    <w:p>
+      <w:pPr>
+        <w:pStyle w:val="TextBody"/>
+        <w:spacing w:lineRule="auto" w:line="276" w:before="171" w:after="171"/>
+        <w:jc w:val="both"/>
+        <w:rPr>
+          <w:b w:val="false"/>
+          <w:b w:val="false"/>
+          <w:bCs w:val="false"/>
+          <w:u w:val="none"/>
+        </w:rPr>
+      </w:pPr>
+      <w:r>
+        <w:rPr>
+          <w:b w:val="false"/>
+          <w:bCs w:val="false"/>
+          <w:u w:val="none"/>
+        </w:rPr>
+        <w:t xml:space="preserve">É </w:t>
+      </w:r>
+      <w:r>
+        <w:rPr>
+          <w:b w:val="false"/>
+          <w:bCs w:val="false"/>
+          <w:u w:val="none"/>
+        </w:rPr>
+        <w:t>também possível uma implementação com base num autómato finito, melhor que a primeira abordagem. No entanto, optamos por não implementar esse algorítmo, visto que o algorítmo de Knutt-Moris-Pratt apresenta melhores resultados.</w:t>
+      </w:r>
+    </w:p>
+    <w:p>
+      <w:pPr>
+        <w:pStyle w:val="TextBody"/>
+        <w:spacing w:lineRule="auto" w:line="276" w:before="171" w:after="171"/>
+        <w:jc w:val="both"/>
+        <w:rPr>
+          <w:rFonts w:ascii="Liberation Serif" w:hAnsi="Liberation Serif"/>
+        </w:rPr>
+      </w:pPr>
+      <w:r>
+        <w:rPr/>
+      </w:r>
+    </w:p>
+    <w:p>
+      <w:pPr>
+        <w:pStyle w:val="TextBody"/>
+        <w:spacing w:lineRule="auto" w:line="276" w:before="171" w:after="171"/>
+        <w:jc w:val="both"/>
+        <w:rPr>
+          <w:rFonts w:ascii="Liberation Serif" w:hAnsi="Liberation Serif"/>
+        </w:rPr>
+      </w:pPr>
+      <w:r>
+        <w:rPr/>
+      </w:r>
+    </w:p>
+    <w:p>
+      <w:pPr>
+        <w:pStyle w:val="Heading2"/>
+        <w:numPr>
+          <w:ilvl w:val="1"/>
+          <w:numId w:val="3"/>
+        </w:numPr>
+        <w:spacing w:lineRule="auto" w:line="276" w:before="143" w:after="63"/>
+        <w:jc w:val="both"/>
+        <w:rPr>
+          <w:rFonts w:ascii="Liberation Serif" w:hAnsi="Liberation Serif"/>
+        </w:rPr>
+      </w:pPr>
+      <w:r>
+        <w:rPr/>
+      </w:r>
+    </w:p>
+    <w:p>
+      <w:pPr>
+        <w:pStyle w:val="Heading2"/>
+        <w:numPr>
+          <w:ilvl w:val="1"/>
+          <w:numId w:val="3"/>
+        </w:numPr>
+        <w:spacing w:lineRule="auto" w:line="276" w:before="314" w:after="234"/>
+        <w:jc w:val="both"/>
+        <w:rPr/>
+      </w:pPr>
+      <w:r>
+        <w:rPr>
+          <w:rFonts w:ascii="Liberation Serif" w:hAnsi="Liberation Serif"/>
+        </w:rPr>
+        <w:t xml:space="preserve">Iteração </w:t>
+      </w:r>
+      <w:r>
+        <w:rPr>
+          <w:rFonts w:ascii="Liberation Serif" w:hAnsi="Liberation Serif"/>
+        </w:rPr>
+        <w:t>2</w:t>
+      </w:r>
+      <w:r>
+        <w:rPr>
+          <w:rFonts w:ascii="Liberation Serif" w:hAnsi="Liberation Serif"/>
+        </w:rPr>
+        <w:t>: Comparação entre um Padrão e um qualquer Texto</w:t>
+      </w:r>
+    </w:p>
+    <w:p>
+      <w:pPr>
+        <w:pStyle w:val="TextBody"/>
+        <w:spacing w:lineRule="auto" w:line="276" w:before="114" w:after="114"/>
+        <w:jc w:val="both"/>
+        <w:rPr>
+          <w:b/>
+          <w:b/>
+          <w:bCs/>
+        </w:rPr>
+      </w:pPr>
+      <w:r>
+        <w:rPr>
+          <w:b w:val="false"/>
+          <w:bCs w:val="false"/>
+          <w:u w:val="none"/>
+        </w:rPr>
+        <w:t>A</w:t>
+      </w:r>
+      <w:r>
+        <w:rPr>
+          <w:b w:val="false"/>
+          <w:bCs w:val="false"/>
+          <w:u w:val="none"/>
+        </w:rPr>
+        <w:t>pós resolvido o problema de encontrar a ocorrência de um padrão num texto, a próxima iteração consiste em conseguir quantificar a semelhança entre um padrão e um texto.</w:t>
+      </w:r>
+    </w:p>
+    <w:p>
+      <w:pPr>
+        <w:pStyle w:val="TextBody"/>
+        <w:spacing w:lineRule="auto" w:line="276" w:before="114" w:after="114"/>
+        <w:jc w:val="both"/>
+        <w:rPr>
+          <w:b/>
+          <w:b/>
+          <w:bCs/>
+        </w:rPr>
+      </w:pPr>
+      <w:r>
+        <w:rPr>
+          <w:b w:val="false"/>
+          <w:bCs w:val="false"/>
+          <w:u w:val="none"/>
+        </w:rPr>
+        <w:t xml:space="preserve">A </w:t>
+      </w:r>
+      <w:r>
+        <w:rPr>
+          <w:b/>
+          <w:bCs/>
+          <w:u w:val="none"/>
+        </w:rPr>
+        <w:t>dis</w:t>
+      </w:r>
+      <w:r>
+        <w:rPr>
+          <w:b/>
+          <w:bCs/>
+          <w:u w:val="none"/>
+        </w:rPr>
+        <w:t xml:space="preserve">tância de edição </w:t>
+      </w:r>
+      <w:r>
+        <w:rPr>
+          <w:b w:val="false"/>
+          <w:bCs w:val="false"/>
+          <w:u w:val="none"/>
+        </w:rPr>
+        <w:t xml:space="preserve">entre duas cadeias de caratéres (em inglês, </w:t>
+      </w:r>
+      <w:r>
+        <w:rPr>
+          <w:b w:val="false"/>
+          <w:bCs w:val="false"/>
+          <w:i/>
+          <w:iCs/>
+          <w:u w:val="none"/>
+        </w:rPr>
+        <w:t>edit distance</w:t>
+      </w:r>
+      <w:r>
+        <w:rPr>
+          <w:b w:val="false"/>
+          <w:bCs w:val="false"/>
+          <w:i w:val="false"/>
+          <w:iCs w:val="false"/>
+          <w:u w:val="none"/>
+        </w:rPr>
+        <w:t xml:space="preserve">) corresponde ao menor número possível de alterações que são necessárias para transformar um texto T num padrão P. Estas alterações podem ser a </w:t>
+      </w:r>
+      <w:r>
+        <w:rPr>
+          <w:b/>
+          <w:bCs/>
+          <w:i w:val="false"/>
+          <w:iCs w:val="false"/>
+          <w:u w:val="none"/>
+        </w:rPr>
+        <w:t xml:space="preserve">inserção </w:t>
+      </w:r>
+      <w:r>
+        <w:rPr>
+          <w:b w:val="false"/>
+          <w:bCs w:val="false"/>
+          <w:i w:val="false"/>
+          <w:iCs w:val="false"/>
+          <w:u w:val="none"/>
+        </w:rPr>
+        <w:t xml:space="preserve">de um caratér, a </w:t>
+      </w:r>
+      <w:r>
+        <w:rPr>
+          <w:b/>
+          <w:bCs/>
+          <w:i w:val="false"/>
+          <w:iCs w:val="false"/>
+          <w:u w:val="none"/>
+        </w:rPr>
+        <w:t>remoção</w:t>
+      </w:r>
+      <w:r>
+        <w:rPr>
+          <w:b w:val="false"/>
+          <w:bCs w:val="false"/>
+          <w:i w:val="false"/>
+          <w:iCs w:val="false"/>
+          <w:u w:val="none"/>
+        </w:rPr>
+        <w:t xml:space="preserve"> de um caratér ou a </w:t>
+      </w:r>
+      <w:r>
+        <w:rPr>
+          <w:b/>
+          <w:bCs/>
+          <w:i w:val="false"/>
+          <w:iCs w:val="false"/>
+          <w:u w:val="none"/>
+        </w:rPr>
+        <w:t xml:space="preserve">substituição </w:t>
+      </w:r>
+      <w:r>
+        <w:rPr>
+          <w:b w:val="false"/>
+          <w:bCs w:val="false"/>
+          <w:i w:val="false"/>
+          <w:iCs w:val="false"/>
+          <w:u w:val="none"/>
+        </w:rPr>
+        <w:t>de um caratér.</w:t>
+      </w:r>
+    </w:p>
+    <w:p>
+      <w:pPr>
+        <w:pStyle w:val="TextBody"/>
+        <w:spacing w:lineRule="auto" w:line="276" w:before="114" w:after="114"/>
+        <w:jc w:val="both"/>
+        <w:rPr>
+          <w:b w:val="false"/>
+          <w:b w:val="false"/>
+          <w:bCs w:val="false"/>
+          <w:i w:val="false"/>
+          <w:i w:val="false"/>
+          <w:iCs w:val="false"/>
+          <w:u w:val="none"/>
+        </w:rPr>
+      </w:pPr>
+      <w:r>
+        <w:rPr>
+          <w:b/>
+          <w:bCs/>
+        </w:rPr>
+      </w:r>
+    </w:p>
+    <w:p>
+      <w:pPr>
+        <w:pStyle w:val="TextBody"/>
+        <w:spacing w:lineRule="auto" w:line="276" w:before="114" w:after="114"/>
+        <w:jc w:val="both"/>
+        <w:rPr>
+          <w:b/>
+          <w:b/>
+          <w:bCs/>
+        </w:rPr>
+      </w:pPr>
+      <w:r>
+        <w:rPr>
+          <w:b w:val="false"/>
+          <w:bCs w:val="false"/>
+          <w:i w:val="false"/>
+          <w:iCs w:val="false"/>
+          <w:u w:val="none"/>
+        </w:rPr>
+        <w:t xml:space="preserve">É </w:t>
+      </w:r>
+      <w:r>
+        <w:rPr>
+          <w:b w:val="false"/>
+          <w:bCs w:val="false"/>
+          <w:i w:val="false"/>
+          <w:iCs w:val="false"/>
+          <w:u w:val="none"/>
+        </w:rPr>
+        <w:t>possível calcular esta distância recursivamente da seguinte forma:</w:t>
+      </w:r>
+    </w:p>
+    <w:p>
+      <w:pPr>
+        <w:pStyle w:val="TextBody"/>
+        <w:spacing w:lineRule="auto" w:line="276" w:before="114" w:after="114"/>
+        <w:jc w:val="both"/>
+        <w:rPr/>
+      </w:pPr>
+      <w:r>
+        <w:rPr>
+          <w:b w:val="false"/>
+          <w:bCs w:val="false"/>
+          <w:i w:val="false"/>
+          <w:iCs w:val="false"/>
+          <w:u w:val="none"/>
+        </w:rPr>
+        <w:t xml:space="preserve">Sejam </w:t>
+      </w:r>
+      <w:r>
+        <w:rPr>
+          <w:b/>
+          <w:bCs/>
+          <w:i w:val="false"/>
+          <w:iCs w:val="false"/>
+          <w:u w:val="none"/>
+        </w:rPr>
+        <w:t xml:space="preserve">i </w:t>
+      </w:r>
+      <w:r>
+        <w:rPr>
+          <w:b w:val="false"/>
+          <w:bCs w:val="false"/>
+          <w:i w:val="false"/>
+          <w:iCs w:val="false"/>
+          <w:u w:val="none"/>
+        </w:rPr>
+        <w:t xml:space="preserve">um contador pertencente ao intervalo [0 .. |P|] e </w:t>
+      </w:r>
+      <w:r>
+        <w:rPr>
+          <w:b/>
+          <w:bCs/>
+          <w:i w:val="false"/>
+          <w:iCs w:val="false"/>
+          <w:u w:val="none"/>
+        </w:rPr>
+        <w:t xml:space="preserve">j </w:t>
+      </w:r>
+      <w:r>
+        <w:rPr>
+          <w:b w:val="false"/>
+          <w:bCs w:val="false"/>
+          <w:i w:val="false"/>
+          <w:iCs w:val="false"/>
+          <w:u w:val="none"/>
+        </w:rPr>
+        <w:t xml:space="preserve">um contador pertencente ao intervalo [0 .. |T|] e distance[i,j] a </w:t>
+      </w:r>
+      <w:r>
+        <w:rPr>
+          <w:b w:val="false"/>
+          <w:bCs w:val="false"/>
+          <w:i w:val="false"/>
+          <w:iCs w:val="false"/>
+          <w:u w:val="none"/>
+        </w:rPr>
+        <w:t>distância de edição entre P[1..i] e T[1..j], então:</w:t>
+      </w:r>
+    </w:p>
+    <w:p>
+      <w:pPr>
+        <w:pStyle w:val="TextBody"/>
+        <w:numPr>
+          <w:ilvl w:val="0"/>
+          <w:numId w:val="7"/>
+        </w:numPr>
+        <w:spacing w:lineRule="auto" w:line="276" w:before="114" w:after="114"/>
+        <w:jc w:val="both"/>
+        <w:rPr/>
+      </w:pPr>
+      <w:r>
+        <w:rPr>
+          <w:b w:val="false"/>
+          <w:bCs w:val="false"/>
+          <w:i w:val="false"/>
+          <w:iCs w:val="false"/>
+          <w:u w:val="none"/>
+        </w:rPr>
+        <w:t>A</w:t>
+      </w:r>
+      <w:r>
+        <w:rPr>
+          <w:b w:val="false"/>
+          <w:bCs w:val="false"/>
+          <w:i w:val="false"/>
+          <w:iCs w:val="false"/>
+          <w:u w:val="none"/>
+        </w:rPr>
+        <w:t>s condições de fronteira são distance[0,j]=j e distance[i,0]=i</w:t>
+      </w:r>
+    </w:p>
+    <w:p>
+      <w:pPr>
+        <w:pStyle w:val="TextBody"/>
+        <w:numPr>
+          <w:ilvl w:val="0"/>
+          <w:numId w:val="7"/>
+        </w:numPr>
+        <w:spacing w:lineRule="auto" w:line="276" w:before="114" w:after="114"/>
+        <w:jc w:val="both"/>
+        <w:rPr/>
+      </w:pPr>
+      <w:r>
+        <w:rPr>
+          <w:b w:val="false"/>
+          <w:bCs w:val="false"/>
+          <w:i w:val="false"/>
+          <w:iCs w:val="false"/>
+          <w:u w:val="none"/>
+        </w:rPr>
+        <w:t>Os casos resursivos são, para i&gt;0 e j&gt;0:</w:t>
+      </w:r>
+    </w:p>
+    <w:p>
+      <w:pPr>
+        <w:pStyle w:val="TextBody"/>
+        <w:numPr>
+          <w:ilvl w:val="1"/>
+          <w:numId w:val="7"/>
+        </w:numPr>
+        <w:spacing w:lineRule="auto" w:line="276" w:before="114" w:after="114"/>
+        <w:jc w:val="both"/>
+        <w:rPr/>
+      </w:pPr>
+      <w:r>
+        <w:rPr>
+          <w:b w:val="false"/>
+          <w:bCs w:val="false"/>
+          <w:i w:val="false"/>
+          <w:iCs w:val="false"/>
+          <w:u w:val="none"/>
+        </w:rPr>
+        <w:t>P[i] = T[j]  →  distance[i,j] = distance[i-1,j-1]</w:t>
+      </w:r>
+    </w:p>
+    <w:p>
+      <w:pPr>
+        <w:pStyle w:val="TextBody"/>
+        <w:numPr>
+          <w:ilvl w:val="1"/>
+          <w:numId w:val="7"/>
+        </w:numPr>
+        <w:spacing w:lineRule="auto" w:line="276" w:before="114" w:after="114"/>
+        <w:jc w:val="both"/>
+        <w:rPr/>
+      </w:pPr>
+      <w:r>
+        <w:rPr>
+          <w:b w:val="false"/>
+          <w:bCs w:val="false"/>
+          <w:i w:val="false"/>
+          <w:iCs w:val="false"/>
+          <w:u w:val="none"/>
+        </w:rPr>
+        <w:t>Caso contrário, escolher a alteração menos custosa, que é o mínimo entre</w:t>
+      </w:r>
+    </w:p>
+    <w:p>
+      <w:pPr>
+        <w:pStyle w:val="TextBody"/>
+        <w:numPr>
+          <w:ilvl w:val="2"/>
+          <w:numId w:val="7"/>
+        </w:numPr>
+        <w:spacing w:lineRule="auto" w:line="276" w:before="114" w:after="114"/>
+        <w:jc w:val="both"/>
+        <w:rPr/>
+      </w:pPr>
+      <w:r>
+        <w:rPr>
+          <w:b w:val="false"/>
+          <w:bCs w:val="false"/>
+          <w:i w:val="false"/>
+          <w:iCs w:val="false"/>
+          <w:u w:val="none"/>
+        </w:rPr>
+        <w:t>1 + distance[i-1,j], que corresponde a inserir P[i] imediatamente após T[j]</w:t>
+      </w:r>
+    </w:p>
+    <w:p>
+      <w:pPr>
+        <w:pStyle w:val="TextBody"/>
+        <w:numPr>
+          <w:ilvl w:val="2"/>
+          <w:numId w:val="7"/>
+        </w:numPr>
+        <w:spacing w:lineRule="auto" w:line="276" w:before="114" w:after="114"/>
+        <w:jc w:val="both"/>
+        <w:rPr/>
+      </w:pPr>
+      <w:r>
+        <w:rPr>
+          <w:b w:val="false"/>
+          <w:bCs w:val="false"/>
+          <w:i w:val="false"/>
+          <w:iCs w:val="false"/>
+          <w:u w:val="none"/>
+        </w:rPr>
+        <w:t>1 + distance[i,j-1], que corresponde a eliminar T[j]</w:t>
+      </w:r>
+    </w:p>
+    <w:p>
+      <w:pPr>
+        <w:pStyle w:val="TextBody"/>
+        <w:numPr>
+          <w:ilvl w:val="2"/>
+          <w:numId w:val="7"/>
+        </w:numPr>
+        <w:spacing w:lineRule="auto" w:line="276" w:before="114" w:after="114"/>
+        <w:jc w:val="both"/>
+        <w:rPr/>
+      </w:pPr>
+      <w:r>
+        <w:rPr>
+          <w:b w:val="false"/>
+          <w:bCs w:val="false"/>
+          <w:i w:val="false"/>
+          <w:iCs w:val="false"/>
+          <w:u w:val="none"/>
+        </w:rPr>
+        <w:t>1 + distance[i-1,j-1], que corresponde a substi</w:t>
+      </w:r>
+      <w:r>
+        <w:rPr>
+          <w:b w:val="false"/>
+          <w:bCs w:val="false"/>
+          <w:i w:val="false"/>
+          <w:iCs w:val="false"/>
+          <w:u w:val="none"/>
+        </w:rPr>
+        <w:t>tuir T[j] por P[i]</w:t>
+      </w:r>
+    </w:p>
+    <w:p>
+      <w:pPr>
+        <w:pStyle w:val="TextBody"/>
+        <w:spacing w:lineRule="auto" w:line="276" w:before="114" w:after="114"/>
+        <w:jc w:val="both"/>
+        <w:rPr>
+          <w:b w:val="false"/>
+          <w:b w:val="false"/>
+          <w:bCs w:val="false"/>
+          <w:i w:val="false"/>
+          <w:i w:val="false"/>
+          <w:iCs w:val="false"/>
+          <w:u w:val="none"/>
+        </w:rPr>
+      </w:pPr>
+      <w:r>
+        <w:rPr/>
+      </w:r>
+    </w:p>
+    <w:p>
+      <w:pPr>
+        <w:pStyle w:val="TextBody"/>
+        <w:spacing w:lineRule="auto" w:line="276" w:before="114" w:after="114"/>
+        <w:jc w:val="both"/>
+        <w:rPr/>
+      </w:pPr>
+      <w:r>
+        <w:rPr>
+          <w:b w:val="false"/>
+          <w:bCs w:val="false"/>
+          <w:i w:val="false"/>
+          <w:iCs w:val="false"/>
+          <w:u w:val="none"/>
+        </w:rPr>
+        <w:t>A</w:t>
+      </w:r>
+      <w:r>
+        <w:rPr>
+          <w:b w:val="false"/>
+          <w:bCs w:val="false"/>
+          <w:i w:val="false"/>
+          <w:iCs w:val="false"/>
+          <w:u w:val="none"/>
+        </w:rPr>
+        <w:t>través desta formulação recursiva do problema, é possível chegar a uma solução  de programação dinâmica, como especificado no seguinte pseudo-código:</w:t>
+      </w:r>
+      <w:r>
+        <w:br w:type="page"/>
+      </w:r>
+    </w:p>
+    <w:p>
+      <w:pPr>
+        <w:pStyle w:val="TextBody"/>
+        <w:spacing w:lineRule="auto" w:line="276" w:before="114" w:after="114"/>
+        <w:jc w:val="both"/>
+        <w:rPr>
+          <w:b w:val="false"/>
+          <w:b w:val="false"/>
+          <w:bCs w:val="false"/>
+          <w:i w:val="false"/>
+          <w:i w:val="false"/>
+          <w:iCs w:val="false"/>
+          <w:u w:val="none"/>
+        </w:rPr>
+      </w:pPr>
+      <w:r>
+        <w:rPr/>
+        <w:drawing>
+          <wp:anchor behindDoc="0" distT="0" distB="0" distL="0" distR="0" simplePos="0" locked="0" layoutInCell="1" allowOverlap="1" relativeHeight="6">
+            <wp:simplePos x="0" y="0"/>
+            <wp:positionH relativeFrom="column">
+              <wp:align>center</wp:align>
+            </wp:positionH>
+            <wp:positionV relativeFrom="paragraph">
+              <wp:posOffset>635</wp:posOffset>
+            </wp:positionV>
+            <wp:extent cx="5181600" cy="3045460"/>
+            <wp:effectExtent l="0" t="0" r="0" b="0"/>
+            <wp:wrapTopAndBottom/>
+            <wp:docPr id="5" name="Image5" descr=""/>
+            <wp:cNvGraphicFramePr>
+              <a:graphicFrameLocks xmlns:a="http://schemas.openxmlformats.org/drawingml/2006/main" noChangeAspect="1"/>
+            </wp:cNvGraphicFramePr>
+            <a:graphic xmlns:a="http://schemas.openxmlformats.org/drawingml/2006/main">
+              <a:graphicData uri="http://schemas.openxmlformats.org/drawingml/2006/picture">
+                <pic:pic xmlns:pic="http://schemas.openxmlformats.org/drawingml/2006/picture">
+                  <pic:nvPicPr>
+                    <pic:cNvPr id="5" name="Image5" descr=""/>
+                    <pic:cNvPicPr>
+                      <a:picLocks noChangeAspect="1" noChangeArrowheads="1"/>
+                    </pic:cNvPicPr>
+                  </pic:nvPicPr>
+                  <pic:blipFill>
+                    <a:blip r:embed="rId9"/>
+                    <a:stretch>
+                      <a:fillRect/>
+                    </a:stretch>
+                  </pic:blipFill>
+                  <pic:spPr bwMode="auto">
+                    <a:xfrm>
+                      <a:off x="0" y="0"/>
+                      <a:ext cx="5181600" cy="3045460"/>
+                    </a:xfrm>
+                    <a:prstGeom prst="rect">
+                      <a:avLst/>
+                    </a:prstGeom>
+                  </pic:spPr>
+                </pic:pic>
+              </a:graphicData>
+            </a:graphic>
+          </wp:anchor>
+        </w:drawing>
+      </w:r>
+    </w:p>
+    <w:p>
+      <w:pPr>
+        <w:pStyle w:val="TextBody"/>
+        <w:spacing w:lineRule="auto" w:line="276" w:before="114" w:after="114"/>
+        <w:jc w:val="both"/>
+        <w:rPr/>
+      </w:pPr>
+      <w:r>
+        <w:rPr>
+          <w:b w:val="false"/>
+          <w:bCs w:val="false"/>
+          <w:i w:val="false"/>
+          <w:iCs w:val="false"/>
+          <w:u w:val="none"/>
+        </w:rPr>
+        <w:t xml:space="preserve">Quanto à complexidade temporal, o número de iterações é proporcional à tamanho do padrão e do texto, pelo que a </w:t>
+      </w:r>
+      <w:r>
+        <w:rPr>
+          <w:b/>
+          <w:bCs/>
+          <w:i w:val="false"/>
+          <w:iCs w:val="false"/>
+          <w:u w:val="none"/>
+        </w:rPr>
+        <w:t xml:space="preserve">complexidade temporal </w:t>
+      </w:r>
+      <w:r>
+        <w:rPr>
+          <w:b w:val="false"/>
+          <w:bCs w:val="false"/>
+          <w:i w:val="false"/>
+          <w:iCs w:val="false"/>
+          <w:u w:val="none"/>
+        </w:rPr>
+        <w:t xml:space="preserve">é </w:t>
+      </w:r>
+      <w:r>
+        <w:rPr>
+          <w:b/>
+          <w:bCs/>
+          <w:i w:val="false"/>
+          <w:iCs w:val="false"/>
+          <w:u w:val="none"/>
+        </w:rPr>
+        <w:t>O(|P| * |T|)</w:t>
+      </w:r>
+      <w:r>
+        <w:rPr>
+          <w:b w:val="false"/>
+          <w:bCs w:val="false"/>
+          <w:i w:val="false"/>
+          <w:iCs w:val="false"/>
+          <w:u w:val="none"/>
+        </w:rPr>
+        <w:t xml:space="preserve">. Quanto ao espaço, esta implementação utiliza uma matriz para memorizar os valores, sendo a matriz de dimensão |P| * |T|. Por este motivo, a </w:t>
+      </w:r>
+      <w:r>
+        <w:rPr>
+          <w:b/>
+          <w:bCs/>
+          <w:i w:val="false"/>
+          <w:iCs w:val="false"/>
+          <w:u w:val="none"/>
+        </w:rPr>
+        <w:t xml:space="preserve">complexidade temporal </w:t>
+      </w:r>
+      <w:r>
+        <w:rPr>
+          <w:b w:val="false"/>
+          <w:bCs w:val="false"/>
+          <w:i w:val="false"/>
+          <w:iCs w:val="false"/>
+          <w:u w:val="none"/>
+        </w:rPr>
+        <w:t xml:space="preserve">é </w:t>
+      </w:r>
+      <w:r>
+        <w:rPr>
+          <w:b/>
+          <w:bCs/>
+          <w:i w:val="false"/>
+          <w:iCs w:val="false"/>
+          <w:u w:val="none"/>
+        </w:rPr>
+        <w:t>O(|P| * |T|)</w:t>
+      </w:r>
+      <w:r>
+        <w:rPr>
+          <w:b w:val="false"/>
+          <w:bCs w:val="false"/>
+          <w:i w:val="false"/>
+          <w:iCs w:val="false"/>
+          <w:u w:val="none"/>
+        </w:rPr>
+        <w:t xml:space="preserve">. </w:t>
+      </w:r>
+    </w:p>
+    <w:p>
+      <w:pPr>
+        <w:pStyle w:val="TextBody"/>
+        <w:spacing w:lineRule="auto" w:line="276" w:before="171" w:after="171"/>
+        <w:jc w:val="both"/>
+        <w:rPr/>
+      </w:pPr>
+      <w:r>
+        <w:rPr>
+          <w:b w:val="false"/>
+          <w:bCs w:val="false"/>
+          <w:i w:val="false"/>
+          <w:iCs w:val="false"/>
+          <w:u w:val="none"/>
+        </w:rPr>
+        <w:t>No entanto, é possível obter uma solução mais eficiente a nível de espaço, utilizando apenas um vetor ao invés de um matriz, como evidenciado no seguinte pseudo-código:</w:t>
+      </w:r>
+    </w:p>
+    <w:p>
+      <w:pPr>
+        <w:pStyle w:val="TextBody"/>
+        <w:spacing w:lineRule="auto" w:line="276" w:before="114" w:after="114"/>
+        <w:jc w:val="both"/>
+        <w:rPr>
+          <w:b w:val="false"/>
+          <w:b w:val="false"/>
+          <w:bCs w:val="false"/>
+          <w:i w:val="false"/>
+          <w:i w:val="false"/>
+          <w:iCs w:val="false"/>
+          <w:u w:val="none"/>
+        </w:rPr>
+      </w:pPr>
+      <w:r>
+        <w:rPr/>
+        <w:drawing>
+          <wp:anchor behindDoc="0" distT="0" distB="0" distL="0" distR="0" simplePos="0" locked="0" layoutInCell="1" allowOverlap="1" relativeHeight="7">
+            <wp:simplePos x="0" y="0"/>
+            <wp:positionH relativeFrom="column">
+              <wp:align>center</wp:align>
+            </wp:positionH>
+            <wp:positionV relativeFrom="paragraph">
+              <wp:posOffset>635</wp:posOffset>
+            </wp:positionV>
+            <wp:extent cx="4215765" cy="3430270"/>
+            <wp:effectExtent l="0" t="0" r="0" b="0"/>
+            <wp:wrapTopAndBottom/>
+            <wp:docPr id="6" name="Image6" descr=""/>
+            <wp:cNvGraphicFramePr>
+              <a:graphicFrameLocks xmlns:a="http://schemas.openxmlformats.org/drawingml/2006/main" noChangeAspect="1"/>
+            </wp:cNvGraphicFramePr>
+            <a:graphic xmlns:a="http://schemas.openxmlformats.org/drawingml/2006/main">
+              <a:graphicData uri="http://schemas.openxmlformats.org/drawingml/2006/picture">
+                <pic:pic xmlns:pic="http://schemas.openxmlformats.org/drawingml/2006/picture">
+                  <pic:nvPicPr>
+                    <pic:cNvPr id="6" name="Image6" descr=""/>
+                    <pic:cNvPicPr>
+                      <a:picLocks noChangeAspect="1" noChangeArrowheads="1"/>
+                    </pic:cNvPicPr>
+                  </pic:nvPicPr>
+                  <pic:blipFill>
+                    <a:blip r:embed="rId10"/>
+                    <a:stretch>
+                      <a:fillRect/>
+                    </a:stretch>
+                  </pic:blipFill>
+                  <pic:spPr bwMode="auto">
+                    <a:xfrm>
+                      <a:off x="0" y="0"/>
+                      <a:ext cx="4215765" cy="3430270"/>
+                    </a:xfrm>
+                    <a:prstGeom prst="rect">
+                      <a:avLst/>
+                    </a:prstGeom>
+                  </pic:spPr>
+                </pic:pic>
+              </a:graphicData>
+            </a:graphic>
+          </wp:anchor>
+        </w:drawing>
+      </w:r>
+    </w:p>
+    <w:p>
+      <w:pPr>
+        <w:pStyle w:val="TextBody"/>
+        <w:spacing w:lineRule="auto" w:line="276" w:before="114" w:after="114"/>
+        <w:jc w:val="both"/>
+        <w:rPr/>
+      </w:pPr>
+      <w:r>
+        <w:rPr>
+          <w:b w:val="false"/>
+          <w:bCs w:val="false"/>
+          <w:i w:val="false"/>
+          <w:iCs w:val="false"/>
+          <w:u w:val="none"/>
+        </w:rPr>
+        <w:t xml:space="preserve">Nesta implementação, a </w:t>
+      </w:r>
+      <w:r>
+        <w:rPr>
+          <w:b/>
+          <w:bCs/>
+          <w:i w:val="false"/>
+          <w:iCs w:val="false"/>
+          <w:u w:val="none"/>
+        </w:rPr>
+        <w:t xml:space="preserve">complexidade temporal </w:t>
+      </w:r>
+      <w:r>
+        <w:rPr>
+          <w:b w:val="false"/>
+          <w:bCs w:val="false"/>
+          <w:i w:val="false"/>
+          <w:iCs w:val="false"/>
+          <w:u w:val="none"/>
+        </w:rPr>
+        <w:t xml:space="preserve">continua a ser </w:t>
+      </w:r>
+      <w:r>
+        <w:rPr>
+          <w:b/>
+          <w:bCs/>
+          <w:i w:val="false"/>
+          <w:iCs w:val="false"/>
+          <w:u w:val="none"/>
+        </w:rPr>
+        <w:t>O(|P| * |T|)</w:t>
+      </w:r>
+      <w:r>
+        <w:rPr>
+          <w:b w:val="false"/>
+          <w:bCs w:val="false"/>
+          <w:i w:val="false"/>
+          <w:iCs w:val="false"/>
+          <w:u w:val="none"/>
+        </w:rPr>
+        <w:t xml:space="preserve">, mas a </w:t>
+      </w:r>
+      <w:r>
+        <w:rPr>
+          <w:b/>
+          <w:bCs/>
+          <w:i w:val="false"/>
+          <w:iCs w:val="false"/>
+          <w:u w:val="none"/>
+        </w:rPr>
+        <w:t>complexidade temporal</w:t>
+      </w:r>
+      <w:r>
+        <w:rPr>
+          <w:b w:val="false"/>
+          <w:bCs w:val="false"/>
+          <w:i w:val="false"/>
+          <w:iCs w:val="false"/>
+          <w:u w:val="none"/>
+        </w:rPr>
+        <w:t xml:space="preserve"> é otimizada para </w:t>
+      </w:r>
+      <w:r>
+        <w:rPr>
+          <w:b/>
+          <w:bCs/>
+          <w:i w:val="false"/>
+          <w:iCs w:val="false"/>
+          <w:u w:val="none"/>
+        </w:rPr>
+        <w:t>O(|T|)</w:t>
+      </w:r>
+      <w:r>
+        <w:rPr>
+          <w:b w:val="false"/>
+          <w:bCs w:val="false"/>
+          <w:i w:val="false"/>
+          <w:iCs w:val="false"/>
+          <w:u w:val="none"/>
+        </w:rPr>
+        <w:t>.</w:t>
+      </w:r>
+      <w:r>
+        <w:br w:type="page"/>
+      </w:r>
+    </w:p>
+    <w:p>
+      <w:pPr>
+        <w:pStyle w:val="Heading1"/>
+        <w:numPr>
+          <w:ilvl w:val="0"/>
+          <w:numId w:val="3"/>
         </w:numPr>
         <w:ind w:left="0" w:hanging="0"/>
         <w:rPr/>
       </w:pPr>
-      <w:bookmarkStart w:id="1" w:name="__RefHeading___Toc204_1963847657"/>
-      <w:bookmarkEnd w:id="1"/>
+      <w:bookmarkStart w:id="2" w:name="__RefHeading___Toc204_1963847657"/>
+      <w:bookmarkEnd w:id="2"/>
       <w:r>
         <w:rPr>
           <w:rFonts w:ascii="Liberation Serif" w:hAnsi="Liberation Serif"/>
@@ -1059,7 +3895,7 @@
         <w:pStyle w:val="TextBody"/>
         <w:numPr>
           <w:ilvl w:val="0"/>
-          <w:numId w:val="3"/>
+          <w:numId w:val="4"/>
         </w:numPr>
         <w:spacing w:before="57" w:after="197"/>
         <w:jc w:val="both"/>
@@ -1103,7 +3939,7 @@
         <w:pStyle w:val="TextBody"/>
         <w:numPr>
           <w:ilvl w:val="0"/>
-          <w:numId w:val="3"/>
+          <w:numId w:val="4"/>
         </w:numPr>
         <w:spacing w:before="57" w:after="197"/>
         <w:jc w:val="both"/>
@@ -1115,17 +3951,9 @@
           <w:sz w:val="24"/>
           <w:szCs w:val="24"/>
         </w:rPr>
-        <w:t>Knuth-Morris-Pratt algorithm</w:t>
-      </w:r>
-      <w:r>
-        <w:rPr>
-          <w:color w:val="000000"/>
-          <w:sz w:val="24"/>
-          <w:szCs w:val="24"/>
-        </w:rPr>
-        <w:t xml:space="preserve">, </w:t>
-      </w:r>
-      <w:hyperlink r:id="rId6">
+        <w:t xml:space="preserve">Knuth-Morris-Pratt algorithm, </w:t>
+      </w:r>
+      <w:hyperlink r:id="rId11">
         <w:r>
           <w:rPr>
             <w:rStyle w:val="InternetLink"/>
@@ -1142,7 +3970,7 @@
         <w:pStyle w:val="TextBody"/>
         <w:numPr>
           <w:ilvl w:val="0"/>
-          <w:numId w:val="3"/>
+          <w:numId w:val="4"/>
         </w:numPr>
         <w:spacing w:before="57" w:after="197"/>
         <w:jc w:val="both"/>
@@ -1158,7 +3986,7 @@
         </w:rPr>
         <w:t xml:space="preserve">Knuth-Morris-Pratt string matching, </w:t>
       </w:r>
-      <w:hyperlink r:id="rId7">
+      <w:hyperlink r:id="rId12">
         <w:r>
           <w:rPr>
             <w:rStyle w:val="InternetLink"/>
@@ -1173,7 +4001,7 @@
         <w:pStyle w:val="TextBody"/>
         <w:numPr>
           <w:ilvl w:val="0"/>
-          <w:numId w:val="3"/>
+          <w:numId w:val="4"/>
         </w:numPr>
         <w:spacing w:before="57" w:after="197"/>
         <w:jc w:val="both"/>
@@ -1187,7 +4015,7 @@
         </w:rPr>
         <w:t xml:space="preserve">Levenshtein Distance, </w:t>
       </w:r>
-      <w:hyperlink r:id="rId8">
+      <w:hyperlink r:id="rId13">
         <w:r>
           <w:rPr>
             <w:rStyle w:val="InternetLink"/>
@@ -1202,20 +4030,11 @@
         <w:pStyle w:val="TextBody"/>
         <w:numPr>
           <w:ilvl w:val="0"/>
-          <w:numId w:val="3"/>
+          <w:numId w:val="4"/>
         </w:numPr>
         <w:spacing w:before="57" w:after="197"/>
         <w:jc w:val="both"/>
-        <w:rPr>
-          <w:rStyle w:val="InternetLink"/>
-          <w:i w:val="false"/>
-          <w:i w:val="false"/>
-          <w:iCs w:val="false"/>
-          <w:color w:val="000000"/>
-          <w:sz w:val="24"/>
-          <w:szCs w:val="24"/>
-          <w:u w:val="single"/>
-        </w:rPr>
+        <w:rPr/>
       </w:pPr>
       <w:r>
         <w:rPr>
@@ -1225,7 +4044,7 @@
         </w:rPr>
         <w:t xml:space="preserve">Edit Distance, </w:t>
       </w:r>
-      <w:hyperlink r:id="rId9">
+      <w:hyperlink r:id="rId14">
         <w:r>
           <w:rPr>
             <w:rStyle w:val="InternetLink"/>
@@ -1238,9 +4057,94 @@
         </w:r>
       </w:hyperlink>
     </w:p>
+    <w:p>
+      <w:pPr>
+        <w:pStyle w:val="TextBody"/>
+        <w:numPr>
+          <w:ilvl w:val="0"/>
+          <w:numId w:val="4"/>
+        </w:numPr>
+        <w:spacing w:before="0" w:after="0"/>
+        <w:jc w:val="both"/>
+        <w:rPr/>
+      </w:pPr>
+      <w:r>
+        <w:rPr>
+          <w:rStyle w:val="InternetLink"/>
+          <w:i w:val="false"/>
+          <w:iCs w:val="false"/>
+          <w:color w:val="000000"/>
+          <w:u w:val="none"/>
+        </w:rPr>
+        <w:t xml:space="preserve">Dynamic Programming Algorithm (DPA) for Edit-Distance, </w:t>
+      </w:r>
+    </w:p>
+    <w:p>
+      <w:pPr>
+        <w:pStyle w:val="TextBody"/>
+        <w:numPr>
+          <w:ilvl w:val="0"/>
+          <w:numId w:val="0"/>
+        </w:numPr>
+        <w:spacing w:before="0" w:after="0"/>
+        <w:ind w:left="720" w:hanging="0"/>
+        <w:jc w:val="both"/>
+        <w:rPr/>
+      </w:pPr>
+      <w:hyperlink r:id="rId15">
+        <w:r>
+          <w:rPr>
+            <w:rStyle w:val="InternetLink"/>
+            <w:i w:val="false"/>
+            <w:iCs w:val="false"/>
+            <w:color w:val="000000"/>
+          </w:rPr>
+          <w:t>http://www.allisons.org/ll/AlgDS/Dynamic/Edit/</w:t>
+        </w:r>
+      </w:hyperlink>
+    </w:p>
+    <w:p>
+      <w:pPr>
+        <w:pStyle w:val="TextBody"/>
+        <w:numPr>
+          <w:ilvl w:val="0"/>
+          <w:numId w:val="4"/>
+        </w:numPr>
+        <w:spacing w:before="57" w:after="197"/>
+        <w:jc w:val="both"/>
+        <w:rPr>
+          <w:rStyle w:val="InternetLink"/>
+          <w:i w:val="false"/>
+          <w:i w:val="false"/>
+          <w:iCs w:val="false"/>
+          <w:color w:val="000000"/>
+        </w:rPr>
+      </w:pPr>
+      <w:r>
+        <w:rPr/>
+      </w:r>
+    </w:p>
+    <w:p>
+      <w:pPr>
+        <w:pStyle w:val="TextBody"/>
+        <w:spacing w:before="0" w:after="0"/>
+        <w:jc w:val="both"/>
+        <w:rPr>
+          <w:rStyle w:val="InternetLink"/>
+          <w:i w:val="false"/>
+          <w:i w:val="false"/>
+          <w:iCs w:val="false"/>
+          <w:color w:val="000000"/>
+          <w:u w:val="single"/>
+        </w:rPr>
+      </w:pPr>
+      <w:r>
+        <w:rPr/>
+      </w:r>
+    </w:p>
     <w:sectPr>
-      <w:footerReference w:type="default" r:id="rId10"/>
-      <w:footerReference w:type="first" r:id="rId11"/>
+      <w:footerReference w:type="default" r:id="rId16"/>
+      <w:footerReference w:type="first" r:id="rId17"/>
       <w:type w:val="nextPage"/>
       <w:pgSz w:w="11906" w:h="16838"/>
       <w:pgMar w:left="1134" w:right="1134" w:header="0" w:top="1134" w:footer="1134" w:bottom="1693" w:gutter="0"/>
@@ -1273,7 +4177,7 @@
       <w:fldChar w:fldCharType="separate"/>
     </w:r>
     <w:r>
-      <w:t>2</w:t>
+      <w:t>10</w:t>
     </w:r>
     <w:r>
       <w:fldChar w:fldCharType="end"/>
@@ -1507,6 +4411,98 @@
   <w:abstractNum w:abstractNumId="3">
     <w:lvl w:ilvl="0">
       <w:start w:val="1"/>
+      <w:numFmt w:val="none"/>
+      <w:suff w:val="nothing"/>
+      <w:lvlText w:val=""/>
+      <w:lvlJc w:val="left"/>
+      <w:pPr>
+        <w:ind w:left="432" w:hanging="432"/>
+      </w:pPr>
+    </w:lvl>
+    <w:lvl w:ilvl="1">
+      <w:start w:val="1"/>
+      <w:numFmt w:val="none"/>
+      <w:suff w:val="nothing"/>
+      <w:lvlText w:val=""/>
+      <w:lvlJc w:val="left"/>
+      <w:pPr>
+        <w:ind w:left="576" w:hanging="576"/>
+      </w:pPr>
+    </w:lvl>
+    <w:lvl w:ilvl="2">
+      <w:start w:val="1"/>
+      <w:numFmt w:val="none"/>
+      <w:suff w:val="nothing"/>
+      <w:lvlText w:val=""/>
+      <w:lvlJc w:val="left"/>
+      <w:pPr>
+        <w:ind w:left="720" w:hanging="720"/>
+      </w:pPr>
+    </w:lvl>
+    <w:lvl w:ilvl="3">
+      <w:start w:val="1"/>
+      <w:numFmt w:val="none"/>
+      <w:suff w:val="nothing"/>
+      <w:lvlText w:val=""/>
+      <w:lvlJc w:val="left"/>
+      <w:pPr>
+        <w:ind w:left="864" w:hanging="864"/>
+      </w:pPr>
+    </w:lvl>
+    <w:lvl w:ilvl="4">
+      <w:start w:val="1"/>
+      <w:numFmt w:val="none"/>
+      <w:suff w:val="nothing"/>
+      <w:lvlText w:val=""/>
+      <w:lvlJc w:val="left"/>
+      <w:pPr>
+        <w:ind w:left="1008" w:hanging="1008"/>
+      </w:pPr>
+    </w:lvl>
+    <w:lvl w:ilvl="5">
+      <w:start w:val="1"/>
+      <w:numFmt w:val="none"/>
+      <w:suff w:val="nothing"/>
+      <w:lvlText w:val=""/>
+      <w:lvlJc w:val="left"/>
+      <w:pPr>
+        <w:ind w:left="1152" w:hanging="1152"/>
+      </w:pPr>
+    </w:lvl>
+    <w:lvl w:ilvl="6">
+      <w:start w:val="1"/>
+      <w:numFmt w:val="none"/>
+      <w:suff w:val="nothing"/>
+      <w:lvlText w:val=""/>
+      <w:lvlJc w:val="left"/>
+      <w:pPr>
+        <w:ind w:left="1296" w:hanging="1296"/>
+      </w:pPr>
+    </w:lvl>
+    <w:lvl w:ilvl="7">
+      <w:start w:val="1"/>
+      <w:numFmt w:val="none"/>
+      <w:suff w:val="nothing"/>
+      <w:lvlText w:val=""/>
+      <w:lvlJc w:val="left"/>
+      <w:pPr>
+        <w:ind w:left="1440" w:hanging="1440"/>
+      </w:pPr>
+    </w:lvl>
+    <w:lvl w:ilvl="8">
+      <w:start w:val="1"/>
+      <w:numFmt w:val="none"/>
+      <w:suff w:val="nothing"/>
+      <w:lvlText w:val=""/>
+      <w:lvlJc w:val="left"/>
+      <w:pPr>
+        <w:ind w:left="1584" w:hanging="1584"/>
+      </w:pPr>
+    </w:lvl>
+  </w:abstractNum>
+  <w:abstractNum w:abstractNumId="4">
+    <w:lvl w:ilvl="0">
+      <w:start w:val="1"/>
       <w:numFmt w:val="bullet"/>
       <w:lvlText w:val=""/>
       <w:lvlJc w:val="left"/>
@@ -1519,6 +4515,391 @@
       <w:rPr>
         <w:rFonts w:ascii="Symbol" w:hAnsi="Symbol" w:cs="Symbol" w:hint="default"/>
         <w:sz w:val="24"/>
+        <w:rFonts w:cs="OpenSymbol"/>
+      </w:rPr>
+    </w:lvl>
+    <w:lvl w:ilvl="1">
+      <w:start w:val="1"/>
+      <w:numFmt w:val="bullet"/>
+      <w:lvlText w:val="◦"/>
+      <w:lvlJc w:val="left"/>
+      <w:pPr>
+        <w:tabs>
+          <w:tab w:val="num" w:pos="1080"/>
+        </w:tabs>
+        <w:ind w:left="1080" w:hanging="360"/>
+      </w:pPr>
+      <w:rPr>
+        <w:rFonts w:ascii="OpenSymbol" w:hAnsi="OpenSymbol" w:cs="OpenSymbol" w:hint="default"/>
+        <w:rFonts w:cs="OpenSymbol"/>
+      </w:rPr>
+    </w:lvl>
+    <w:lvl w:ilvl="2">
+      <w:start w:val="1"/>
+      <w:numFmt w:val="bullet"/>
+      <w:lvlText w:val="▪"/>
+      <w:lvlJc w:val="left"/>
+      <w:pPr>
+        <w:tabs>
+          <w:tab w:val="num" w:pos="1440"/>
+        </w:tabs>
+        <w:ind w:left="1440" w:hanging="360"/>
+      </w:pPr>
+      <w:rPr>
+        <w:rFonts w:ascii="OpenSymbol" w:hAnsi="OpenSymbol" w:cs="OpenSymbol" w:hint="default"/>
+        <w:rFonts w:cs="OpenSymbol"/>
+      </w:rPr>
+    </w:lvl>
+    <w:lvl w:ilvl="3">
+      <w:start w:val="1"/>
+      <w:numFmt w:val="bullet"/>
+      <w:lvlText w:val=""/>
+      <w:lvlJc w:val="left"/>
+      <w:pPr>
+        <w:tabs>
+          <w:tab w:val="num" w:pos="1800"/>
+        </w:tabs>
+        <w:ind w:left="1800" w:hanging="360"/>
+      </w:pPr>
+      <w:rPr>
+        <w:rFonts w:ascii="Symbol" w:hAnsi="Symbol" w:cs="Symbol" w:hint="default"/>
+        <w:rFonts w:cs="OpenSymbol"/>
+      </w:rPr>
+    </w:lvl>
+    <w:lvl w:ilvl="4">
+      <w:start w:val="1"/>
+      <w:numFmt w:val="bullet"/>
+      <w:lvlText w:val="◦"/>
+      <w:lvlJc w:val="left"/>
+      <w:pPr>
+        <w:tabs>
+          <w:tab w:val="num" w:pos="2160"/>
+        </w:tabs>
+        <w:ind w:left="2160" w:hanging="360"/>
+      </w:pPr>
+      <w:rPr>
+        <w:rFonts w:ascii="OpenSymbol" w:hAnsi="OpenSymbol" w:cs="OpenSymbol" w:hint="default"/>
+        <w:rFonts w:cs="OpenSymbol"/>
+      </w:rPr>
+    </w:lvl>
+    <w:lvl w:ilvl="5">
+      <w:start w:val="1"/>
+      <w:numFmt w:val="bullet"/>
+      <w:lvlText w:val="▪"/>
+      <w:lvlJc w:val="left"/>
+      <w:pPr>
+        <w:tabs>
+          <w:tab w:val="num" w:pos="2520"/>
+        </w:tabs>
+        <w:ind w:left="2520" w:hanging="360"/>
+      </w:pPr>
+      <w:rPr>
+        <w:rFonts w:ascii="OpenSymbol" w:hAnsi="OpenSymbol" w:cs="OpenSymbol" w:hint="default"/>
+        <w:rFonts w:cs="OpenSymbol"/>
+      </w:rPr>
+    </w:lvl>
+    <w:lvl w:ilvl="6">
+      <w:start w:val="1"/>
+      <w:numFmt w:val="bullet"/>
+      <w:lvlText w:val=""/>
+      <w:lvlJc w:val="left"/>
+      <w:pPr>
+        <w:tabs>
+          <w:tab w:val="num" w:pos="2880"/>
+        </w:tabs>
+        <w:ind w:left="2880" w:hanging="360"/>
+      </w:pPr>
+      <w:rPr>
+        <w:rFonts w:ascii="Symbol" w:hAnsi="Symbol" w:cs="Symbol" w:hint="default"/>
+        <w:rFonts w:cs="OpenSymbol"/>
+      </w:rPr>
+    </w:lvl>
+    <w:lvl w:ilvl="7">
+      <w:start w:val="1"/>
+      <w:numFmt w:val="bullet"/>
+      <w:lvlText w:val="◦"/>
+      <w:lvlJc w:val="left"/>
+      <w:pPr>
+        <w:tabs>
+          <w:tab w:val="num" w:pos="3240"/>
+        </w:tabs>
+        <w:ind w:left="3240" w:hanging="360"/>
+      </w:pPr>
+      <w:rPr>
+        <w:rFonts w:ascii="OpenSymbol" w:hAnsi="OpenSymbol" w:cs="OpenSymbol" w:hint="default"/>
+        <w:rFonts w:cs="OpenSymbol"/>
+      </w:rPr>
+    </w:lvl>
+    <w:lvl w:ilvl="8">
+      <w:start w:val="1"/>
+      <w:numFmt w:val="bullet"/>
+      <w:lvlText w:val="▪"/>
+      <w:lvlJc w:val="left"/>
+      <w:pPr>
+        <w:tabs>
+          <w:tab w:val="num" w:pos="3600"/>
+        </w:tabs>
+        <w:ind w:left="3600" w:hanging="360"/>
+      </w:pPr>
+      <w:rPr>
+        <w:rFonts w:ascii="OpenSymbol" w:hAnsi="OpenSymbol" w:cs="OpenSymbol" w:hint="default"/>
+        <w:rFonts w:cs="OpenSymbol"/>
+      </w:rPr>
+    </w:lvl>
+  </w:abstractNum>
+  <w:abstractNum w:abstractNumId="5">
+    <w:lvl w:ilvl="0">
+      <w:start w:val="1"/>
+      <w:numFmt w:val="none"/>
+      <w:suff w:val="nothing"/>
+      <w:lvlText w:val=""/>
+      <w:lvlJc w:val="left"/>
+      <w:pPr>
+        <w:ind w:left="432" w:hanging="432"/>
+      </w:pPr>
+    </w:lvl>
+    <w:lvl w:ilvl="1">
+      <w:start w:val="1"/>
+      <w:numFmt w:val="none"/>
+      <w:suff w:val="nothing"/>
+      <w:lvlText w:val=""/>
+      <w:lvlJc w:val="left"/>
+      <w:pPr>
+        <w:ind w:left="576" w:hanging="576"/>
+      </w:pPr>
+    </w:lvl>
+    <w:lvl w:ilvl="2">
+      <w:start w:val="1"/>
+      <w:numFmt w:val="none"/>
+      <w:suff w:val="nothing"/>
+      <w:lvlText w:val=""/>
+      <w:lvlJc w:val="left"/>
+      <w:pPr>
+        <w:ind w:left="720" w:hanging="720"/>
+      </w:pPr>
+    </w:lvl>
+    <w:lvl w:ilvl="3">
+      <w:start w:val="1"/>
+      <w:numFmt w:val="none"/>
+      <w:suff w:val="nothing"/>
+      <w:lvlText w:val=""/>
+      <w:lvlJc w:val="left"/>
+      <w:pPr>
+        <w:ind w:left="864" w:hanging="864"/>
+      </w:pPr>
+    </w:lvl>
+    <w:lvl w:ilvl="4">
+      <w:start w:val="1"/>
+      <w:numFmt w:val="none"/>
+      <w:suff w:val="nothing"/>
+      <w:lvlText w:val=""/>
+      <w:lvlJc w:val="left"/>
+      <w:pPr>
+        <w:ind w:left="1008" w:hanging="1008"/>
+      </w:pPr>
+    </w:lvl>
+    <w:lvl w:ilvl="5">
+      <w:start w:val="1"/>
+      <w:numFmt w:val="none"/>
+      <w:suff w:val="nothing"/>
+      <w:lvlText w:val=""/>
+      <w:lvlJc w:val="left"/>
+      <w:pPr>
+        <w:ind w:left="1152" w:hanging="1152"/>
+      </w:pPr>
+    </w:lvl>
+    <w:lvl w:ilvl="6">
+      <w:start w:val="1"/>
+      <w:numFmt w:val="none"/>
+      <w:suff w:val="nothing"/>
+      <w:lvlText w:val=""/>
+      <w:lvlJc w:val="left"/>
+      <w:pPr>
+        <w:ind w:left="1296" w:hanging="1296"/>
+      </w:pPr>
+    </w:lvl>
+    <w:lvl w:ilvl="7">
+      <w:start w:val="1"/>
+      <w:numFmt w:val="none"/>
+      <w:suff w:val="nothing"/>
+      <w:lvlText w:val=""/>
+      <w:lvlJc w:val="left"/>
+      <w:pPr>
+        <w:ind w:left="1440" w:hanging="1440"/>
+      </w:pPr>
+    </w:lvl>
+    <w:lvl w:ilvl="8">
+      <w:start w:val="1"/>
+      <w:numFmt w:val="none"/>
+      <w:suff w:val="nothing"/>
+      <w:lvlText w:val=""/>
+      <w:lvlJc w:val="left"/>
+      <w:pPr>
+        <w:ind w:left="1584" w:hanging="1584"/>
+      </w:pPr>
+    </w:lvl>
+  </w:abstractNum>
+  <w:abstractNum w:abstractNumId="6">
+    <w:lvl w:ilvl="0">
+      <w:start w:val="1"/>
+      <w:numFmt w:val="bullet"/>
+      <w:lvlText w:val=""/>
+      <w:lvlJc w:val="left"/>
+      <w:pPr>
+        <w:tabs>
+          <w:tab w:val="num" w:pos="720"/>
+        </w:tabs>
+        <w:ind w:left="720" w:hanging="360"/>
+      </w:pPr>
+      <w:rPr>
+        <w:rFonts w:ascii="Symbol" w:hAnsi="Symbol" w:cs="Symbol" w:hint="default"/>
+        <w:b/>
+        <w:rFonts w:cs="OpenSymbol"/>
+      </w:rPr>
+    </w:lvl>
+    <w:lvl w:ilvl="1">
+      <w:start w:val="1"/>
+      <w:numFmt w:val="bullet"/>
+      <w:lvlText w:val="◦"/>
+      <w:lvlJc w:val="left"/>
+      <w:pPr>
+        <w:tabs>
+          <w:tab w:val="num" w:pos="1080"/>
+        </w:tabs>
+        <w:ind w:left="1080" w:hanging="360"/>
+      </w:pPr>
+      <w:rPr>
+        <w:rFonts w:ascii="OpenSymbol" w:hAnsi="OpenSymbol" w:cs="OpenSymbol" w:hint="default"/>
+        <w:rFonts w:cs="OpenSymbol"/>
+      </w:rPr>
+    </w:lvl>
+    <w:lvl w:ilvl="2">
+      <w:start w:val="1"/>
+      <w:numFmt w:val="bullet"/>
+      <w:lvlText w:val="▪"/>
+      <w:lvlJc w:val="left"/>
+      <w:pPr>
+        <w:tabs>
+          <w:tab w:val="num" w:pos="1440"/>
+        </w:tabs>
+        <w:ind w:left="1440" w:hanging="360"/>
+      </w:pPr>
+      <w:rPr>
+        <w:rFonts w:ascii="OpenSymbol" w:hAnsi="OpenSymbol" w:cs="OpenSymbol" w:hint="default"/>
+        <w:rFonts w:cs="OpenSymbol"/>
+      </w:rPr>
+    </w:lvl>
+    <w:lvl w:ilvl="3">
+      <w:start w:val="1"/>
+      <w:numFmt w:val="bullet"/>
+      <w:lvlText w:val=""/>
+      <w:lvlJc w:val="left"/>
+      <w:pPr>
+        <w:tabs>
+          <w:tab w:val="num" w:pos="1800"/>
+        </w:tabs>
+        <w:ind w:left="1800" w:hanging="360"/>
+      </w:pPr>
+      <w:rPr>
+        <w:rFonts w:ascii="Symbol" w:hAnsi="Symbol" w:cs="Symbol" w:hint="default"/>
+        <w:rFonts w:cs="OpenSymbol"/>
+      </w:rPr>
+    </w:lvl>
+    <w:lvl w:ilvl="4">
+      <w:start w:val="1"/>
+      <w:numFmt w:val="bullet"/>
+      <w:lvlText w:val="◦"/>
+      <w:lvlJc w:val="left"/>
+      <w:pPr>
+        <w:tabs>
+          <w:tab w:val="num" w:pos="2160"/>
+        </w:tabs>
+        <w:ind w:left="2160" w:hanging="360"/>
+      </w:pPr>
+      <w:rPr>
+        <w:rFonts w:ascii="OpenSymbol" w:hAnsi="OpenSymbol" w:cs="OpenSymbol" w:hint="default"/>
+        <w:rFonts w:cs="OpenSymbol"/>
+      </w:rPr>
+    </w:lvl>
+    <w:lvl w:ilvl="5">
+      <w:start w:val="1"/>
+      <w:numFmt w:val="bullet"/>
+      <w:lvlText w:val="▪"/>
+      <w:lvlJc w:val="left"/>
+      <w:pPr>
+        <w:tabs>
+          <w:tab w:val="num" w:pos="2520"/>
+        </w:tabs>
+        <w:ind w:left="2520" w:hanging="360"/>
+      </w:pPr>
+      <w:rPr>
+        <w:rFonts w:ascii="OpenSymbol" w:hAnsi="OpenSymbol" w:cs="OpenSymbol" w:hint="default"/>
+        <w:rFonts w:cs="OpenSymbol"/>
+      </w:rPr>
+    </w:lvl>
+    <w:lvl w:ilvl="6">
+      <w:start w:val="1"/>
+      <w:numFmt w:val="bullet"/>
+      <w:lvlText w:val=""/>
+      <w:lvlJc w:val="left"/>
+      <w:pPr>
+        <w:tabs>
+          <w:tab w:val="num" w:pos="2880"/>
+        </w:tabs>
+        <w:ind w:left="2880" w:hanging="360"/>
+      </w:pPr>
+      <w:rPr>
+        <w:rFonts w:ascii="Symbol" w:hAnsi="Symbol" w:cs="Symbol" w:hint="default"/>
+        <w:rFonts w:cs="OpenSymbol"/>
+      </w:rPr>
+    </w:lvl>
+    <w:lvl w:ilvl="7">
+      <w:start w:val="1"/>
+      <w:numFmt w:val="bullet"/>
+      <w:lvlText w:val="◦"/>
+      <w:lvlJc w:val="left"/>
+      <w:pPr>
+        <w:tabs>
+          <w:tab w:val="num" w:pos="3240"/>
+        </w:tabs>
+        <w:ind w:left="3240" w:hanging="360"/>
+      </w:pPr>
+      <w:rPr>
+        <w:rFonts w:ascii="OpenSymbol" w:hAnsi="OpenSymbol" w:cs="OpenSymbol" w:hint="default"/>
+        <w:rFonts w:cs="OpenSymbol"/>
+      </w:rPr>
+    </w:lvl>
+    <w:lvl w:ilvl="8">
+      <w:start w:val="1"/>
+      <w:numFmt w:val="bullet"/>
+      <w:lvlText w:val="▪"/>
+      <w:lvlJc w:val="left"/>
+      <w:pPr>
+        <w:tabs>
+          <w:tab w:val="num" w:pos="3600"/>
+        </w:tabs>
+        <w:ind w:left="3600" w:hanging="360"/>
+      </w:pPr>
+      <w:rPr>
+        <w:rFonts w:ascii="OpenSymbol" w:hAnsi="OpenSymbol" w:cs="OpenSymbol" w:hint="default"/>
+        <w:rFonts w:cs="OpenSymbol"/>
+      </w:rPr>
+    </w:lvl>
+  </w:abstractNum>
+  <w:abstractNum w:abstractNumId="7">
+    <w:lvl w:ilvl="0">
+      <w:start w:val="1"/>
+      <w:numFmt w:val="bullet"/>
+      <w:lvlText w:val=""/>
+      <w:lvlJc w:val="left"/>
+      <w:pPr>
+        <w:tabs>
+          <w:tab w:val="num" w:pos="720"/>
+        </w:tabs>
+        <w:ind w:left="720" w:hanging="360"/>
+      </w:pPr>
+      <w:rPr>
+        <w:rFonts w:ascii="Symbol" w:hAnsi="Symbol" w:cs="Symbol" w:hint="default"/>
         <w:rFonts w:cs="OpenSymbol"/>
       </w:rPr>
     </w:lvl>
@@ -1659,6 +5040,18 @@
   </w:num>
   <w:num w:numId="3">
     <w:abstractNumId w:val="3"/>
+  </w:num>
+  <w:num w:numId="4">
+    <w:abstractNumId w:val="4"/>
+  </w:num>
+  <w:num w:numId="5">
+    <w:abstractNumId w:val="5"/>
+  </w:num>
+  <w:num w:numId="6">
+    <w:abstractNumId w:val="6"/>
+  </w:num>
+  <w:num w:numId="7">
+    <w:abstractNumId w:val="7"/>
   </w:num>
 </w:numbering>
 </file>
@@ -9297,6 +12690,70 @@
       <w:rFonts w:cs="OpenSymbol"/>
     </w:rPr>
   </w:style>
+  <w:style w:type="character" w:styleId="ListLabel1054">
+    <w:name w:val="ListLabel 1054"/>
+    <w:qFormat/>
+    <w:rPr>
+      <w:rFonts w:cs="OpenSymbol"/>
+      <w:sz w:val="24"/>
+    </w:rPr>
+  </w:style>
+  <w:style w:type="character" w:styleId="ListLabel1055">
+    <w:name w:val="ListLabel 1055"/>
+    <w:qFormat/>
+    <w:rPr>
+      <w:rFonts w:cs="OpenSymbol"/>
+    </w:rPr>
+  </w:style>
+  <w:style w:type="character" w:styleId="ListLabel1056">
+    <w:name w:val="ListLabel 1056"/>
+    <w:qFormat/>
+    <w:rPr>
+      <w:rFonts w:cs="OpenSymbol"/>
+    </w:rPr>
+  </w:style>
+  <w:style w:type="character" w:styleId="ListLabel1057">
+    <w:name w:val="ListLabel 1057"/>
+    <w:qFormat/>
+    <w:rPr>
+      <w:rFonts w:cs="OpenSymbol"/>
+    </w:rPr>
+  </w:style>
+  <w:style w:type="character" w:styleId="ListLabel1058">
+    <w:name w:val="ListLabel 1058"/>
+    <w:qFormat/>
+    <w:rPr>
+      <w:rFonts w:cs="OpenSymbol"/>
+    </w:rPr>
+  </w:style>
+  <w:style w:type="character" w:styleId="ListLabel1059">
+    <w:name w:val="ListLabel 1059"/>
+    <w:qFormat/>
+    <w:rPr>
+      <w:rFonts w:cs="OpenSymbol"/>
+    </w:rPr>
+  </w:style>
+  <w:style w:type="character" w:styleId="ListLabel1060">
+    <w:name w:val="ListLabel 1060"/>
+    <w:qFormat/>
+    <w:rPr>
+      <w:rFonts w:cs="OpenSymbol"/>
+    </w:rPr>
+  </w:style>
+  <w:style w:type="character" w:styleId="ListLabel1061">
+    <w:name w:val="ListLabel 1061"/>
+    <w:qFormat/>
+    <w:rPr>
+      <w:rFonts w:cs="OpenSymbol"/>
+    </w:rPr>
+  </w:style>
+  <w:style w:type="character" w:styleId="ListLabel1062">
+    <w:name w:val="ListLabel 1062"/>
+    <w:qFormat/>
+    <w:rPr>
+      <w:rFonts w:cs="OpenSymbol"/>
+    </w:rPr>
+  </w:style>
   <w:style w:type="paragraph" w:styleId="Heading">
     <w:name w:val="Heading"/>
     <w:basedOn w:val="Normal"/>

</xml_diff>

<commit_message>
Further improvementes on the report
</commit_message>
<xml_diff>
--- a/ReportEntrega2.docx
+++ b/ReportEntrega2.docx
@@ -1052,7 +1052,9 @@
         </w:rPr>
       </w:pPr>
       <w:r>
-        <w:rPr/>
+        <w:rPr>
+          <w:u w:val="none"/>
+        </w:rPr>
       </w:r>
     </w:p>
     <w:p>
@@ -1064,7 +1066,9 @@
         </w:rPr>
       </w:pPr>
       <w:r>
-        <w:rPr/>
+        <w:rPr>
+          <w:u w:val="none"/>
+        </w:rPr>
       </w:r>
     </w:p>
     <w:p>
@@ -1086,25 +1090,7 @@
         <w:rPr>
           <w:rFonts w:ascii="Liberation Serif" w:hAnsi="Liberation Serif"/>
         </w:rPr>
-        <w:t xml:space="preserve">Iteração </w:t>
-      </w:r>
-      <w:r>
-        <w:rPr>
-          <w:rFonts w:ascii="Liberation Serif" w:hAnsi="Liberation Serif"/>
-        </w:rPr>
-        <w:t>3</w:t>
-      </w:r>
-      <w:r>
-        <w:rPr>
-          <w:rFonts w:ascii="Liberation Serif" w:hAnsi="Liberation Serif"/>
-        </w:rPr>
-        <w:t xml:space="preserve">: </w:t>
-      </w:r>
-      <w:r>
-        <w:rPr>
-          <w:rFonts w:ascii="Liberation Serif" w:hAnsi="Liberation Serif"/>
-        </w:rPr>
-        <w:t>Implementação de um mecanismo de pesquisa</w:t>
+        <w:t>Iteração 3: Implementação de um mecanismo de pesquisa</w:t>
       </w:r>
     </w:p>
     <w:p>
@@ -1212,26 +1198,7 @@
           <w:u w:val="none"/>
           <w:vertAlign w:val="baseline"/>
         </w:rPr>
-        <w:t xml:space="preserve">, </w:t>
-      </w:r>
-      <w:r>
-        <w:rPr>
-          <w:b w:val="false"/>
-          <w:bCs w:val="false"/>
-          <w:i w:val="false"/>
-          <w:iCs w:val="false"/>
-          <w:caps w:val="false"/>
-          <w:smallCaps w:val="false"/>
-          <w:color w:val="222222"/>
-          <w:spacing w:val="0"/>
-          <w:position w:val="0"/>
-          <w:sz w:val="24"/>
-          <w:sz w:val="24"/>
-          <w:szCs w:val="24"/>
-          <w:u w:val="none"/>
-          <w:vertAlign w:val="baseline"/>
-        </w:rPr>
-        <w:t xml:space="preserve">nos ficheiros </w:t>
+        <w:t xml:space="preserve">, nos ficheiros </w:t>
       </w:r>
       <w:r>
         <w:rPr>
@@ -1419,7 +1386,22 @@
         </w:rPr>
       </w:pPr>
       <w:r>
-        <w:rPr/>
+        <w:rPr>
+          <w:b w:val="false"/>
+          <w:bCs w:val="false"/>
+          <w:i w:val="false"/>
+          <w:iCs w:val="false"/>
+          <w:caps w:val="false"/>
+          <w:smallCaps w:val="false"/>
+          <w:color w:val="222222"/>
+          <w:spacing w:val="0"/>
+          <w:position w:val="0"/>
+          <w:sz w:val="24"/>
+          <w:sz w:val="24"/>
+          <w:szCs w:val="24"/>
+          <w:u w:val="none"/>
+          <w:vertAlign w:val="baseline"/>
+        </w:rPr>
       </w:r>
     </w:p>
     <w:p>
@@ -1436,7 +1418,9 @@
         </w:rPr>
       </w:pPr>
       <w:r>
-        <w:rPr/>
+        <w:rPr>
+          <w:rFonts w:ascii="Liberation Serif" w:hAnsi="Liberation Serif"/>
+        </w:rPr>
       </w:r>
     </w:p>
     <w:p>
@@ -1454,19 +1438,7 @@
         <w:rPr>
           <w:rFonts w:ascii="Liberation Serif" w:hAnsi="Liberation Serif"/>
         </w:rPr>
-        <w:t xml:space="preserve">Iteração </w:t>
-      </w:r>
-      <w:r>
-        <w:rPr>
-          <w:rFonts w:ascii="Liberation Serif" w:hAnsi="Liberation Serif"/>
-        </w:rPr>
-        <w:t>1</w:t>
-      </w:r>
-      <w:r>
-        <w:rPr>
-          <w:rFonts w:ascii="Liberation Serif" w:hAnsi="Liberation Serif"/>
-        </w:rPr>
-        <w:t>: Verificação de Ocorrência de um Padrão num Texto</w:t>
+        <w:t>Iteração 1: Verificação de Ocorrência de um Padrão num Texto</w:t>
       </w:r>
     </w:p>
     <w:p>
@@ -1478,11 +1450,7 @@
       </w:pPr>
       <w:r>
         <w:rPr/>
-        <w:t xml:space="preserve">O problema de verificar a ocorrência de um padrão </w:t>
-      </w:r>
-      <w:r>
-        <w:rPr/>
-        <w:t>é um problema já densamente estudado, cuja formalização se encontra seguidamente apresentada:</w:t>
+        <w:t>O problema de verificar a ocorrência de um padrão é um problema já densamente estudado, cuja formalização se encontra seguidamente apresentada:</w:t>
       </w:r>
     </w:p>
     <w:p>
@@ -1620,7 +1588,10 @@
         </w:rPr>
       </w:pPr>
       <w:r>
-        <w:rPr/>
+        <w:rPr>
+          <w:b/>
+          <w:bCs/>
+        </w:rPr>
       </w:r>
     </w:p>
     <w:p>
@@ -1719,8 +1690,7 @@
       </w:pPr>
       <w:r>
         <w:rPr>
-          <w:b/>
-          <w:bCs/>
+          <w:u w:val="none"/>
         </w:rPr>
       </w:r>
     </w:p>
@@ -1826,18 +1796,6 @@
       </w:pPr>
       <w:r>
         <w:rPr>
-          <w:b/>
-          <w:bCs/>
-        </w:rPr>
-      </w:r>
-    </w:p>
-    <w:p>
-      <w:pPr>
-        <w:pStyle w:val="TextBody"/>
-        <w:spacing w:lineRule="auto" w:line="276" w:before="0" w:after="0"/>
-        <w:jc w:val="both"/>
-        <w:rPr>
-          <w:b w:val="false"/>
           <w:b w:val="false"/>
           <w:bCs w:val="false"/>
           <w:caps w:val="false"/>
@@ -1846,11 +1804,33 @@
           <w:spacing w:val="0"/>
           <w:u w:val="none"/>
         </w:rPr>
-      </w:pPr>
-      <w:r>
-        <w:rPr>
-          <w:b/>
-          <w:bCs/>
+      </w:r>
+    </w:p>
+    <w:p>
+      <w:pPr>
+        <w:pStyle w:val="TextBody"/>
+        <w:spacing w:lineRule="auto" w:line="276" w:before="0" w:after="0"/>
+        <w:jc w:val="both"/>
+        <w:rPr>
+          <w:b w:val="false"/>
+          <w:b w:val="false"/>
+          <w:bCs w:val="false"/>
+          <w:caps w:val="false"/>
+          <w:smallCaps w:val="false"/>
+          <w:color w:val="222222"/>
+          <w:spacing w:val="0"/>
+          <w:u w:val="none"/>
+        </w:rPr>
+      </w:pPr>
+      <w:r>
+        <w:rPr>
+          <w:b w:val="false"/>
+          <w:bCs w:val="false"/>
+          <w:caps w:val="false"/>
+          <w:smallCaps w:val="false"/>
+          <w:color w:val="222222"/>
+          <w:spacing w:val="0"/>
+          <w:u w:val="none"/>
         </w:rPr>
       </w:r>
     </w:p>
@@ -1941,8 +1921,15 @@
       </w:pPr>
       <w:r>
         <w:rPr>
-          <w:b/>
-          <w:bCs/>
+          <w:b w:val="false"/>
+          <w:bCs w:val="false"/>
+          <w:i w:val="false"/>
+          <w:iCs w:val="false"/>
+          <w:caps w:val="false"/>
+          <w:smallCaps w:val="false"/>
+          <w:color w:val="222222"/>
+          <w:spacing w:val="0"/>
+          <w:u w:val="none"/>
         </w:rPr>
       </w:r>
       <w:r>
@@ -1970,8 +1957,15 @@
       </w:pPr>
       <w:r>
         <w:rPr>
-          <w:b/>
-          <w:bCs/>
+          <w:b w:val="false"/>
+          <w:bCs w:val="false"/>
+          <w:i w:val="false"/>
+          <w:iCs w:val="false"/>
+          <w:caps w:val="false"/>
+          <w:smallCaps w:val="false"/>
+          <w:color w:val="222222"/>
+          <w:spacing w:val="0"/>
+          <w:u w:val="none"/>
         </w:rPr>
         <w:drawing>
           <wp:anchor behindDoc="0" distT="0" distB="0" distL="0" distR="0" simplePos="0" locked="0" layoutInCell="1" allowOverlap="1" relativeHeight="3">
@@ -2041,8 +2035,15 @@
       </w:pPr>
       <w:r>
         <w:rPr>
-          <w:b/>
-          <w:bCs/>
+          <w:b w:val="false"/>
+          <w:bCs w:val="false"/>
+          <w:i w:val="false"/>
+          <w:iCs w:val="false"/>
+          <w:caps w:val="false"/>
+          <w:smallCaps w:val="false"/>
+          <w:color w:val="222222"/>
+          <w:spacing w:val="0"/>
+          <w:u w:val="none"/>
         </w:rPr>
       </w:r>
     </w:p>
@@ -2259,8 +2260,15 @@
       </w:pPr>
       <w:r>
         <w:rPr>
-          <w:b/>
-          <w:bCs/>
+          <w:b w:val="false"/>
+          <w:bCs w:val="false"/>
+          <w:i w:val="false"/>
+          <w:iCs w:val="false"/>
+          <w:caps w:val="false"/>
+          <w:smallCaps w:val="false"/>
+          <w:color w:val="222222"/>
+          <w:spacing w:val="0"/>
+          <w:u w:val="none"/>
         </w:rPr>
       </w:r>
     </w:p>
@@ -2285,24 +2293,6 @@
       </w:pPr>
       <w:r>
         <w:rPr>
-          <w:b/>
-          <w:bCs/>
-        </w:rPr>
-      </w:r>
-    </w:p>
-    <w:p>
-      <w:pPr>
-        <w:pStyle w:val="TextBody"/>
-        <w:spacing w:lineRule="auto" w:line="276" w:before="171" w:after="171"/>
-        <w:jc w:val="both"/>
-        <w:rPr>
-          <w:b/>
-          <w:b/>
-          <w:bCs/>
-        </w:rPr>
-      </w:pPr>
-      <w:r>
-        <w:rPr>
           <w:b w:val="false"/>
           <w:bCs w:val="false"/>
           <w:i w:val="false"/>
@@ -2313,6 +2303,31 @@
           <w:spacing w:val="0"/>
           <w:u w:val="none"/>
         </w:rPr>
+      </w:r>
+    </w:p>
+    <w:p>
+      <w:pPr>
+        <w:pStyle w:val="TextBody"/>
+        <w:spacing w:lineRule="auto" w:line="276" w:before="171" w:after="171"/>
+        <w:jc w:val="both"/>
+        <w:rPr>
+          <w:b/>
+          <w:b/>
+          <w:bCs/>
+        </w:rPr>
+      </w:pPr>
+      <w:r>
+        <w:rPr>
+          <w:b w:val="false"/>
+          <w:bCs w:val="false"/>
+          <w:i w:val="false"/>
+          <w:iCs w:val="false"/>
+          <w:caps w:val="false"/>
+          <w:smallCaps w:val="false"/>
+          <w:color w:val="222222"/>
+          <w:spacing w:val="0"/>
+          <w:u w:val="none"/>
+        </w:rPr>
         <w:t xml:space="preserve">É, no entanto, possível obter uma solução melhor, procedendo a um pré-processamento do padrão, de forma a evitar comparações desnecessárias entre o padrão e </w:t>
       </w:r>
       <w:r>
@@ -2377,15 +2392,7 @@
           <w:bCs w:val="false"/>
           <w:u w:val="none"/>
         </w:rPr>
-        <w:t xml:space="preserve"> faz um pré-processamento do padrão, </w:t>
-      </w:r>
-      <w:r>
-        <w:rPr>
-          <w:b w:val="false"/>
-          <w:bCs w:val="false"/>
-          <w:u w:val="none"/>
-        </w:rPr>
-        <w:t xml:space="preserve">comparando o padrão com deslocações do mesmo, a fim de calcular a chamada </w:t>
+        <w:t xml:space="preserve"> faz um pré-processamento do padrão, comparando o padrão com deslocações do mesmo, a fim de calcular a chamada </w:t>
       </w:r>
       <w:r>
         <w:rPr>
@@ -2441,8 +2448,9 @@
       </w:pPr>
       <w:r>
         <w:rPr>
-          <w:b/>
-          <w:bCs/>
+          <w:b w:val="false"/>
+          <w:bCs w:val="false"/>
+          <w:u w:val="none"/>
         </w:rPr>
         <w:drawing>
           <wp:anchor behindDoc="0" distT="0" distB="0" distL="0" distR="0" simplePos="0" locked="0" layoutInCell="1" allowOverlap="1" relativeHeight="4">
@@ -2592,15 +2600,7 @@
           <w:bCs w:val="false"/>
           <w:u w:val="none"/>
         </w:rPr>
-        <w:t xml:space="preserve">Após esta etapa de pré-processamento, o algorítmo propriamente dito utiliza os valores desta função prefixo para proceder ao cálculo do número de ocorrência do padrão no texto. </w:t>
-      </w:r>
-      <w:r>
-        <w:rPr>
-          <w:b w:val="false"/>
-          <w:bCs w:val="false"/>
-          <w:u w:val="none"/>
-        </w:rPr>
-        <w:t>Devido ao cálculo da função prefixo, são agora evitadas diversos deslocamentos do padrão desnecessários, como é possível observar no pseudo-código:</w:t>
+        <w:t>Após esta etapa de pré-processamento, o algorítmo propriamente dito utiliza os valores desta função prefixo para proceder ao cálculo do número de ocorrência do padrão no texto. Devido ao cálculo da função prefixo, são agora evitadas diversos deslocamentos do padrão desnecessários, como é possível observar no pseudo-código:</w:t>
       </w:r>
     </w:p>
     <w:p>
@@ -2617,8 +2617,9 @@
       </w:pPr>
       <w:r>
         <w:rPr>
-          <w:b/>
-          <w:bCs/>
+          <w:b w:val="false"/>
+          <w:bCs w:val="false"/>
+          <w:u w:val="none"/>
         </w:rPr>
       </w:r>
     </w:p>
@@ -2636,8 +2637,9 @@
       </w:pPr>
       <w:r>
         <w:rPr>
-          <w:b/>
-          <w:bCs/>
+          <w:b w:val="false"/>
+          <w:bCs w:val="false"/>
+          <w:u w:val="none"/>
         </w:rPr>
         <w:drawing>
           <wp:anchor behindDoc="0" distT="0" distB="0" distL="0" distR="0" simplePos="0" locked="0" layoutInCell="1" allowOverlap="1" relativeHeight="5">
@@ -2703,39 +2705,7 @@
           <w:bCs w:val="false"/>
           <w:u w:val="none"/>
         </w:rPr>
-        <w:t xml:space="preserve">O número de iterações desta rotina é diretamente proporcional ao tamanho do </w:t>
-      </w:r>
-      <w:r>
-        <w:rPr>
-          <w:b w:val="false"/>
-          <w:bCs w:val="false"/>
-          <w:u w:val="none"/>
-        </w:rPr>
-        <w:t>texto</w:t>
-      </w:r>
-      <w:r>
-        <w:rPr>
-          <w:b w:val="false"/>
-          <w:bCs w:val="false"/>
-          <w:u w:val="none"/>
-        </w:rPr>
-        <w:t xml:space="preserve">, pelo que a sua complexidade temporal é linear relativamente ao tamanho do </w:t>
-      </w:r>
-      <w:r>
-        <w:rPr>
-          <w:b w:val="false"/>
-          <w:bCs w:val="false"/>
-          <w:u w:val="none"/>
-        </w:rPr>
-        <w:t>texto</w:t>
-      </w:r>
-      <w:r>
-        <w:rPr>
-          <w:b w:val="false"/>
-          <w:bCs w:val="false"/>
-          <w:u w:val="none"/>
-        </w:rPr>
-        <w:t xml:space="preserve">, </w:t>
+        <w:t xml:space="preserve">O número de iterações desta rotina é diretamente proporcional ao tamanho do texto, pelo que a sua complexidade temporal é linear relativamente ao tamanho do texto, </w:t>
       </w:r>
       <w:r>
         <w:rPr>
@@ -2743,39 +2713,15 @@
           <w:bCs/>
           <w:u w:val="none"/>
         </w:rPr>
-        <w:t>O(|</w:t>
-      </w:r>
-      <w:r>
-        <w:rPr>
-          <w:b/>
-          <w:bCs/>
-          <w:u w:val="none"/>
-        </w:rPr>
-        <w:t>T</w:t>
-      </w:r>
-      <w:r>
-        <w:rPr>
-          <w:b/>
-          <w:bCs/>
-          <w:u w:val="none"/>
-        </w:rPr>
-        <w:t>|)</w:t>
-      </w:r>
-      <w:r>
-        <w:rPr>
-          <w:b w:val="false"/>
-          <w:bCs w:val="false"/>
-          <w:u w:val="none"/>
-        </w:rPr>
-        <w:t xml:space="preserve">. </w:t>
-      </w:r>
-      <w:r>
-        <w:rPr>
-          <w:b w:val="false"/>
-          <w:bCs w:val="false"/>
-          <w:u w:val="none"/>
-        </w:rPr>
-        <w:t xml:space="preserve">Quanto ao espaço, para além do espaço ocupado pela função prefixo, o espaço ocupado é independente do tamanho dos dados de entrada, pelo que a </w:t>
+        <w:t>O(|T|)</w:t>
+      </w:r>
+      <w:r>
+        <w:rPr>
+          <w:b w:val="false"/>
+          <w:bCs w:val="false"/>
+          <w:u w:val="none"/>
+        </w:rPr>
+        <w:t xml:space="preserve">. Quanto ao espaço, para além do espaço ocupado pela função prefixo, o espaço ocupado é independente do tamanho dos dados de entrada, pelo que a </w:t>
       </w:r>
       <w:r>
         <w:rPr>
@@ -2824,8 +2770,9 @@
       </w:pPr>
       <w:r>
         <w:rPr>
-          <w:b/>
-          <w:bCs/>
+          <w:b w:val="false"/>
+          <w:bCs w:val="false"/>
+          <w:u w:val="none"/>
         </w:rPr>
       </w:r>
     </w:p>
@@ -2931,15 +2878,7 @@
           <w:bCs w:val="false"/>
           <w:u w:val="none"/>
         </w:rPr>
-        <w:t xml:space="preserve">É </w:t>
-      </w:r>
-      <w:r>
-        <w:rPr>
-          <w:b w:val="false"/>
-          <w:bCs w:val="false"/>
-          <w:u w:val="none"/>
-        </w:rPr>
-        <w:t>também possível uma implementação com base num autómato finito, melhor que a primeira abordagem. No entanto, optamos por não implementar esse algorítmo, visto que o algorítmo de Knutt-Moris-Pratt apresenta melhores resultados.</w:t>
+        <w:t>É também possível uma implementação com base num autómato finito, melhor que a primeira abordagem. No entanto, optamos por não implementar esse algorítmo, visto que o algorítmo de Knutt-Moris-Pratt apresenta melhores resultados.</w:t>
       </w:r>
     </w:p>
     <w:p>
@@ -2982,7 +2921,9 @@
         </w:rPr>
       </w:pPr>
       <w:r>
-        <w:rPr/>
+        <w:rPr>
+          <w:rFonts w:ascii="Liberation Serif" w:hAnsi="Liberation Serif"/>
+        </w:rPr>
       </w:r>
     </w:p>
     <w:p>
@@ -3000,19 +2941,7 @@
         <w:rPr>
           <w:rFonts w:ascii="Liberation Serif" w:hAnsi="Liberation Serif"/>
         </w:rPr>
-        <w:t xml:space="preserve">Iteração </w:t>
-      </w:r>
-      <w:r>
-        <w:rPr>
-          <w:rFonts w:ascii="Liberation Serif" w:hAnsi="Liberation Serif"/>
-        </w:rPr>
-        <w:t>2</w:t>
-      </w:r>
-      <w:r>
-        <w:rPr>
-          <w:rFonts w:ascii="Liberation Serif" w:hAnsi="Liberation Serif"/>
-        </w:rPr>
-        <w:t>: Comparação entre um Padrão e um qualquer Texto</w:t>
+        <w:t>Iteração 2: Comparação entre um Padrão e um qualquer Texto</w:t>
       </w:r>
     </w:p>
     <w:p>
@@ -3032,15 +2961,7 @@
           <w:bCs w:val="false"/>
           <w:u w:val="none"/>
         </w:rPr>
-        <w:t>A</w:t>
-      </w:r>
-      <w:r>
-        <w:rPr>
-          <w:b w:val="false"/>
-          <w:bCs w:val="false"/>
-          <w:u w:val="none"/>
-        </w:rPr>
-        <w:t>pós resolvido o problema de encontrar a ocorrência de um padrão num texto, a próxima iteração consiste em conseguir quantificar a semelhança entre um padrão e um texto.</w:t>
+        <w:t>Após resolvido o problema de encontrar a ocorrência de um padrão num texto, a próxima iteração consiste em conseguir quantificar a semelhança entre um padrão e um texto.</w:t>
       </w:r>
     </w:p>
     <w:p>
@@ -3068,15 +2989,7 @@
           <w:bCs/>
           <w:u w:val="none"/>
         </w:rPr>
-        <w:t>dis</w:t>
-      </w:r>
-      <w:r>
-        <w:rPr>
-          <w:b/>
-          <w:bCs/>
-          <w:u w:val="none"/>
-        </w:rPr>
-        <w:t xml:space="preserve">tância de edição </w:t>
+        <w:t xml:space="preserve">distância de edição </w:t>
       </w:r>
       <w:r>
         <w:rPr>
@@ -3184,8 +3097,11 @@
       </w:pPr>
       <w:r>
         <w:rPr>
-          <w:b/>
-          <w:bCs/>
+          <w:b w:val="false"/>
+          <w:bCs w:val="false"/>
+          <w:i w:val="false"/>
+          <w:iCs w:val="false"/>
+          <w:u w:val="none"/>
         </w:rPr>
       </w:r>
     </w:p>
@@ -3208,17 +3124,7 @@
           <w:iCs w:val="false"/>
           <w:u w:val="none"/>
         </w:rPr>
-        <w:t xml:space="preserve">É </w:t>
-      </w:r>
-      <w:r>
-        <w:rPr>
-          <w:b w:val="false"/>
-          <w:bCs w:val="false"/>
-          <w:i w:val="false"/>
-          <w:iCs w:val="false"/>
-          <w:u w:val="none"/>
-        </w:rPr>
-        <w:t>possível calcular esta distância recursivamente da seguinte forma:</w:t>
+        <w:t>É possível calcular esta distância recursivamente da seguinte forma:</w:t>
       </w:r>
     </w:p>
     <w:p>
@@ -3276,17 +3182,7 @@
           <w:iCs w:val="false"/>
           <w:u w:val="none"/>
         </w:rPr>
-        <w:t xml:space="preserve">um contador pertencente ao intervalo [0 .. |T|] e distance[i,j] a </w:t>
-      </w:r>
-      <w:r>
-        <w:rPr>
-          <w:b w:val="false"/>
-          <w:bCs w:val="false"/>
-          <w:i w:val="false"/>
-          <w:iCs w:val="false"/>
-          <w:u w:val="none"/>
-        </w:rPr>
-        <w:t>distância de edição entre P[1..i] e T[1..j], então:</w:t>
+        <w:t>um contador pertencente ao intervalo [0 .. |T|] e distance[i,j] a distância de edição entre P[1..i] e T[1..j], então:</w:t>
       </w:r>
     </w:p>
     <w:p>
@@ -3308,17 +3204,7 @@
           <w:iCs w:val="false"/>
           <w:u w:val="none"/>
         </w:rPr>
-        <w:t>A</w:t>
-      </w:r>
-      <w:r>
-        <w:rPr>
-          <w:b w:val="false"/>
-          <w:bCs w:val="false"/>
-          <w:i w:val="false"/>
-          <w:iCs w:val="false"/>
-          <w:u w:val="none"/>
-        </w:rPr>
-        <w:t>s condições de fronteira são distance[0,j]=j e distance[i,0]=i</w:t>
+        <w:t>As condições de fronteira são distance[0,j]=j e distance[i,0]=i</w:t>
       </w:r>
     </w:p>
     <w:p>
@@ -3450,17 +3336,7 @@
           <w:iCs w:val="false"/>
           <w:u w:val="none"/>
         </w:rPr>
-        <w:t>1 + distance[i-1,j-1], que corresponde a substi</w:t>
-      </w:r>
-      <w:r>
-        <w:rPr>
-          <w:b w:val="false"/>
-          <w:bCs w:val="false"/>
-          <w:i w:val="false"/>
-          <w:iCs w:val="false"/>
-          <w:u w:val="none"/>
-        </w:rPr>
-        <w:t>tuir T[j] por P[i]</w:t>
+        <w:t>1 + distance[i-1,j-1], que corresponde a substituir T[j] por P[i]</w:t>
       </w:r>
     </w:p>
     <w:p>
@@ -3479,7 +3355,13 @@
         </w:rPr>
       </w:pPr>
       <w:r>
-        <w:rPr/>
+        <w:rPr>
+          <w:b w:val="false"/>
+          <w:bCs w:val="false"/>
+          <w:i w:val="false"/>
+          <w:iCs w:val="false"/>
+          <w:u w:val="none"/>
+        </w:rPr>
       </w:r>
     </w:p>
     <w:p>
@@ -3497,17 +3379,7 @@
           <w:iCs w:val="false"/>
           <w:u w:val="none"/>
         </w:rPr>
-        <w:t>A</w:t>
-      </w:r>
-      <w:r>
-        <w:rPr>
-          <w:b w:val="false"/>
-          <w:bCs w:val="false"/>
-          <w:i w:val="false"/>
-          <w:iCs w:val="false"/>
-          <w:u w:val="none"/>
-        </w:rPr>
-        <w:t>través desta formulação recursiva do problema, é possível chegar a uma solução  de programação dinâmica, como especificado no seguinte pseudo-código:</w:t>
+        <w:t>Através desta formulação recursiva do problema, é possível chegar a uma solução  de programação dinâmica, como especificado no seguinte pseudo-código:</w:t>
       </w:r>
       <w:r>
         <w:br w:type="page"/>
@@ -3529,7 +3401,13 @@
         </w:rPr>
       </w:pPr>
       <w:r>
-        <w:rPr/>
+        <w:rPr>
+          <w:b w:val="false"/>
+          <w:bCs w:val="false"/>
+          <w:i w:val="false"/>
+          <w:iCs w:val="false"/>
+          <w:u w:val="none"/>
+        </w:rPr>
         <w:drawing>
           <wp:anchor behindDoc="0" distT="0" distB="0" distL="0" distR="0" simplePos="0" locked="0" layoutInCell="1" allowOverlap="1" relativeHeight="6">
             <wp:simplePos x="0" y="0"/>
@@ -3709,7 +3587,13 @@
         </w:rPr>
       </w:pPr>
       <w:r>
-        <w:rPr/>
+        <w:rPr>
+          <w:b w:val="false"/>
+          <w:bCs w:val="false"/>
+          <w:i w:val="false"/>
+          <w:iCs w:val="false"/>
+          <w:u w:val="none"/>
+        </w:rPr>
         <w:drawing>
           <wp:anchor behindDoc="0" distT="0" distB="0" distL="0" distR="0" simplePos="0" locked="0" layoutInCell="1" allowOverlap="1" relativeHeight="7">
             <wp:simplePos x="0" y="0"/>
@@ -3860,6 +3744,523 @@
     </w:p>
     <w:p>
       <w:pPr>
+        <w:pStyle w:val="Heading2"/>
+        <w:numPr>
+          <w:ilvl w:val="1"/>
+          <w:numId w:val="3"/>
+        </w:numPr>
+        <w:spacing w:lineRule="auto" w:line="276" w:before="314" w:after="234"/>
+        <w:jc w:val="both"/>
+        <w:rPr/>
+      </w:pPr>
+      <w:r>
+        <w:rPr>
+          <w:rFonts w:ascii="Liberation Serif" w:hAnsi="Liberation Serif"/>
+        </w:rPr>
+        <w:t xml:space="preserve">Iteração </w:t>
+      </w:r>
+      <w:r>
+        <w:rPr>
+          <w:rFonts w:ascii="Liberation Serif" w:hAnsi="Liberation Serif"/>
+        </w:rPr>
+        <w:t>3</w:t>
+      </w:r>
+      <w:r>
+        <w:rPr>
+          <w:rFonts w:ascii="Liberation Serif" w:hAnsi="Liberation Serif"/>
+        </w:rPr>
+        <w:t xml:space="preserve">: </w:t>
+      </w:r>
+      <w:r>
+        <w:rPr>
+          <w:rFonts w:ascii="Liberation Serif" w:hAnsi="Liberation Serif"/>
+        </w:rPr>
+        <w:t>Implementação de um Mecanismo de Pesquisa</w:t>
+      </w:r>
+    </w:p>
+    <w:p>
+      <w:pPr>
+        <w:pStyle w:val="TextBody"/>
+        <w:spacing w:lineRule="auto" w:line="276" w:before="114" w:after="114"/>
+        <w:jc w:val="both"/>
+        <w:rPr/>
+      </w:pPr>
+      <w:r>
+        <w:rPr>
+          <w:b w:val="false"/>
+          <w:bCs w:val="false"/>
+          <w:u w:val="none"/>
+        </w:rPr>
+        <w:t>Nesta última iteração procedeu-se a implementar um bom mecanismo de pesquisa com base nos algorítmos implementados nas iterações prévias.</w:t>
+      </w:r>
+    </w:p>
+    <w:p>
+      <w:pPr>
+        <w:pStyle w:val="TextBody"/>
+        <w:spacing w:lineRule="auto" w:line="276" w:before="114" w:after="114"/>
+        <w:jc w:val="both"/>
+        <w:rPr>
+          <w:b w:val="false"/>
+          <w:b w:val="false"/>
+          <w:bCs w:val="false"/>
+          <w:u w:val="none"/>
+        </w:rPr>
+      </w:pPr>
+      <w:r>
+        <w:rPr/>
+      </w:r>
+    </w:p>
+    <w:p>
+      <w:pPr>
+        <w:pStyle w:val="TextBody"/>
+        <w:spacing w:lineRule="auto" w:line="276" w:before="0" w:after="0"/>
+        <w:jc w:val="both"/>
+        <w:rPr>
+          <w:b w:val="false"/>
+          <w:b w:val="false"/>
+          <w:bCs w:val="false"/>
+          <w:u w:val="none"/>
+        </w:rPr>
+      </w:pPr>
+      <w:r>
+        <w:rPr/>
+      </w:r>
+    </w:p>
+    <w:p>
+      <w:pPr>
+        <w:pStyle w:val="Heading2"/>
+        <w:numPr>
+          <w:ilvl w:val="1"/>
+          <w:numId w:val="1"/>
+        </w:numPr>
+        <w:ind w:left="0" w:hanging="0"/>
+        <w:rPr/>
+      </w:pPr>
+      <w:r>
+        <w:rPr/>
+        <w:t>Pesquisa Exata</w:t>
+      </w:r>
+    </w:p>
+    <w:p>
+      <w:pPr>
+        <w:pStyle w:val="TextBody"/>
+        <w:spacing w:lineRule="auto" w:line="276" w:before="114" w:after="114"/>
+        <w:jc w:val="both"/>
+        <w:rPr/>
+      </w:pPr>
+      <w:r>
+        <w:rPr>
+          <w:b w:val="false"/>
+          <w:bCs w:val="false"/>
+          <w:u w:val="none"/>
+        </w:rPr>
+        <w:t xml:space="preserve">Após seleção de “Pesquisa Exata” por parte do utilizador, é utilizado o algorítmo Knutt-Morris-Pratt para encontrar ocorrências do padrão de pesquisa nas localidades existentes na aplicação. </w:t>
+      </w:r>
+    </w:p>
+    <w:p>
+      <w:pPr>
+        <w:pStyle w:val="TextBody"/>
+        <w:spacing w:lineRule="auto" w:line="276" w:before="114" w:after="114"/>
+        <w:jc w:val="both"/>
+        <w:rPr/>
+      </w:pPr>
+      <w:r>
+        <w:rPr>
+          <w:b w:val="false"/>
+          <w:bCs w:val="false"/>
+          <w:u w:val="none"/>
+        </w:rPr>
+        <w:t>É de salientar que, ao contrário do algorítmo canónico, foi realizada uma otimização no algorítmo, sendo que este termina assim que é encontrada uma ocorrência em vez de calcular todas as ocorrências, o que poupa tempo de execução.</w:t>
+      </w:r>
+    </w:p>
+    <w:p>
+      <w:pPr>
+        <w:pStyle w:val="TextBody"/>
+        <w:spacing w:lineRule="auto" w:line="276" w:before="0" w:after="0"/>
+        <w:jc w:val="both"/>
+        <w:rPr>
+          <w:b w:val="false"/>
+          <w:b w:val="false"/>
+          <w:bCs w:val="false"/>
+          <w:u w:val="none"/>
+        </w:rPr>
+      </w:pPr>
+      <w:r>
+        <w:rPr/>
+      </w:r>
+    </w:p>
+    <w:p>
+      <w:pPr>
+        <w:pStyle w:val="TextBody"/>
+        <w:spacing w:lineRule="auto" w:line="276" w:before="114" w:after="114"/>
+        <w:jc w:val="both"/>
+        <w:rPr>
+          <w:b w:val="false"/>
+          <w:b w:val="false"/>
+          <w:bCs w:val="false"/>
+          <w:u w:val="none"/>
+        </w:rPr>
+      </w:pPr>
+      <w:r>
+        <w:rPr/>
+      </w:r>
+    </w:p>
+    <w:p>
+      <w:pPr>
+        <w:pStyle w:val="Heading2"/>
+        <w:numPr>
+          <w:ilvl w:val="1"/>
+          <w:numId w:val="1"/>
+        </w:numPr>
+        <w:ind w:left="0" w:hanging="0"/>
+        <w:rPr/>
+      </w:pPr>
+      <w:r>
+        <w:rPr/>
+        <w:t>Pesquisa Aproximada</w:t>
+      </w:r>
+    </w:p>
+    <w:p>
+      <w:pPr>
+        <w:pStyle w:val="TextBody"/>
+        <w:spacing w:lineRule="auto" w:line="276" w:before="114" w:after="114"/>
+        <w:jc w:val="both"/>
+        <w:rPr/>
+      </w:pPr>
+      <w:r>
+        <w:rPr>
+          <w:b w:val="false"/>
+          <w:bCs w:val="false"/>
+          <w:u w:val="none"/>
+        </w:rPr>
+        <w:t xml:space="preserve">Foram realizadas 4 diferentes iterações a fim de apresentar bons resultados com base no </w:t>
+      </w:r>
+      <w:r>
+        <w:rPr>
+          <w:b w:val="false"/>
+          <w:bCs w:val="false"/>
+          <w:i w:val="false"/>
+          <w:iCs w:val="false"/>
+          <w:u w:val="none"/>
+        </w:rPr>
+        <w:t>input do utilizador</w:t>
+      </w:r>
+    </w:p>
+    <w:p>
+      <w:pPr>
+        <w:pStyle w:val="TextBody"/>
+        <w:spacing w:lineRule="auto" w:line="276" w:before="114" w:after="114"/>
+        <w:jc w:val="both"/>
+        <w:rPr>
+          <w:b w:val="false"/>
+          <w:b w:val="false"/>
+          <w:bCs w:val="false"/>
+          <w:i w:val="false"/>
+          <w:i w:val="false"/>
+          <w:iCs w:val="false"/>
+          <w:u w:val="none"/>
+        </w:rPr>
+      </w:pPr>
+      <w:r>
+        <w:rPr/>
+      </w:r>
+    </w:p>
+    <w:p>
+      <w:pPr>
+        <w:pStyle w:val="Heading3"/>
+        <w:numPr>
+          <w:ilvl w:val="2"/>
+          <w:numId w:val="1"/>
+        </w:numPr>
+        <w:ind w:left="0" w:right="0" w:hanging="0"/>
+        <w:rPr/>
+      </w:pPr>
+      <w:bookmarkStart w:id="2" w:name="__DdeLink__1923_219415062"/>
+      <w:r>
+        <w:rPr/>
+        <w:t>Iteração 1</w:t>
+      </w:r>
+    </w:p>
+    <w:p>
+      <w:pPr>
+        <w:pStyle w:val="TextBody"/>
+        <w:spacing w:lineRule="auto" w:line="276" w:before="114" w:after="114"/>
+        <w:jc w:val="both"/>
+        <w:rPr/>
+      </w:pPr>
+      <w:bookmarkStart w:id="3" w:name="__DdeLink__1923_219415062"/>
+      <w:r>
+        <w:rPr>
+          <w:b w:val="false"/>
+          <w:bCs w:val="false"/>
+          <w:i w:val="false"/>
+          <w:iCs w:val="false"/>
+          <w:u w:val="none"/>
+        </w:rPr>
+        <w:t>N</w:t>
+      </w:r>
+      <w:bookmarkEnd w:id="3"/>
+      <w:r>
+        <w:rPr>
+          <w:b w:val="false"/>
+          <w:bCs w:val="false"/>
+          <w:i w:val="false"/>
+          <w:iCs w:val="false"/>
+          <w:u w:val="none"/>
+        </w:rPr>
+        <w:t>uma</w:t>
+      </w:r>
+      <w:r>
+        <w:rPr>
+          <w:b w:val="false"/>
+          <w:bCs w:val="false"/>
+          <w:u w:val="none"/>
+        </w:rPr>
+        <w:t xml:space="preserve"> primeira tentativa foi avaliada a distância de edição do padrão de pesquisa a todas as localidades existentes na aplicação. Seguidamente, apresentava-se ao utilizador as N localidades mais idênticas ao padrão de pesquisa. Porém, esta solução revelou-se ineficaz, visto que devido a haver um elevado número de localidades com identificar textual “Unkwon”, quando era inserido um padrão de pesquisa pequeno a distância a estas localidades era muito reduzida, sendo a grande maior parte das localidades apresentadas ao utilizador aquelas que são “Unknown”.</w:t>
+      </w:r>
+    </w:p>
+    <w:p>
+      <w:pPr>
+        <w:pStyle w:val="TextBody"/>
+        <w:spacing w:lineRule="auto" w:line="276" w:before="114" w:after="114"/>
+        <w:jc w:val="both"/>
+        <w:rPr>
+          <w:b w:val="false"/>
+          <w:b w:val="false"/>
+          <w:bCs w:val="false"/>
+          <w:u w:val="none"/>
+        </w:rPr>
+      </w:pPr>
+      <w:r>
+        <w:rPr/>
+      </w:r>
+    </w:p>
+    <w:p>
+      <w:pPr>
+        <w:pStyle w:val="Heading3"/>
+        <w:numPr>
+          <w:ilvl w:val="2"/>
+          <w:numId w:val="1"/>
+        </w:numPr>
+        <w:ind w:left="0" w:right="0" w:hanging="0"/>
+        <w:rPr/>
+      </w:pPr>
+      <w:r>
+        <w:rPr/>
+        <w:t xml:space="preserve">Iteração </w:t>
+      </w:r>
+      <w:r>
+        <w:rPr/>
+        <w:t>2</w:t>
+      </w:r>
+    </w:p>
+    <w:p>
+      <w:pPr>
+        <w:pStyle w:val="TextBody"/>
+        <w:spacing w:lineRule="auto" w:line="276" w:before="114" w:after="114"/>
+        <w:jc w:val="both"/>
+        <w:rPr/>
+      </w:pPr>
+      <w:r>
+        <w:rPr>
+          <w:b w:val="false"/>
+          <w:bCs w:val="false"/>
+          <w:u w:val="none"/>
+        </w:rPr>
+        <w:t>S</w:t>
+      </w:r>
+      <w:r>
+        <w:rPr>
+          <w:b w:val="false"/>
+          <w:bCs w:val="false"/>
+          <w:u w:val="none"/>
+        </w:rPr>
+        <w:t xml:space="preserve">eguidamente, tentou-se, após calcular a distância entre o padrão e cada </w:t>
+      </w:r>
+      <w:r>
+        <w:rPr>
+          <w:b w:val="false"/>
+          <w:bCs w:val="false"/>
+          <w:u w:val="none"/>
+        </w:rPr>
+        <w:t xml:space="preserve">identificador textual de localidade, subtrair a essa distância a diferença entre os seus tamanhos, de forma a detetar pesquisas como, por exemplo, em que utilizador pesquisa “vista” e que obter “Boavista”. Neste exemplo, a distância de edição seria 3. Ao subtrair a diferença do tamanho das cadeias de carateres (8 – 5 = 3), a distância total ficaria 0, sendo um bom </w:t>
+      </w:r>
+      <w:r>
+        <w:rPr>
+          <w:b w:val="false"/>
+          <w:bCs w:val="false"/>
+          <w:i/>
+          <w:iCs/>
+          <w:u w:val="none"/>
+        </w:rPr>
+        <w:t>match</w:t>
+      </w:r>
+      <w:r>
+        <w:rPr>
+          <w:b w:val="false"/>
+          <w:bCs w:val="false"/>
+          <w:i w:val="false"/>
+          <w:iCs w:val="false"/>
+          <w:u w:val="none"/>
+        </w:rPr>
+        <w:t xml:space="preserve">. No entanto, desta forma a pesquisa “Baisa” também obteria como bom </w:t>
+      </w:r>
+      <w:r>
+        <w:rPr>
+          <w:b w:val="false"/>
+          <w:bCs w:val="false"/>
+          <w:i/>
+          <w:iCs/>
+          <w:u w:val="none"/>
+        </w:rPr>
+        <w:t>match</w:t>
+      </w:r>
+      <w:r>
+        <w:rPr>
+          <w:b w:val="false"/>
+          <w:bCs w:val="false"/>
+          <w:i w:val="false"/>
+          <w:iCs w:val="false"/>
+          <w:u w:val="none"/>
+        </w:rPr>
+        <w:t xml:space="preserve"> a palavra “Boavista”, sendo que não seria uma boa escolha.</w:t>
+      </w:r>
+    </w:p>
+    <w:p>
+      <w:pPr>
+        <w:pStyle w:val="TextBody"/>
+        <w:spacing w:lineRule="auto" w:line="276" w:before="114" w:after="114"/>
+        <w:jc w:val="both"/>
+        <w:rPr>
+          <w:b w:val="false"/>
+          <w:b w:val="false"/>
+          <w:bCs w:val="false"/>
+          <w:u w:val="none"/>
+        </w:rPr>
+      </w:pPr>
+      <w:r>
+        <w:rPr/>
+      </w:r>
+    </w:p>
+    <w:p>
+      <w:pPr>
+        <w:pStyle w:val="Heading3"/>
+        <w:numPr>
+          <w:ilvl w:val="2"/>
+          <w:numId w:val="1"/>
+        </w:numPr>
+        <w:ind w:left="0" w:right="0" w:hanging="0"/>
+        <w:rPr/>
+      </w:pPr>
+      <w:r>
+        <w:rPr/>
+        <w:t xml:space="preserve">Iteração </w:t>
+      </w:r>
+      <w:r>
+        <w:rPr/>
+        <w:t>3</w:t>
+      </w:r>
+    </w:p>
+    <w:p>
+      <w:pPr>
+        <w:pStyle w:val="TextBody"/>
+        <w:spacing w:lineRule="auto" w:line="276" w:before="114" w:after="114"/>
+        <w:jc w:val="both"/>
+        <w:rPr/>
+      </w:pPr>
+      <w:r>
+        <w:rPr>
+          <w:b w:val="false"/>
+          <w:bCs w:val="false"/>
+          <w:u w:val="none"/>
+        </w:rPr>
+        <w:t>N</w:t>
+      </w:r>
+      <w:r>
+        <w:rPr>
+          <w:b w:val="false"/>
+          <w:bCs w:val="false"/>
+          <w:u w:val="none"/>
+        </w:rPr>
+        <w:t xml:space="preserve">uma terceira e última iteração, tentou-se calcular a distância entre o padrão e todas as </w:t>
+      </w:r>
+      <w:r>
+        <w:rPr>
+          <w:b w:val="false"/>
+          <w:bCs w:val="false"/>
+          <w:i/>
+          <w:iCs/>
+          <w:u w:val="none"/>
+        </w:rPr>
+        <w:t xml:space="preserve">substrings </w:t>
+      </w:r>
+      <w:r>
+        <w:rPr>
+          <w:b w:val="false"/>
+          <w:bCs w:val="false"/>
+          <w:i w:val="false"/>
+          <w:iCs w:val="false"/>
+          <w:u w:val="none"/>
+        </w:rPr>
+        <w:t xml:space="preserve">de tamnho |P| pertencentes ao texto, utilizando como </w:t>
+      </w:r>
+    </w:p>
+    <w:p>
+      <w:pPr>
+        <w:pStyle w:val="TextBody"/>
+        <w:spacing w:lineRule="auto" w:line="276" w:before="114" w:after="114"/>
+        <w:jc w:val="both"/>
+        <w:rPr>
+          <w:b w:val="false"/>
+          <w:b w:val="false"/>
+          <w:bCs w:val="false"/>
+          <w:u w:val="none"/>
+        </w:rPr>
+      </w:pPr>
+      <w:r>
+        <w:rPr/>
+      </w:r>
+    </w:p>
+    <w:p>
+      <w:pPr>
+        <w:pStyle w:val="Heading3"/>
+        <w:numPr>
+          <w:ilvl w:val="2"/>
+          <w:numId w:val="1"/>
+        </w:numPr>
+        <w:ind w:left="0" w:right="0" w:hanging="0"/>
+        <w:rPr/>
+      </w:pPr>
+      <w:r>
+        <w:rPr/>
+        <w:t xml:space="preserve">Iteração </w:t>
+      </w:r>
+      <w:r>
+        <w:rPr/>
+        <w:t>4</w:t>
+      </w:r>
+    </w:p>
+    <w:p>
+      <w:pPr>
+        <w:pStyle w:val="TextBody"/>
+        <w:spacing w:lineRule="auto" w:line="276" w:before="114" w:after="114"/>
+        <w:jc w:val="both"/>
+        <w:rPr/>
+      </w:pPr>
+      <w:r>
+        <w:rPr>
+          <w:b w:val="false"/>
+          <w:bCs w:val="false"/>
+          <w:u w:val="none"/>
+        </w:rPr>
+        <w:t>Rejeitar todos aqueles  têm a melhor dist superior &gt; 30% do tamanho do padrão</w:t>
+      </w:r>
+      <w:r>
+        <w:br w:type="page"/>
+      </w:r>
+    </w:p>
+    <w:p>
+      <w:pPr>
         <w:pStyle w:val="Heading1"/>
         <w:numPr>
           <w:ilvl w:val="0"/>
@@ -3868,8 +4269,8 @@
         <w:ind w:left="0" w:hanging="0"/>
         <w:rPr/>
       </w:pPr>
-      <w:bookmarkStart w:id="2" w:name="__RefHeading___Toc204_1963847657"/>
-      <w:bookmarkEnd w:id="2"/>
+      <w:bookmarkStart w:id="4" w:name="__RefHeading___Toc204_1963847657"/>
+      <w:bookmarkEnd w:id="4"/>
       <w:r>
         <w:rPr>
           <w:rFonts w:ascii="Liberation Serif" w:hAnsi="Liberation Serif"/>
@@ -4121,7 +4522,11 @@
         </w:rPr>
       </w:pPr>
       <w:r>
-        <w:rPr/>
+        <w:rPr>
+          <w:i w:val="false"/>
+          <w:iCs w:val="false"/>
+          <w:color w:val="000000"/>
+        </w:rPr>
       </w:r>
     </w:p>
     <w:p>
@@ -4129,14 +4534,7 @@
         <w:pStyle w:val="TextBody"/>
         <w:spacing w:before="0" w:after="0"/>
         <w:jc w:val="both"/>
-        <w:rPr>
-          <w:rStyle w:val="InternetLink"/>
-          <w:i w:val="false"/>
-          <w:i w:val="false"/>
-          <w:iCs w:val="false"/>
-          <w:color w:val="000000"/>
-          <w:u w:val="single"/>
-        </w:rPr>
+        <w:rPr/>
       </w:pPr>
       <w:r>
         <w:rPr/>
@@ -4177,7 +4575,7 @@
       <w:fldChar w:fldCharType="separate"/>
     </w:r>
     <w:r>
-      <w:t>10</w:t>
+      <w:t>12</w:t>
     </w:r>
     <w:r>
       <w:fldChar w:fldCharType="end"/>
@@ -12754,6 +13152,197 @@
       <w:rFonts w:cs="OpenSymbol"/>
     </w:rPr>
   </w:style>
+  <w:style w:type="character" w:styleId="ListLabel1063">
+    <w:name w:val="ListLabel 1063"/>
+    <w:qFormat/>
+    <w:rPr>
+      <w:rFonts w:cs="OpenSymbol"/>
+      <w:sz w:val="24"/>
+    </w:rPr>
+  </w:style>
+  <w:style w:type="character" w:styleId="ListLabel1064">
+    <w:name w:val="ListLabel 1064"/>
+    <w:qFormat/>
+    <w:rPr>
+      <w:rFonts w:cs="OpenSymbol"/>
+    </w:rPr>
+  </w:style>
+  <w:style w:type="character" w:styleId="ListLabel1065">
+    <w:name w:val="ListLabel 1065"/>
+    <w:qFormat/>
+    <w:rPr>
+      <w:rFonts w:cs="OpenSymbol"/>
+    </w:rPr>
+  </w:style>
+  <w:style w:type="character" w:styleId="ListLabel1066">
+    <w:name w:val="ListLabel 1066"/>
+    <w:qFormat/>
+    <w:rPr>
+      <w:rFonts w:cs="OpenSymbol"/>
+    </w:rPr>
+  </w:style>
+  <w:style w:type="character" w:styleId="ListLabel1067">
+    <w:name w:val="ListLabel 1067"/>
+    <w:qFormat/>
+    <w:rPr>
+      <w:rFonts w:cs="OpenSymbol"/>
+    </w:rPr>
+  </w:style>
+  <w:style w:type="character" w:styleId="ListLabel1068">
+    <w:name w:val="ListLabel 1068"/>
+    <w:qFormat/>
+    <w:rPr>
+      <w:rFonts w:cs="OpenSymbol"/>
+    </w:rPr>
+  </w:style>
+  <w:style w:type="character" w:styleId="ListLabel1069">
+    <w:name w:val="ListLabel 1069"/>
+    <w:qFormat/>
+    <w:rPr>
+      <w:rFonts w:cs="OpenSymbol"/>
+    </w:rPr>
+  </w:style>
+  <w:style w:type="character" w:styleId="ListLabel1070">
+    <w:name w:val="ListLabel 1070"/>
+    <w:qFormat/>
+    <w:rPr>
+      <w:rFonts w:cs="OpenSymbol"/>
+    </w:rPr>
+  </w:style>
+  <w:style w:type="character" w:styleId="ListLabel1071">
+    <w:name w:val="ListLabel 1071"/>
+    <w:qFormat/>
+    <w:rPr>
+      <w:rFonts w:cs="OpenSymbol"/>
+    </w:rPr>
+  </w:style>
+  <w:style w:type="character" w:styleId="ListLabel1072">
+    <w:name w:val="ListLabel 1072"/>
+    <w:qFormat/>
+    <w:rPr>
+      <w:rFonts w:cs="OpenSymbol"/>
+      <w:b/>
+    </w:rPr>
+  </w:style>
+  <w:style w:type="character" w:styleId="ListLabel1073">
+    <w:name w:val="ListLabel 1073"/>
+    <w:qFormat/>
+    <w:rPr>
+      <w:rFonts w:cs="OpenSymbol"/>
+    </w:rPr>
+  </w:style>
+  <w:style w:type="character" w:styleId="ListLabel1074">
+    <w:name w:val="ListLabel 1074"/>
+    <w:qFormat/>
+    <w:rPr>
+      <w:rFonts w:cs="OpenSymbol"/>
+    </w:rPr>
+  </w:style>
+  <w:style w:type="character" w:styleId="ListLabel1075">
+    <w:name w:val="ListLabel 1075"/>
+    <w:qFormat/>
+    <w:rPr>
+      <w:rFonts w:cs="OpenSymbol"/>
+    </w:rPr>
+  </w:style>
+  <w:style w:type="character" w:styleId="ListLabel1076">
+    <w:name w:val="ListLabel 1076"/>
+    <w:qFormat/>
+    <w:rPr>
+      <w:rFonts w:cs="OpenSymbol"/>
+    </w:rPr>
+  </w:style>
+  <w:style w:type="character" w:styleId="ListLabel1077">
+    <w:name w:val="ListLabel 1077"/>
+    <w:qFormat/>
+    <w:rPr>
+      <w:rFonts w:cs="OpenSymbol"/>
+    </w:rPr>
+  </w:style>
+  <w:style w:type="character" w:styleId="ListLabel1078">
+    <w:name w:val="ListLabel 1078"/>
+    <w:qFormat/>
+    <w:rPr>
+      <w:rFonts w:cs="OpenSymbol"/>
+    </w:rPr>
+  </w:style>
+  <w:style w:type="character" w:styleId="ListLabel1079">
+    <w:name w:val="ListLabel 1079"/>
+    <w:qFormat/>
+    <w:rPr>
+      <w:rFonts w:cs="OpenSymbol"/>
+    </w:rPr>
+  </w:style>
+  <w:style w:type="character" w:styleId="ListLabel1080">
+    <w:name w:val="ListLabel 1080"/>
+    <w:qFormat/>
+    <w:rPr>
+      <w:rFonts w:cs="OpenSymbol"/>
+    </w:rPr>
+  </w:style>
+  <w:style w:type="character" w:styleId="ListLabel1081">
+    <w:name w:val="ListLabel 1081"/>
+    <w:qFormat/>
+    <w:rPr>
+      <w:rFonts w:cs="OpenSymbol"/>
+    </w:rPr>
+  </w:style>
+  <w:style w:type="character" w:styleId="ListLabel1082">
+    <w:name w:val="ListLabel 1082"/>
+    <w:qFormat/>
+    <w:rPr>
+      <w:rFonts w:cs="OpenSymbol"/>
+    </w:rPr>
+  </w:style>
+  <w:style w:type="character" w:styleId="ListLabel1083">
+    <w:name w:val="ListLabel 1083"/>
+    <w:qFormat/>
+    <w:rPr>
+      <w:rFonts w:cs="OpenSymbol"/>
+    </w:rPr>
+  </w:style>
+  <w:style w:type="character" w:styleId="ListLabel1084">
+    <w:name w:val="ListLabel 1084"/>
+    <w:qFormat/>
+    <w:rPr>
+      <w:rFonts w:cs="OpenSymbol"/>
+    </w:rPr>
+  </w:style>
+  <w:style w:type="character" w:styleId="ListLabel1085">
+    <w:name w:val="ListLabel 1085"/>
+    <w:qFormat/>
+    <w:rPr>
+      <w:rFonts w:cs="OpenSymbol"/>
+    </w:rPr>
+  </w:style>
+  <w:style w:type="character" w:styleId="ListLabel1086">
+    <w:name w:val="ListLabel 1086"/>
+    <w:qFormat/>
+    <w:rPr>
+      <w:rFonts w:cs="OpenSymbol"/>
+    </w:rPr>
+  </w:style>
+  <w:style w:type="character" w:styleId="ListLabel1087">
+    <w:name w:val="ListLabel 1087"/>
+    <w:qFormat/>
+    <w:rPr>
+      <w:rFonts w:cs="OpenSymbol"/>
+    </w:rPr>
+  </w:style>
+  <w:style w:type="character" w:styleId="ListLabel1088">
+    <w:name w:val="ListLabel 1088"/>
+    <w:qFormat/>
+    <w:rPr>
+      <w:rFonts w:cs="OpenSymbol"/>
+    </w:rPr>
+  </w:style>
+  <w:style w:type="character" w:styleId="ListLabel1089">
+    <w:name w:val="ListLabel 1089"/>
+    <w:qFormat/>
+    <w:rPr>
+      <w:rFonts w:cs="OpenSymbol"/>
+    </w:rPr>
+  </w:style>
   <w:style w:type="paragraph" w:styleId="Heading">
     <w:name w:val="Heading"/>
     <w:basedOn w:val="Normal"/>

</xml_diff>

<commit_message>
Made more progress in the Report
</commit_message>
<xml_diff>
--- a/ReportEntrega2.docx
+++ b/ReportEntrega2.docx
@@ -617,22 +617,6 @@
       <w:pPr>
         <w:pStyle w:val="Normal"/>
         <w:jc w:val="right"/>
-        <w:rPr>
-          <w:sz w:val="24"/>
-          <w:szCs w:val="24"/>
-        </w:rPr>
-      </w:pPr>
-      <w:r>
-        <w:rPr>
-          <w:sz w:val="24"/>
-          <w:szCs w:val="24"/>
-        </w:rPr>
-      </w:r>
-    </w:p>
-    <w:p>
-      <w:pPr>
-        <w:pStyle w:val="Normal"/>
-        <w:jc w:val="right"/>
         <w:rPr/>
       </w:pPr>
       <w:r>
@@ -670,14 +654,239 @@
       <w:r>
         <w:fldChar w:fldCharType="separate"/>
       </w:r>
+      <w:hyperlink w:anchor="__RefHeading___Toc1945_219415062">
+        <w:r>
+          <w:rPr>
+            <w:rStyle w:val="Style"/>
+          </w:rPr>
+          <w:t>Introdução e Descrição do Problema</w:t>
+          <w:tab/>
+          <w:t>3</w:t>
+        </w:r>
+      </w:hyperlink>
+    </w:p>
+    <w:p>
+      <w:pPr>
+        <w:pStyle w:val="Contents2"/>
+        <w:tabs>
+          <w:tab w:val="right" w:pos="9638" w:leader="dot"/>
+        </w:tabs>
+        <w:rPr/>
+      </w:pPr>
+      <w:hyperlink w:anchor="__RefHeading___Toc1947_219415062">
+        <w:r>
+          <w:rPr>
+            <w:rStyle w:val="Style"/>
+          </w:rPr>
+          <w:t>Iteração 1: Verificação de Ocorrência de um Padrão num Texto</w:t>
+          <w:tab/>
+          <w:t>3</w:t>
+        </w:r>
+      </w:hyperlink>
+    </w:p>
+    <w:p>
+      <w:pPr>
+        <w:pStyle w:val="Contents2"/>
+        <w:tabs>
+          <w:tab w:val="right" w:pos="9638" w:leader="dot"/>
+        </w:tabs>
+        <w:rPr/>
+      </w:pPr>
+      <w:hyperlink w:anchor="__RefHeading___Toc120_1963847657">
+        <w:r>
+          <w:rPr>
+            <w:rStyle w:val="Style"/>
+          </w:rPr>
+          <w:t>Iteração 2: Comparação entre um Padrão e um qualquer Texto</w:t>
+          <w:tab/>
+          <w:t>3</w:t>
+        </w:r>
+      </w:hyperlink>
+    </w:p>
+    <w:p>
+      <w:pPr>
+        <w:pStyle w:val="Contents2"/>
+        <w:tabs>
+          <w:tab w:val="right" w:pos="9638" w:leader="dot"/>
+        </w:tabs>
+        <w:rPr/>
+      </w:pPr>
+      <w:hyperlink w:anchor="__RefHeading___Toc1949_219415062">
+        <w:r>
+          <w:rPr>
+            <w:rStyle w:val="Style"/>
+          </w:rPr>
+          <w:t>Iteração 3: Implementação de um mecanismo de pesquisa</w:t>
+          <w:tab/>
+          <w:t>3</w:t>
+        </w:r>
+      </w:hyperlink>
+    </w:p>
+    <w:p>
+      <w:pPr>
+        <w:pStyle w:val="Contents1"/>
+        <w:tabs>
+          <w:tab w:val="right" w:pos="9638" w:leader="dot"/>
+        </w:tabs>
+        <w:rPr/>
+      </w:pPr>
+      <w:hyperlink w:anchor="__RefHeading___Toc1951_219415062">
+        <w:r>
+          <w:rPr>
+            <w:rStyle w:val="Style"/>
+            <w:position w:val="0"/>
+            <w:sz w:val="25"/>
+            <w:vertAlign w:val="baseline"/>
+          </w:rPr>
+          <w:t>Estrutura do Programa</w:t>
+        </w:r>
+        <w:r>
+          <w:rPr>
+            <w:rStyle w:val="Style"/>
+          </w:rPr>
+          <w:tab/>
+          <w:t>4</w:t>
+        </w:r>
+      </w:hyperlink>
+    </w:p>
+    <w:p>
+      <w:pPr>
+        <w:pStyle w:val="Contents1"/>
+        <w:tabs>
+          <w:tab w:val="right" w:pos="9638" w:leader="dot"/>
+        </w:tabs>
+        <w:rPr/>
+      </w:pPr>
+      <w:hyperlink w:anchor="__RefHeading___Toc1953_219415062">
+        <w:r>
+          <w:rPr>
+            <w:rStyle w:val="Style"/>
+            <w:position w:val="0"/>
+            <w:sz w:val="25"/>
+            <w:vertAlign w:val="baseline"/>
+          </w:rPr>
+          <w:t>Solução Implementada</w:t>
+        </w:r>
+        <w:r>
+          <w:rPr>
+            <w:rStyle w:val="Style"/>
+          </w:rPr>
+          <w:tab/>
+          <w:t>5</w:t>
+        </w:r>
+      </w:hyperlink>
+    </w:p>
+    <w:p>
+      <w:pPr>
+        <w:pStyle w:val="Contents2"/>
+        <w:tabs>
+          <w:tab w:val="right" w:pos="9638" w:leader="dot"/>
+        </w:tabs>
+        <w:rPr/>
+      </w:pPr>
+      <w:hyperlink w:anchor="__RefHeading___Toc1955_219415062">
+        <w:r>
+          <w:rPr>
+            <w:rStyle w:val="Style"/>
+          </w:rPr>
+          <w:t>Iteração 1: Verificação de Ocorrência de um Padrão num Texto</w:t>
+          <w:tab/>
+          <w:t>5</w:t>
+        </w:r>
+      </w:hyperlink>
+    </w:p>
+    <w:p>
+      <w:pPr>
+        <w:pStyle w:val="Contents2"/>
+        <w:tabs>
+          <w:tab w:val="right" w:pos="9638" w:leader="dot"/>
+        </w:tabs>
+        <w:rPr/>
+      </w:pPr>
+      <w:hyperlink w:anchor="__RefHeading___Toc1957_219415062">
+        <w:r>
+          <w:rPr>
+            <w:rStyle w:val="Style"/>
+          </w:rPr>
+          <w:t>Iteração 2: Comparação entre um Padrão e um qualquer Texto</w:t>
+          <w:tab/>
+          <w:t>8</w:t>
+        </w:r>
+      </w:hyperlink>
+    </w:p>
+    <w:p>
+      <w:pPr>
+        <w:pStyle w:val="Contents2"/>
+        <w:tabs>
+          <w:tab w:val="right" w:pos="9638" w:leader="dot"/>
+        </w:tabs>
+        <w:rPr/>
+      </w:pPr>
+      <w:hyperlink w:anchor="__RefHeading___Toc1959_219415062">
+        <w:r>
+          <w:rPr>
+            <w:rStyle w:val="Style"/>
+          </w:rPr>
+          <w:t>Iteração 3: Implementação de um Mecanismo de Pesquisa</w:t>
+          <w:tab/>
+          <w:t>10</w:t>
+        </w:r>
+      </w:hyperlink>
+    </w:p>
+    <w:p>
+      <w:pPr>
+        <w:pStyle w:val="Contents3"/>
+        <w:tabs>
+          <w:tab w:val="right" w:pos="9638" w:leader="dot"/>
+        </w:tabs>
+        <w:rPr/>
+      </w:pPr>
+      <w:hyperlink w:anchor="__RefHeading___Toc1961_219415062">
+        <w:r>
+          <w:rPr>
+            <w:rStyle w:val="Style"/>
+          </w:rPr>
+          <w:t>Pesquisa Exata</w:t>
+          <w:tab/>
+          <w:t>10</w:t>
+        </w:r>
+      </w:hyperlink>
+    </w:p>
+    <w:p>
+      <w:pPr>
+        <w:pStyle w:val="Contents3"/>
+        <w:tabs>
+          <w:tab w:val="right" w:pos="9638" w:leader="dot"/>
+        </w:tabs>
+        <w:rPr/>
+      </w:pPr>
+      <w:hyperlink w:anchor="__RefHeading___Toc1963_219415062">
+        <w:r>
+          <w:rPr>
+            <w:rStyle w:val="Style"/>
+          </w:rPr>
+          <w:t>Pesquisa Aproximada</w:t>
+          <w:tab/>
+          <w:t>10</w:t>
+        </w:r>
+      </w:hyperlink>
+    </w:p>
+    <w:p>
+      <w:pPr>
+        <w:pStyle w:val="Contents1"/>
+        <w:tabs>
+          <w:tab w:val="right" w:pos="9638" w:leader="dot"/>
+        </w:tabs>
+        <w:rPr/>
+      </w:pPr>
       <w:hyperlink w:anchor="__RefHeading___Toc204_1963847657">
         <w:r>
           <w:rPr>
-            <w:rStyle w:val="IndexLink"/>
+            <w:rStyle w:val="Style"/>
           </w:rPr>
           <w:t>Bibliografia e outras Fontes de Referência</w:t>
           <w:tab/>
-          <w:t>3</w:t>
+          <w:t>12</w:t>
         </w:r>
       </w:hyperlink>
       <w:r>
@@ -747,8 +956,12 @@
         <w:spacing w:before="468" w:after="348"/>
         <w:ind w:left="0" w:hanging="0"/>
         <w:jc w:val="both"/>
-        <w:rPr/>
-      </w:pPr>
+        <w:rPr>
+          <w:rFonts w:ascii="Liberation Serif" w:hAnsi="Liberation Serif"/>
+        </w:rPr>
+      </w:pPr>
+      <w:bookmarkStart w:id="0" w:name="__RefHeading___Toc1945_219415062"/>
+      <w:bookmarkEnd w:id="0"/>
       <w:r>
         <w:rPr>
           <w:rFonts w:ascii="Liberation Serif" w:hAnsi="Liberation Serif"/>
@@ -760,14 +973,19 @@
       <w:pPr>
         <w:pStyle w:val="TextBody"/>
         <w:jc w:val="both"/>
-        <w:rPr/>
-      </w:pPr>
-      <w:r>
-        <w:rPr/>
+        <w:rPr>
+          <w:rFonts w:ascii="Liberation Serif" w:hAnsi="Liberation Serif"/>
+        </w:rPr>
+      </w:pPr>
+      <w:r>
+        <w:rPr>
+          <w:rFonts w:ascii="Liberation Serif" w:hAnsi="Liberation Serif"/>
+        </w:rPr>
         <w:t xml:space="preserve">Nesta segunda parte do trabalho, foi proposto desenvolvermos implementações de um conjunto de algorítmos que operam em strings a fim de melhorar a experiência do utilizador, permitindo ao mesmo especificar as localidades entre as quais pretende viajar de forma textual e, com base no seu </w:t>
       </w:r>
       <w:r>
         <w:rPr>
+          <w:rFonts w:ascii="Liberation Serif" w:hAnsi="Liberation Serif"/>
           <w:i/>
           <w:iCs/>
         </w:rPr>
@@ -775,6 +993,7 @@
       </w:r>
       <w:r>
         <w:rPr>
+          <w:rFonts w:ascii="Liberation Serif" w:hAnsi="Liberation Serif"/>
           <w:i w:val="false"/>
           <w:iCs w:val="false"/>
         </w:rPr>
@@ -782,6 +1001,7 @@
       </w:r>
       <w:r>
         <w:rPr>
+          <w:rFonts w:ascii="Liberation Serif" w:hAnsi="Liberation Serif"/>
           <w:i/>
           <w:iCs/>
         </w:rPr>
@@ -789,6 +1009,7 @@
       </w:r>
       <w:r>
         <w:rPr>
+          <w:rFonts w:ascii="Liberation Serif" w:hAnsi="Liberation Serif"/>
           <w:i w:val="false"/>
           <w:iCs w:val="false"/>
         </w:rPr>
@@ -801,10 +1022,13 @@
         <w:spacing w:lineRule="auto" w:line="276" w:before="114" w:after="114"/>
         <w:ind w:left="0" w:hanging="0"/>
         <w:jc w:val="both"/>
-        <w:rPr/>
-      </w:pPr>
-      <w:r>
-        <w:rPr>
+        <w:rPr>
+          <w:rFonts w:ascii="Liberation Serif" w:hAnsi="Liberation Serif"/>
+        </w:rPr>
+      </w:pPr>
+      <w:r>
+        <w:rPr>
+          <w:rFonts w:ascii="Liberation Serif" w:hAnsi="Liberation Serif"/>
           <w:b w:val="false"/>
           <w:i w:val="false"/>
           <w:iCs w:val="false"/>
@@ -828,6 +1052,7 @@
         <w:ind w:left="0" w:hanging="0"/>
         <w:jc w:val="both"/>
         <w:rPr>
+          <w:rFonts w:ascii="Liberation Serif" w:hAnsi="Liberation Serif"/>
           <w:b w:val="false"/>
           <w:b w:val="false"/>
           <w:i w:val="false"/>
@@ -846,6 +1071,7 @@
       </w:pPr>
       <w:r>
         <w:rPr>
+          <w:rFonts w:ascii="Liberation Serif" w:hAnsi="Liberation Serif"/>
           <w:b w:val="false"/>
           <w:i w:val="false"/>
           <w:iCs w:val="false"/>
@@ -891,8 +1117,12 @@
         <w:spacing w:before="285" w:after="285"/>
         <w:ind w:left="0" w:hanging="0"/>
         <w:jc w:val="both"/>
-        <w:rPr/>
-      </w:pPr>
+        <w:rPr>
+          <w:rFonts w:ascii="Liberation Serif" w:hAnsi="Liberation Serif"/>
+        </w:rPr>
+      </w:pPr>
+      <w:bookmarkStart w:id="1" w:name="__RefHeading___Toc1947_219415062"/>
+      <w:bookmarkEnd w:id="1"/>
       <w:r>
         <w:rPr>
           <w:rFonts w:ascii="Liberation Serif" w:hAnsi="Liberation Serif"/>
@@ -906,14 +1136,19 @@
         <w:spacing w:lineRule="auto" w:line="276" w:before="114" w:after="114"/>
         <w:ind w:left="0" w:hanging="0"/>
         <w:jc w:val="both"/>
-        <w:rPr/>
-      </w:pPr>
-      <w:r>
-        <w:rPr/>
+        <w:rPr>
+          <w:rFonts w:ascii="Liberation Serif" w:hAnsi="Liberation Serif"/>
+        </w:rPr>
+      </w:pPr>
+      <w:r>
+        <w:rPr>
+          <w:rFonts w:ascii="Liberation Serif" w:hAnsi="Liberation Serif"/>
+        </w:rPr>
         <w:t xml:space="preserve">Nesta primeira iteração o objetivo é encontrar pelo menos uma ocorrência exata entre o </w:t>
       </w:r>
       <w:r>
         <w:rPr>
+          <w:rFonts w:ascii="Liberation Serif" w:hAnsi="Liberation Serif"/>
           <w:i w:val="false"/>
           <w:iCs w:val="false"/>
         </w:rPr>
@@ -926,10 +1161,13 @@
         <w:spacing w:lineRule="auto" w:line="276" w:before="114" w:after="114"/>
         <w:ind w:left="0" w:hanging="0"/>
         <w:jc w:val="both"/>
-        <w:rPr/>
-      </w:pPr>
-      <w:r>
-        <w:rPr>
+        <w:rPr>
+          <w:rFonts w:ascii="Liberation Serif" w:hAnsi="Liberation Serif"/>
+        </w:rPr>
+      </w:pPr>
+      <w:r>
+        <w:rPr>
+          <w:rFonts w:ascii="Liberation Serif" w:hAnsi="Liberation Serif"/>
           <w:i w:val="false"/>
           <w:iCs w:val="false"/>
         </w:rPr>
@@ -937,6 +1175,7 @@
       </w:r>
       <w:r>
         <w:rPr>
+          <w:rFonts w:ascii="Liberation Serif" w:hAnsi="Liberation Serif"/>
           <w:i/>
           <w:iCs/>
         </w:rPr>
@@ -944,6 +1183,7 @@
       </w:r>
       <w:r>
         <w:rPr>
+          <w:rFonts w:ascii="Liberation Serif" w:hAnsi="Liberation Serif"/>
           <w:i w:val="false"/>
           <w:iCs w:val="false"/>
         </w:rPr>
@@ -951,6 +1191,7 @@
       </w:r>
       <w:r>
         <w:rPr>
+          <w:rFonts w:ascii="Liberation Serif" w:hAnsi="Liberation Serif"/>
           <w:b/>
           <w:bCs/>
           <w:i w:val="false"/>
@@ -960,6 +1201,7 @@
       </w:r>
       <w:r>
         <w:rPr>
+          <w:rFonts w:ascii="Liberation Serif" w:hAnsi="Liberation Serif"/>
           <w:b w:val="false"/>
           <w:bCs w:val="false"/>
           <w:i w:val="false"/>
@@ -979,7 +1221,9 @@
         </w:rPr>
       </w:pPr>
       <w:r>
-        <w:rPr/>
+        <w:rPr>
+          <w:rFonts w:ascii="Liberation Serif" w:hAnsi="Liberation Serif"/>
+        </w:rPr>
       </w:r>
     </w:p>
     <w:p>
@@ -993,7 +1237,9 @@
         </w:rPr>
       </w:pPr>
       <w:r>
-        <w:rPr/>
+        <w:rPr>
+          <w:rFonts w:ascii="Liberation Serif" w:hAnsi="Liberation Serif"/>
+        </w:rPr>
       </w:r>
     </w:p>
     <w:p>
@@ -1006,10 +1252,12 @@
         <w:spacing w:before="285" w:after="285"/>
         <w:ind w:left="0" w:hanging="0"/>
         <w:jc w:val="both"/>
-        <w:rPr/>
-      </w:pPr>
-      <w:bookmarkStart w:id="0" w:name="__RefHeading___Toc120_1963847657"/>
-      <w:bookmarkEnd w:id="0"/>
+        <w:rPr>
+          <w:rFonts w:ascii="Liberation Serif" w:hAnsi="Liberation Serif"/>
+        </w:rPr>
+      </w:pPr>
+      <w:bookmarkStart w:id="2" w:name="__RefHeading___Toc120_1963847657"/>
+      <w:bookmarkEnd w:id="2"/>
       <w:r>
         <w:rPr>
           <w:rFonts w:ascii="Liberation Serif" w:hAnsi="Liberation Serif"/>
@@ -1021,10 +1269,13 @@
       <w:pPr>
         <w:pStyle w:val="TextBody"/>
         <w:jc w:val="both"/>
-        <w:rPr/>
-      </w:pPr>
-      <w:r>
-        <w:rPr>
+        <w:rPr>
+          <w:rFonts w:ascii="Liberation Serif" w:hAnsi="Liberation Serif"/>
+        </w:rPr>
+      </w:pPr>
+      <w:r>
+        <w:rPr>
+          <w:rFonts w:ascii="Liberation Serif" w:hAnsi="Liberation Serif"/>
           <w:u w:val="none"/>
         </w:rPr>
         <w:t>Nesta segunda iteração, o objetivo é encontrar, a partir de padrões não contidos no texto, ocorrências semelhantes a fim de prever o desejo do utilizador nos resultados da pesquisa.</w:t>
@@ -1034,10 +1285,13 @@
       <w:pPr>
         <w:pStyle w:val="TextBody"/>
         <w:jc w:val="both"/>
-        <w:rPr/>
-      </w:pPr>
-      <w:r>
-        <w:rPr>
+        <w:rPr>
+          <w:rFonts w:ascii="Liberation Serif" w:hAnsi="Liberation Serif"/>
+        </w:rPr>
+      </w:pPr>
+      <w:r>
+        <w:rPr>
+          <w:rFonts w:ascii="Liberation Serif" w:hAnsi="Liberation Serif"/>
           <w:u w:val="none"/>
         </w:rPr>
         <w:t>Assim que a distância entre um padrão de procura do utilizador e a descrição textual de uma localidade pode ser quantificada, é possível implementar diversas heurísticas de decisão sobre o resultado dessa distância, a fim de tentar melhorar a experiência do utilizador.</w:t>
@@ -1048,11 +1302,13 @@
         <w:pStyle w:val="TextBody"/>
         <w:jc w:val="both"/>
         <w:rPr>
-          <w:u w:val="none"/>
-        </w:rPr>
-      </w:pPr>
-      <w:r>
-        <w:rPr>
+          <w:rFonts w:ascii="Liberation Serif" w:hAnsi="Liberation Serif"/>
+          <w:u w:val="none"/>
+        </w:rPr>
+      </w:pPr>
+      <w:r>
+        <w:rPr>
+          <w:rFonts w:ascii="Liberation Serif" w:hAnsi="Liberation Serif"/>
           <w:u w:val="none"/>
         </w:rPr>
       </w:r>
@@ -1062,11 +1318,13 @@
         <w:pStyle w:val="TextBody"/>
         <w:jc w:val="both"/>
         <w:rPr>
-          <w:u w:val="none"/>
-        </w:rPr>
-      </w:pPr>
-      <w:r>
-        <w:rPr>
+          <w:rFonts w:ascii="Liberation Serif" w:hAnsi="Liberation Serif"/>
+          <w:u w:val="none"/>
+        </w:rPr>
+      </w:pPr>
+      <w:r>
+        <w:rPr>
+          <w:rFonts w:ascii="Liberation Serif" w:hAnsi="Liberation Serif"/>
           <w:u w:val="none"/>
         </w:rPr>
       </w:r>
@@ -1086,6 +1344,8 @@
           <w:u w:val="none"/>
         </w:rPr>
       </w:pPr>
+      <w:bookmarkStart w:id="3" w:name="__RefHeading___Toc1949_219415062"/>
+      <w:bookmarkEnd w:id="3"/>
       <w:r>
         <w:rPr>
           <w:rFonts w:ascii="Liberation Serif" w:hAnsi="Liberation Serif"/>
@@ -1097,10 +1357,13 @@
       <w:pPr>
         <w:pStyle w:val="TextBody"/>
         <w:jc w:val="both"/>
-        <w:rPr/>
-      </w:pPr>
-      <w:r>
-        <w:rPr>
+        <w:rPr>
+          <w:rFonts w:ascii="Liberation Serif" w:hAnsi="Liberation Serif"/>
+        </w:rPr>
+      </w:pPr>
+      <w:r>
+        <w:rPr>
+          <w:rFonts w:ascii="Liberation Serif" w:hAnsi="Liberation Serif"/>
           <w:u w:val="none"/>
         </w:rPr>
         <w:t>Nesta última iteração pretende-se, utilizando os algorítmos implementados nas iterações prévias, implementar um bom mecanismo de pesquisa com base nos padrões inseridos pelo utilizador, de forma a retornar resultados que correspondam o melhor possível aos seus desejos de pesquisa.</w:t>
@@ -1119,8 +1382,12 @@
         <w:spacing w:before="468" w:after="348"/>
         <w:ind w:left="0" w:hanging="0"/>
         <w:jc w:val="both"/>
-        <w:rPr/>
-      </w:pPr>
+        <w:rPr>
+          <w:rFonts w:ascii="Liberation Serif" w:hAnsi="Liberation Serif"/>
+        </w:rPr>
+      </w:pPr>
+      <w:bookmarkStart w:id="4" w:name="__RefHeading___Toc1951_219415062"/>
+      <w:bookmarkEnd w:id="4"/>
       <w:r>
         <w:rPr>
           <w:rFonts w:ascii="Liberation Serif" w:hAnsi="Liberation Serif"/>
@@ -1141,10 +1408,13 @@
       <w:pPr>
         <w:pStyle w:val="TextBody"/>
         <w:jc w:val="both"/>
-        <w:rPr/>
-      </w:pPr>
-      <w:r>
-        <w:rPr>
+        <w:rPr>
+          <w:rFonts w:ascii="Liberation Serif" w:hAnsi="Liberation Serif"/>
+        </w:rPr>
+      </w:pPr>
+      <w:r>
+        <w:rPr>
+          <w:rFonts w:ascii="Liberation Serif" w:hAnsi="Liberation Serif"/>
           <w:b w:val="false"/>
           <w:bCs w:val="false"/>
           <w:i w:val="false"/>
@@ -1164,6 +1434,7 @@
       </w:r>
       <w:r>
         <w:rPr>
+          <w:rFonts w:ascii="Liberation Serif" w:hAnsi="Liberation Serif"/>
           <w:b/>
           <w:bCs/>
           <w:i w:val="false"/>
@@ -1183,6 +1454,7 @@
       </w:r>
       <w:r>
         <w:rPr>
+          <w:rFonts w:ascii="Liberation Serif" w:hAnsi="Liberation Serif"/>
           <w:b w:val="false"/>
           <w:bCs w:val="false"/>
           <w:i w:val="false"/>
@@ -1202,6 +1474,7 @@
       </w:r>
       <w:r>
         <w:rPr>
+          <w:rFonts w:ascii="Liberation Serif" w:hAnsi="Liberation Serif"/>
           <w:b w:val="false"/>
           <w:bCs w:val="false"/>
           <w:i/>
@@ -1221,6 +1494,7 @@
       </w:r>
       <w:r>
         <w:rPr>
+          <w:rFonts w:ascii="Liberation Serif" w:hAnsi="Liberation Serif"/>
           <w:b w:val="false"/>
           <w:bCs w:val="false"/>
           <w:i w:val="false"/>
@@ -1240,6 +1514,7 @@
       </w:r>
       <w:r>
         <w:rPr>
+          <w:rFonts w:ascii="Liberation Serif" w:hAnsi="Liberation Serif"/>
           <w:b w:val="false"/>
           <w:bCs w:val="false"/>
           <w:i/>
@@ -1259,6 +1534,7 @@
       </w:r>
       <w:r>
         <w:rPr>
+          <w:rFonts w:ascii="Liberation Serif" w:hAnsi="Liberation Serif"/>
           <w:b w:val="false"/>
           <w:bCs w:val="false"/>
           <w:i w:val="false"/>
@@ -1281,10 +1557,13 @@
       <w:pPr>
         <w:pStyle w:val="TextBody"/>
         <w:jc w:val="both"/>
-        <w:rPr/>
-      </w:pPr>
-      <w:r>
-        <w:rPr>
+        <w:rPr>
+          <w:rFonts w:ascii="Liberation Serif" w:hAnsi="Liberation Serif"/>
+        </w:rPr>
+      </w:pPr>
+      <w:r>
+        <w:rPr>
+          <w:rFonts w:ascii="Liberation Serif" w:hAnsi="Liberation Serif"/>
           <w:b w:val="false"/>
           <w:bCs w:val="false"/>
           <w:i w:val="false"/>
@@ -1316,8 +1595,12 @@
         <w:spacing w:lineRule="auto" w:line="276" w:before="468" w:after="348"/>
         <w:ind w:left="0" w:hanging="0"/>
         <w:jc w:val="both"/>
-        <w:rPr/>
-      </w:pPr>
+        <w:rPr>
+          <w:rFonts w:ascii="Liberation Serif" w:hAnsi="Liberation Serif"/>
+        </w:rPr>
+      </w:pPr>
+      <w:bookmarkStart w:id="5" w:name="__RefHeading___Toc1953_219415062"/>
+      <w:bookmarkEnd w:id="5"/>
       <w:r>
         <w:rPr>
           <w:rFonts w:ascii="Liberation Serif" w:hAnsi="Liberation Serif"/>
@@ -1339,10 +1622,13 @@
         <w:pStyle w:val="TextBody"/>
         <w:spacing w:lineRule="auto" w:line="276" w:before="0" w:after="0"/>
         <w:jc w:val="both"/>
-        <w:rPr/>
-      </w:pPr>
-      <w:r>
-        <w:rPr>
+        <w:rPr>
+          <w:rFonts w:ascii="Liberation Serif" w:hAnsi="Liberation Serif"/>
+        </w:rPr>
+      </w:pPr>
+      <w:r>
+        <w:rPr>
+          <w:rFonts w:ascii="Liberation Serif" w:hAnsi="Liberation Serif"/>
           <w:b w:val="false"/>
           <w:bCs w:val="false"/>
           <w:i w:val="false"/>
@@ -1367,6 +1653,7 @@
         <w:spacing w:lineRule="auto" w:line="276" w:before="0" w:after="0"/>
         <w:jc w:val="both"/>
         <w:rPr>
+          <w:rFonts w:ascii="Liberation Serif" w:hAnsi="Liberation Serif"/>
           <w:b w:val="false"/>
           <w:b w:val="false"/>
           <w:bCs w:val="false"/>
@@ -1387,6 +1674,7 @@
       </w:pPr>
       <w:r>
         <w:rPr>
+          <w:rFonts w:ascii="Liberation Serif" w:hAnsi="Liberation Serif"/>
           <w:b w:val="false"/>
           <w:bCs w:val="false"/>
           <w:i w:val="false"/>
@@ -1432,8 +1720,12 @@
         </w:numPr>
         <w:spacing w:lineRule="auto" w:line="276" w:before="314" w:after="234"/>
         <w:jc w:val="both"/>
-        <w:rPr/>
-      </w:pPr>
+        <w:rPr>
+          <w:rFonts w:ascii="Liberation Serif" w:hAnsi="Liberation Serif"/>
+        </w:rPr>
+      </w:pPr>
+      <w:bookmarkStart w:id="6" w:name="__RefHeading___Toc1955_219415062"/>
+      <w:bookmarkEnd w:id="6"/>
       <w:r>
         <w:rPr>
           <w:rFonts w:ascii="Liberation Serif" w:hAnsi="Liberation Serif"/>
@@ -1446,10 +1738,14 @@
         <w:pStyle w:val="TextBody"/>
         <w:spacing w:lineRule="auto" w:line="276" w:before="114" w:after="114"/>
         <w:jc w:val="both"/>
-        <w:rPr/>
-      </w:pPr>
-      <w:r>
-        <w:rPr/>
+        <w:rPr>
+          <w:rFonts w:ascii="Liberation Serif" w:hAnsi="Liberation Serif"/>
+        </w:rPr>
+      </w:pPr>
+      <w:r>
+        <w:rPr>
+          <w:rFonts w:ascii="Liberation Serif" w:hAnsi="Liberation Serif"/>
+        </w:rPr>
         <w:t>O problema de verificar a ocorrência de um padrão é um problema já densamente estudado, cuja formalização se encontra seguidamente apresentada:</w:t>
       </w:r>
     </w:p>
@@ -1458,10 +1754,14 @@
         <w:pStyle w:val="TextBody"/>
         <w:spacing w:lineRule="auto" w:line="276" w:before="114" w:after="114"/>
         <w:jc w:val="both"/>
-        <w:rPr/>
-      </w:pPr>
-      <w:r>
-        <w:rPr/>
+        <w:rPr>
+          <w:rFonts w:ascii="Liberation Serif" w:hAnsi="Liberation Serif"/>
+        </w:rPr>
+      </w:pPr>
+      <w:r>
+        <w:rPr>
+          <w:rFonts w:ascii="Liberation Serif" w:hAnsi="Liberation Serif"/>
+        </w:rPr>
       </w:r>
     </w:p>
     <w:p>
@@ -1474,6 +1774,7 @@
         <w:spacing w:lineRule="auto" w:line="276" w:before="0" w:after="0"/>
         <w:jc w:val="both"/>
         <w:rPr>
+          <w:rFonts w:ascii="Liberation Serif" w:hAnsi="Liberation Serif"/>
           <w:b/>
           <w:b/>
           <w:bCs/>
@@ -1483,6 +1784,7 @@
       </w:pPr>
       <w:r>
         <w:rPr>
+          <w:rFonts w:ascii="Liberation Serif" w:hAnsi="Liberation Serif"/>
           <w:b/>
           <w:bCs/>
           <w:sz w:val="28"/>
@@ -1509,6 +1811,7 @@
       </w:pPr>
       <w:r>
         <w:rPr>
+          <w:rFonts w:ascii="Liberation Serif" w:hAnsi="Liberation Serif"/>
           <w:b/>
           <w:bCs/>
           <w:sz w:val="28"/>
@@ -1526,10 +1829,13 @@
         </w:numPr>
         <w:spacing w:lineRule="auto" w:line="276" w:before="171" w:after="171"/>
         <w:jc w:val="both"/>
-        <w:rPr/>
-      </w:pPr>
-      <w:r>
-        <w:rPr>
+        <w:rPr>
+          <w:rFonts w:ascii="Liberation Serif" w:hAnsi="Liberation Serif"/>
+        </w:rPr>
+      </w:pPr>
+      <w:r>
+        <w:rPr>
+          <w:rFonts w:ascii="Liberation Serif" w:hAnsi="Liberation Serif"/>
           <w:b/>
           <w:bCs/>
         </w:rPr>
@@ -1537,6 +1843,7 @@
       </w:r>
       <w:r>
         <w:rPr>
+          <w:rFonts w:ascii="Liberation Serif" w:hAnsi="Liberation Serif"/>
           <w:b w:val="false"/>
           <w:bCs w:val="false"/>
         </w:rPr>
@@ -1552,10 +1859,13 @@
         </w:numPr>
         <w:spacing w:lineRule="auto" w:line="276" w:before="0" w:after="0"/>
         <w:jc w:val="both"/>
-        <w:rPr/>
-      </w:pPr>
-      <w:r>
-        <w:rPr>
+        <w:rPr>
+          <w:rFonts w:ascii="Liberation Serif" w:hAnsi="Liberation Serif"/>
+        </w:rPr>
+      </w:pPr>
+      <w:r>
+        <w:rPr>
+          <w:rFonts w:ascii="Liberation Serif" w:hAnsi="Liberation Serif"/>
           <w:b/>
           <w:bCs/>
         </w:rPr>
@@ -1563,6 +1873,7 @@
       </w:r>
       <w:r>
         <w:rPr>
+          <w:rFonts w:ascii="Liberation Serif" w:hAnsi="Liberation Serif"/>
           <w:b w:val="false"/>
           <w:bCs w:val="false"/>
         </w:rPr>
@@ -1570,6 +1881,7 @@
       </w:r>
       <w:r>
         <w:rPr>
+          <w:rFonts w:ascii="Liberation Serif" w:hAnsi="Liberation Serif"/>
           <w:b/>
           <w:bCs/>
         </w:rPr>
@@ -1582,6 +1894,7 @@
         <w:spacing w:lineRule="auto" w:line="276" w:before="0" w:after="0"/>
         <w:jc w:val="both"/>
         <w:rPr>
+          <w:rFonts w:ascii="Liberation Serif" w:hAnsi="Liberation Serif"/>
           <w:b/>
           <w:b/>
           <w:bCs/>
@@ -1589,6 +1902,7 @@
       </w:pPr>
       <w:r>
         <w:rPr>
+          <w:rFonts w:ascii="Liberation Serif" w:hAnsi="Liberation Serif"/>
           <w:b/>
           <w:bCs/>
         </w:rPr>
@@ -1611,10 +1925,11 @@
           <w:szCs w:val="28"/>
         </w:rPr>
       </w:pPr>
-      <w:bookmarkStart w:id="1" w:name="__RefHeading___Toc144_1963847657"/>
-      <w:bookmarkEnd w:id="1"/>
-      <w:r>
-        <w:rPr>
+      <w:bookmarkStart w:id="7" w:name="__RefHeading___Toc144_1963847657"/>
+      <w:bookmarkEnd w:id="7"/>
+      <w:r>
+        <w:rPr>
+          <w:rFonts w:ascii="Liberation Serif" w:hAnsi="Liberation Serif"/>
           <w:b/>
           <w:bCs/>
           <w:sz w:val="28"/>
@@ -1640,6 +1955,7 @@
       </w:pPr>
       <w:r>
         <w:rPr>
+          <w:rFonts w:ascii="Liberation Serif" w:hAnsi="Liberation Serif"/>
           <w:b/>
           <w:bCs/>
           <w:u w:val="none"/>
@@ -1648,6 +1964,7 @@
       </w:r>
       <w:r>
         <w:rPr>
+          <w:rFonts w:ascii="Liberation Serif" w:hAnsi="Liberation Serif"/>
           <w:b w:val="false"/>
           <w:bCs w:val="false"/>
           <w:u w:val="none"/>
@@ -1656,6 +1973,7 @@
       </w:r>
       <w:r>
         <w:rPr>
+          <w:rFonts w:ascii="Liberation Serif" w:hAnsi="Liberation Serif"/>
           <w:b/>
           <w:bCs/>
           <w:u w:val="none"/>
@@ -1664,6 +1982,7 @@
       </w:r>
       <w:r>
         <w:rPr>
+          <w:rFonts w:ascii="Liberation Serif" w:hAnsi="Liberation Serif"/>
           <w:b w:val="false"/>
           <w:bCs w:val="false"/>
           <w:u w:val="none"/>
@@ -1672,6 +1991,7 @@
       </w:r>
       <w:r>
         <w:rPr>
+          <w:rFonts w:ascii="Liberation Serif" w:hAnsi="Liberation Serif"/>
           <w:b/>
           <w:bCs/>
           <w:u w:val="none"/>
@@ -1685,11 +2005,13 @@
         <w:spacing w:lineRule="auto" w:line="276" w:before="0" w:after="0"/>
         <w:jc w:val="both"/>
         <w:rPr>
-          <w:u w:val="none"/>
-        </w:rPr>
-      </w:pPr>
-      <w:r>
-        <w:rPr>
+          <w:rFonts w:ascii="Liberation Serif" w:hAnsi="Liberation Serif"/>
+          <w:u w:val="none"/>
+        </w:rPr>
+      </w:pPr>
+      <w:r>
+        <w:rPr>
+          <w:rFonts w:ascii="Liberation Serif" w:hAnsi="Liberation Serif"/>
           <w:u w:val="none"/>
         </w:rPr>
       </w:r>
@@ -1709,6 +2031,7 @@
       </w:pPr>
       <w:r>
         <w:rPr>
+          <w:rFonts w:ascii="Liberation Serif" w:hAnsi="Liberation Serif"/>
           <w:b/>
           <w:bCs/>
           <w:sz w:val="28"/>
@@ -1735,6 +2058,7 @@
       </w:pPr>
       <w:r>
         <w:rPr>
+          <w:rFonts w:ascii="Liberation Serif" w:hAnsi="Liberation Serif"/>
           <w:b/>
           <w:bCs/>
           <w:u w:val="none"/>
@@ -1743,6 +2067,7 @@
       </w:r>
       <w:r>
         <w:rPr>
+          <w:rFonts w:ascii="Liberation Serif" w:hAnsi="Liberation Serif"/>
           <w:b w:val="false"/>
           <w:bCs w:val="false"/>
           <w:caps w:val="false"/>
@@ -1755,6 +2080,7 @@
       </w:r>
       <w:r>
         <w:rPr>
+          <w:rFonts w:ascii="Liberation Serif" w:hAnsi="Liberation Serif"/>
           <w:b/>
           <w:bCs/>
           <w:caps w:val="false"/>
@@ -1767,6 +2093,7 @@
       </w:r>
       <w:r>
         <w:rPr>
+          <w:rFonts w:ascii="Liberation Serif" w:hAnsi="Liberation Serif"/>
           <w:b w:val="false"/>
           <w:bCs w:val="false"/>
           <w:caps w:val="false"/>
@@ -1784,6 +2111,7 @@
         <w:spacing w:lineRule="auto" w:line="276" w:before="171" w:after="171"/>
         <w:jc w:val="both"/>
         <w:rPr>
+          <w:rFonts w:ascii="Liberation Serif" w:hAnsi="Liberation Serif"/>
           <w:b w:val="false"/>
           <w:b w:val="false"/>
           <w:bCs w:val="false"/>
@@ -1796,6 +2124,7 @@
       </w:pPr>
       <w:r>
         <w:rPr>
+          <w:rFonts w:ascii="Liberation Serif" w:hAnsi="Liberation Serif"/>
           <w:b w:val="false"/>
           <w:bCs w:val="false"/>
           <w:caps w:val="false"/>
@@ -1812,6 +2141,7 @@
         <w:spacing w:lineRule="auto" w:line="276" w:before="0" w:after="0"/>
         <w:jc w:val="both"/>
         <w:rPr>
+          <w:rFonts w:ascii="Liberation Serif" w:hAnsi="Liberation Serif"/>
           <w:b w:val="false"/>
           <w:b w:val="false"/>
           <w:bCs w:val="false"/>
@@ -1824,6 +2154,7 @@
       </w:pPr>
       <w:r>
         <w:rPr>
+          <w:rFonts w:ascii="Liberation Serif" w:hAnsi="Liberation Serif"/>
           <w:b w:val="false"/>
           <w:bCs w:val="false"/>
           <w:caps w:val="false"/>
@@ -1847,6 +2178,7 @@
       </w:pPr>
       <w:r>
         <w:rPr>
+          <w:rFonts w:ascii="Liberation Serif" w:hAnsi="Liberation Serif"/>
           <w:b w:val="false"/>
           <w:bCs w:val="false"/>
           <w:caps w:val="false"/>
@@ -1859,6 +2191,7 @@
       </w:r>
       <w:r>
         <w:rPr>
+          <w:rFonts w:ascii="Liberation Serif" w:hAnsi="Liberation Serif"/>
           <w:b w:val="false"/>
           <w:bCs w:val="false"/>
           <w:i/>
@@ -1873,6 +2206,7 @@
       </w:r>
       <w:r>
         <w:rPr>
+          <w:rFonts w:ascii="Liberation Serif" w:hAnsi="Liberation Serif"/>
           <w:b/>
           <w:bCs/>
           <w:i w:val="false"/>
@@ -1887,6 +2221,7 @@
       </w:r>
       <w:r>
         <w:rPr>
+          <w:rFonts w:ascii="Liberation Serif" w:hAnsi="Liberation Serif"/>
           <w:b w:val="false"/>
           <w:bCs w:val="false"/>
           <w:i w:val="false"/>
@@ -1906,6 +2241,7 @@
         <w:spacing w:lineRule="auto" w:line="276" w:before="171" w:after="171"/>
         <w:jc w:val="both"/>
         <w:rPr>
+          <w:rFonts w:ascii="Liberation Serif" w:hAnsi="Liberation Serif"/>
           <w:b w:val="false"/>
           <w:b w:val="false"/>
           <w:bCs w:val="false"/>
@@ -1921,6 +2257,7 @@
       </w:pPr>
       <w:r>
         <w:rPr>
+          <w:rFonts w:ascii="Liberation Serif" w:hAnsi="Liberation Serif"/>
           <w:b w:val="false"/>
           <w:bCs w:val="false"/>
           <w:i w:val="false"/>
@@ -1942,6 +2279,7 @@
         <w:spacing w:lineRule="auto" w:line="276" w:before="171" w:after="171"/>
         <w:jc w:val="both"/>
         <w:rPr>
+          <w:rFonts w:ascii="Liberation Serif" w:hAnsi="Liberation Serif"/>
           <w:b w:val="false"/>
           <w:b w:val="false"/>
           <w:bCs w:val="false"/>
@@ -1957,6 +2295,7 @@
       </w:pPr>
       <w:r>
         <w:rPr>
+          <w:rFonts w:ascii="Liberation Serif" w:hAnsi="Liberation Serif"/>
           <w:b w:val="false"/>
           <w:bCs w:val="false"/>
           <w:i w:val="false"/>
@@ -2020,6 +2359,7 @@
         <w:spacing w:lineRule="auto" w:line="276" w:before="171" w:after="171"/>
         <w:jc w:val="both"/>
         <w:rPr>
+          <w:rFonts w:ascii="Liberation Serif" w:hAnsi="Liberation Serif"/>
           <w:b w:val="false"/>
           <w:b w:val="false"/>
           <w:bCs w:val="false"/>
@@ -2035,6 +2375,7 @@
       </w:pPr>
       <w:r>
         <w:rPr>
+          <w:rFonts w:ascii="Liberation Serif" w:hAnsi="Liberation Serif"/>
           <w:b w:val="false"/>
           <w:bCs w:val="false"/>
           <w:i w:val="false"/>
@@ -2060,6 +2401,7 @@
       </w:pPr>
       <w:r>
         <w:rPr>
+          <w:rFonts w:ascii="Liberation Serif" w:hAnsi="Liberation Serif"/>
           <w:b w:val="false"/>
           <w:bCs w:val="false"/>
           <w:i w:val="false"/>
@@ -2074,6 +2416,7 @@
       </w:r>
       <w:r>
         <w:rPr>
+          <w:rFonts w:ascii="Liberation Serif" w:hAnsi="Liberation Serif"/>
           <w:b/>
           <w:bCs/>
           <w:i w:val="false"/>
@@ -2088,6 +2431,7 @@
       </w:r>
       <w:r>
         <w:rPr>
+          <w:rFonts w:ascii="Liberation Serif" w:hAnsi="Liberation Serif"/>
           <w:b w:val="false"/>
           <w:bCs w:val="false"/>
           <w:i w:val="false"/>
@@ -2102,6 +2446,7 @@
       </w:r>
       <w:r>
         <w:rPr>
+          <w:rFonts w:ascii="Liberation Serif" w:hAnsi="Liberation Serif"/>
           <w:b/>
           <w:bCs/>
           <w:i w:val="false"/>
@@ -2116,6 +2461,7 @@
       </w:r>
       <w:r>
         <w:rPr>
+          <w:rFonts w:ascii="Liberation Serif" w:hAnsi="Liberation Serif"/>
           <w:b w:val="false"/>
           <w:bCs w:val="false"/>
           <w:i w:val="false"/>
@@ -2142,6 +2488,7 @@
       </w:pPr>
       <w:r>
         <w:rPr>
+          <w:rFonts w:ascii="Liberation Serif" w:hAnsi="Liberation Serif"/>
           <w:b w:val="false"/>
           <w:bCs w:val="false"/>
           <w:i w:val="false"/>
@@ -2156,6 +2503,7 @@
       </w:r>
       <w:r>
         <w:rPr>
+          <w:rFonts w:ascii="Liberation Serif" w:hAnsi="Liberation Serif"/>
           <w:b/>
           <w:bCs/>
           <w:i w:val="false"/>
@@ -2170,6 +2518,7 @@
       </w:r>
       <w:r>
         <w:rPr>
+          <w:rFonts w:ascii="Liberation Serif" w:hAnsi="Liberation Serif"/>
           <w:b w:val="false"/>
           <w:bCs w:val="false"/>
           <w:i w:val="false"/>
@@ -2184,6 +2533,7 @@
       </w:r>
       <w:r>
         <w:rPr>
+          <w:rFonts w:ascii="Liberation Serif" w:hAnsi="Liberation Serif"/>
           <w:b/>
           <w:bCs/>
           <w:i w:val="false"/>
@@ -2198,6 +2548,7 @@
       </w:r>
       <w:r>
         <w:rPr>
+          <w:rFonts w:ascii="Liberation Serif" w:hAnsi="Liberation Serif"/>
           <w:b w:val="false"/>
           <w:bCs w:val="false"/>
           <w:i w:val="false"/>
@@ -2212,6 +2563,7 @@
       </w:r>
       <w:r>
         <w:rPr>
+          <w:rFonts w:ascii="Liberation Serif" w:hAnsi="Liberation Serif"/>
           <w:b/>
           <w:bCs/>
           <w:i w:val="false"/>
@@ -2226,6 +2578,7 @@
       </w:r>
       <w:r>
         <w:rPr>
+          <w:rFonts w:ascii="Liberation Serif" w:hAnsi="Liberation Serif"/>
           <w:b w:val="false"/>
           <w:bCs w:val="false"/>
           <w:i w:val="false"/>
@@ -2245,6 +2598,7 @@
         <w:spacing w:lineRule="auto" w:line="276" w:before="171" w:after="171"/>
         <w:jc w:val="both"/>
         <w:rPr>
+          <w:rFonts w:ascii="Liberation Serif" w:hAnsi="Liberation Serif"/>
           <w:b w:val="false"/>
           <w:b w:val="false"/>
           <w:bCs w:val="false"/>
@@ -2260,6 +2614,7 @@
       </w:pPr>
       <w:r>
         <w:rPr>
+          <w:rFonts w:ascii="Liberation Serif" w:hAnsi="Liberation Serif"/>
           <w:b w:val="false"/>
           <w:bCs w:val="false"/>
           <w:i w:val="false"/>
@@ -2278,6 +2633,7 @@
         <w:spacing w:lineRule="auto" w:line="276" w:before="171" w:after="171"/>
         <w:jc w:val="both"/>
         <w:rPr>
+          <w:rFonts w:ascii="Liberation Serif" w:hAnsi="Liberation Serif"/>
           <w:b w:val="false"/>
           <w:b w:val="false"/>
           <w:bCs w:val="false"/>
@@ -2293,6 +2649,7 @@
       </w:pPr>
       <w:r>
         <w:rPr>
+          <w:rFonts w:ascii="Liberation Serif" w:hAnsi="Liberation Serif"/>
           <w:b w:val="false"/>
           <w:bCs w:val="false"/>
           <w:i w:val="false"/>
@@ -2318,6 +2675,7 @@
       </w:pPr>
       <w:r>
         <w:rPr>
+          <w:rFonts w:ascii="Liberation Serif" w:hAnsi="Liberation Serif"/>
           <w:b w:val="false"/>
           <w:bCs w:val="false"/>
           <w:i w:val="false"/>
@@ -2332,6 +2690,7 @@
       </w:r>
       <w:r>
         <w:rPr>
+          <w:rFonts w:ascii="Liberation Serif" w:hAnsi="Liberation Serif"/>
           <w:b w:val="false"/>
           <w:bCs w:val="false"/>
           <w:i/>
@@ -2346,6 +2705,7 @@
       </w:r>
       <w:r>
         <w:rPr>
+          <w:rFonts w:ascii="Liberation Serif" w:hAnsi="Liberation Serif"/>
           <w:b w:val="false"/>
           <w:bCs w:val="false"/>
           <w:i w:val="false"/>
@@ -2372,6 +2732,7 @@
       </w:pPr>
       <w:r>
         <w:rPr>
+          <w:rFonts w:ascii="Liberation Serif" w:hAnsi="Liberation Serif"/>
           <w:b w:val="false"/>
           <w:bCs w:val="false"/>
           <w:u w:val="none"/>
@@ -2380,6 +2741,7 @@
       </w:r>
       <w:r>
         <w:rPr>
+          <w:rFonts w:ascii="Liberation Serif" w:hAnsi="Liberation Serif"/>
           <w:b/>
           <w:bCs/>
           <w:u w:val="none"/>
@@ -2388,6 +2750,7 @@
       </w:r>
       <w:r>
         <w:rPr>
+          <w:rFonts w:ascii="Liberation Serif" w:hAnsi="Liberation Serif"/>
           <w:b w:val="false"/>
           <w:bCs w:val="false"/>
           <w:u w:val="none"/>
@@ -2396,6 +2759,7 @@
       </w:r>
       <w:r>
         <w:rPr>
+          <w:rFonts w:ascii="Liberation Serif" w:hAnsi="Liberation Serif"/>
           <w:b/>
           <w:bCs/>
           <w:u w:val="none"/>
@@ -2404,6 +2768,7 @@
       </w:r>
       <w:r>
         <w:rPr>
+          <w:rFonts w:ascii="Liberation Serif" w:hAnsi="Liberation Serif"/>
           <w:b w:val="false"/>
           <w:bCs w:val="false"/>
           <w:u w:val="none"/>
@@ -2424,6 +2789,7 @@
       </w:pPr>
       <w:r>
         <w:rPr>
+          <w:rFonts w:ascii="Liberation Serif" w:hAnsi="Liberation Serif"/>
           <w:b w:val="false"/>
           <w:bCs w:val="false"/>
           <w:u w:val="none"/>
@@ -2440,14 +2806,16 @@
         <w:spacing w:lineRule="auto" w:line="276" w:before="171" w:after="171"/>
         <w:jc w:val="both"/>
         <w:rPr>
-          <w:b w:val="false"/>
-          <w:b w:val="false"/>
-          <w:bCs w:val="false"/>
-          <w:u w:val="none"/>
-        </w:rPr>
-      </w:pPr>
-      <w:r>
-        <w:rPr>
+          <w:rFonts w:ascii="Liberation Serif" w:hAnsi="Liberation Serif"/>
+          <w:b w:val="false"/>
+          <w:b w:val="false"/>
+          <w:bCs w:val="false"/>
+          <w:u w:val="none"/>
+        </w:rPr>
+      </w:pPr>
+      <w:r>
+        <w:rPr>
+          <w:rFonts w:ascii="Liberation Serif" w:hAnsi="Liberation Serif"/>
           <w:b w:val="false"/>
           <w:bCs w:val="false"/>
           <w:u w:val="none"/>
@@ -2512,6 +2880,7 @@
       </w:pPr>
       <w:r>
         <w:rPr>
+          <w:rFonts w:ascii="Liberation Serif" w:hAnsi="Liberation Serif"/>
           <w:b w:val="false"/>
           <w:bCs w:val="false"/>
           <w:u w:val="none"/>
@@ -2520,6 +2889,7 @@
       </w:r>
       <w:r>
         <w:rPr>
+          <w:rFonts w:ascii="Liberation Serif" w:hAnsi="Liberation Serif"/>
           <w:b/>
           <w:bCs/>
           <w:u w:val="none"/>
@@ -2528,6 +2898,7 @@
       </w:r>
       <w:r>
         <w:rPr>
+          <w:rFonts w:ascii="Liberation Serif" w:hAnsi="Liberation Serif"/>
           <w:b w:val="false"/>
           <w:bCs w:val="false"/>
           <w:u w:val="none"/>
@@ -2536,6 +2907,7 @@
       </w:r>
       <w:r>
         <w:rPr>
+          <w:rFonts w:ascii="Liberation Serif" w:hAnsi="Liberation Serif"/>
           <w:b/>
           <w:bCs/>
           <w:u w:val="none"/>
@@ -2544,6 +2916,7 @@
       </w:r>
       <w:r>
         <w:rPr>
+          <w:rFonts w:ascii="Liberation Serif" w:hAnsi="Liberation Serif"/>
           <w:b w:val="false"/>
           <w:bCs w:val="false"/>
           <w:u w:val="none"/>
@@ -2552,6 +2925,7 @@
       </w:r>
       <w:r>
         <w:rPr>
+          <w:rFonts w:ascii="Liberation Serif" w:hAnsi="Liberation Serif"/>
           <w:b/>
           <w:bCs/>
           <w:u w:val="none"/>
@@ -2560,6 +2934,7 @@
       </w:r>
       <w:r>
         <w:rPr>
+          <w:rFonts w:ascii="Liberation Serif" w:hAnsi="Liberation Serif"/>
           <w:b w:val="false"/>
           <w:bCs w:val="false"/>
           <w:u w:val="none"/>
@@ -2568,6 +2943,7 @@
       </w:r>
       <w:r>
         <w:rPr>
+          <w:rFonts w:ascii="Liberation Serif" w:hAnsi="Liberation Serif"/>
           <w:b/>
           <w:bCs/>
           <w:u w:val="none"/>
@@ -2576,6 +2952,7 @@
       </w:r>
       <w:r>
         <w:rPr>
+          <w:rFonts w:ascii="Liberation Serif" w:hAnsi="Liberation Serif"/>
           <w:b w:val="false"/>
           <w:bCs w:val="false"/>
           <w:u w:val="none"/>
@@ -2596,6 +2973,7 @@
       </w:pPr>
       <w:r>
         <w:rPr>
+          <w:rFonts w:ascii="Liberation Serif" w:hAnsi="Liberation Serif"/>
           <w:b w:val="false"/>
           <w:bCs w:val="false"/>
           <w:u w:val="none"/>
@@ -2609,14 +2987,16 @@
         <w:spacing w:lineRule="auto" w:line="276" w:before="0" w:after="0"/>
         <w:jc w:val="both"/>
         <w:rPr>
-          <w:b w:val="false"/>
-          <w:b w:val="false"/>
-          <w:bCs w:val="false"/>
-          <w:u w:val="none"/>
-        </w:rPr>
-      </w:pPr>
-      <w:r>
-        <w:rPr>
+          <w:rFonts w:ascii="Liberation Serif" w:hAnsi="Liberation Serif"/>
+          <w:b w:val="false"/>
+          <w:b w:val="false"/>
+          <w:bCs w:val="false"/>
+          <w:u w:val="none"/>
+        </w:rPr>
+      </w:pPr>
+      <w:r>
+        <w:rPr>
+          <w:rFonts w:ascii="Liberation Serif" w:hAnsi="Liberation Serif"/>
           <w:b w:val="false"/>
           <w:bCs w:val="false"/>
           <w:u w:val="none"/>
@@ -2629,14 +3009,16 @@
         <w:spacing w:lineRule="auto" w:line="276" w:before="171" w:after="171"/>
         <w:jc w:val="both"/>
         <w:rPr>
-          <w:b w:val="false"/>
-          <w:b w:val="false"/>
-          <w:bCs w:val="false"/>
-          <w:u w:val="none"/>
-        </w:rPr>
-      </w:pPr>
-      <w:r>
-        <w:rPr>
+          <w:rFonts w:ascii="Liberation Serif" w:hAnsi="Liberation Serif"/>
+          <w:b w:val="false"/>
+          <w:b w:val="false"/>
+          <w:bCs w:val="false"/>
+          <w:u w:val="none"/>
+        </w:rPr>
+      </w:pPr>
+      <w:r>
+        <w:rPr>
+          <w:rFonts w:ascii="Liberation Serif" w:hAnsi="Liberation Serif"/>
           <w:b w:val="false"/>
           <w:bCs w:val="false"/>
           <w:u w:val="none"/>
@@ -2701,6 +3083,7 @@
       </w:pPr>
       <w:r>
         <w:rPr>
+          <w:rFonts w:ascii="Liberation Serif" w:hAnsi="Liberation Serif"/>
           <w:b w:val="false"/>
           <w:bCs w:val="false"/>
           <w:u w:val="none"/>
@@ -2709,6 +3092,7 @@
       </w:r>
       <w:r>
         <w:rPr>
+          <w:rFonts w:ascii="Liberation Serif" w:hAnsi="Liberation Serif"/>
           <w:b/>
           <w:bCs/>
           <w:u w:val="none"/>
@@ -2717,6 +3101,7 @@
       </w:r>
       <w:r>
         <w:rPr>
+          <w:rFonts w:ascii="Liberation Serif" w:hAnsi="Liberation Serif"/>
           <w:b w:val="false"/>
           <w:bCs w:val="false"/>
           <w:u w:val="none"/>
@@ -2725,6 +3110,7 @@
       </w:r>
       <w:r>
         <w:rPr>
+          <w:rFonts w:ascii="Liberation Serif" w:hAnsi="Liberation Serif"/>
           <w:b/>
           <w:bCs/>
           <w:u w:val="none"/>
@@ -2733,6 +3119,7 @@
       </w:r>
       <w:r>
         <w:rPr>
+          <w:rFonts w:ascii="Liberation Serif" w:hAnsi="Liberation Serif"/>
           <w:b w:val="false"/>
           <w:bCs w:val="false"/>
           <w:u w:val="none"/>
@@ -2741,6 +3128,7 @@
       </w:r>
       <w:r>
         <w:rPr>
+          <w:rFonts w:ascii="Liberation Serif" w:hAnsi="Liberation Serif"/>
           <w:b/>
           <w:bCs/>
           <w:u w:val="none"/>
@@ -2749,6 +3137,7 @@
       </w:r>
       <w:r>
         <w:rPr>
+          <w:rFonts w:ascii="Liberation Serif" w:hAnsi="Liberation Serif"/>
           <w:b w:val="false"/>
           <w:bCs w:val="false"/>
           <w:u w:val="none"/>
@@ -2762,14 +3151,16 @@
         <w:spacing w:lineRule="auto" w:line="276" w:before="171" w:after="171"/>
         <w:jc w:val="both"/>
         <w:rPr>
-          <w:b w:val="false"/>
-          <w:b w:val="false"/>
-          <w:bCs w:val="false"/>
-          <w:u w:val="none"/>
-        </w:rPr>
-      </w:pPr>
-      <w:r>
-        <w:rPr>
+          <w:rFonts w:ascii="Liberation Serif" w:hAnsi="Liberation Serif"/>
+          <w:b w:val="false"/>
+          <w:b w:val="false"/>
+          <w:bCs w:val="false"/>
+          <w:u w:val="none"/>
+        </w:rPr>
+      </w:pPr>
+      <w:r>
+        <w:rPr>
+          <w:rFonts w:ascii="Liberation Serif" w:hAnsi="Liberation Serif"/>
           <w:b w:val="false"/>
           <w:bCs w:val="false"/>
           <w:u w:val="none"/>
@@ -2789,6 +3180,7 @@
       </w:pPr>
       <w:r>
         <w:rPr>
+          <w:rFonts w:ascii="Liberation Serif" w:hAnsi="Liberation Serif"/>
           <w:b w:val="false"/>
           <w:bCs w:val="false"/>
           <w:u w:val="none"/>
@@ -2797,6 +3189,7 @@
       </w:r>
       <w:r>
         <w:rPr>
+          <w:rFonts w:ascii="Liberation Serif" w:hAnsi="Liberation Serif"/>
           <w:b/>
           <w:bCs/>
           <w:u w:val="none"/>
@@ -2805,6 +3198,7 @@
       </w:r>
       <w:r>
         <w:rPr>
+          <w:rFonts w:ascii="Liberation Serif" w:hAnsi="Liberation Serif"/>
           <w:b w:val="false"/>
           <w:bCs w:val="false"/>
           <w:u w:val="none"/>
@@ -2813,6 +3207,7 @@
       </w:r>
       <w:r>
         <w:rPr>
+          <w:rFonts w:ascii="Liberation Serif" w:hAnsi="Liberation Serif"/>
           <w:b/>
           <w:bCs/>
           <w:u w:val="none"/>
@@ -2821,6 +3216,7 @@
       </w:r>
       <w:r>
         <w:rPr>
+          <w:rFonts w:ascii="Liberation Serif" w:hAnsi="Liberation Serif"/>
           <w:b w:val="false"/>
           <w:bCs w:val="false"/>
           <w:u w:val="none"/>
@@ -2829,6 +3225,7 @@
       </w:r>
       <w:r>
         <w:rPr>
+          <w:rFonts w:ascii="Liberation Serif" w:hAnsi="Liberation Serif"/>
           <w:b/>
           <w:bCs/>
           <w:u w:val="none"/>
@@ -2837,6 +3234,7 @@
       </w:r>
       <w:r>
         <w:rPr>
+          <w:rFonts w:ascii="Liberation Serif" w:hAnsi="Liberation Serif"/>
           <w:b w:val="false"/>
           <w:bCs w:val="false"/>
           <w:u w:val="none"/>
@@ -2845,6 +3243,7 @@
       </w:r>
       <w:r>
         <w:rPr>
+          <w:rFonts w:ascii="Liberation Serif" w:hAnsi="Liberation Serif"/>
           <w:b/>
           <w:bCs/>
           <w:u w:val="none"/>
@@ -2853,6 +3252,7 @@
       </w:r>
       <w:r>
         <w:rPr>
+          <w:rFonts w:ascii="Liberation Serif" w:hAnsi="Liberation Serif"/>
           <w:b w:val="false"/>
           <w:bCs w:val="false"/>
           <w:u w:val="none"/>
@@ -2874,6 +3274,7 @@
       </w:pPr>
       <w:r>
         <w:rPr>
+          <w:rFonts w:ascii="Liberation Serif" w:hAnsi="Liberation Serif"/>
           <w:b w:val="false"/>
           <w:bCs w:val="false"/>
           <w:u w:val="none"/>
@@ -2891,7 +3292,9 @@
         </w:rPr>
       </w:pPr>
       <w:r>
-        <w:rPr/>
+        <w:rPr>
+          <w:rFonts w:ascii="Liberation Serif" w:hAnsi="Liberation Serif"/>
+        </w:rPr>
       </w:r>
     </w:p>
     <w:p>
@@ -2904,7 +3307,9 @@
         </w:rPr>
       </w:pPr>
       <w:r>
-        <w:rPr/>
+        <w:rPr>
+          <w:rFonts w:ascii="Liberation Serif" w:hAnsi="Liberation Serif"/>
+        </w:rPr>
       </w:r>
     </w:p>
     <w:p>
@@ -2935,8 +3340,12 @@
         </w:numPr>
         <w:spacing w:lineRule="auto" w:line="276" w:before="314" w:after="234"/>
         <w:jc w:val="both"/>
-        <w:rPr/>
-      </w:pPr>
+        <w:rPr>
+          <w:rFonts w:ascii="Liberation Serif" w:hAnsi="Liberation Serif"/>
+        </w:rPr>
+      </w:pPr>
+      <w:bookmarkStart w:id="8" w:name="__RefHeading___Toc1957_219415062"/>
+      <w:bookmarkEnd w:id="8"/>
       <w:r>
         <w:rPr>
           <w:rFonts w:ascii="Liberation Serif" w:hAnsi="Liberation Serif"/>
@@ -2957,6 +3366,7 @@
       </w:pPr>
       <w:r>
         <w:rPr>
+          <w:rFonts w:ascii="Liberation Serif" w:hAnsi="Liberation Serif"/>
           <w:b w:val="false"/>
           <w:bCs w:val="false"/>
           <w:u w:val="none"/>
@@ -2977,6 +3387,7 @@
       </w:pPr>
       <w:r>
         <w:rPr>
+          <w:rFonts w:ascii="Liberation Serif" w:hAnsi="Liberation Serif"/>
           <w:b w:val="false"/>
           <w:bCs w:val="false"/>
           <w:u w:val="none"/>
@@ -2985,6 +3396,7 @@
       </w:r>
       <w:r>
         <w:rPr>
+          <w:rFonts w:ascii="Liberation Serif" w:hAnsi="Liberation Serif"/>
           <w:b/>
           <w:bCs/>
           <w:u w:val="none"/>
@@ -2993,6 +3405,7 @@
       </w:r>
       <w:r>
         <w:rPr>
+          <w:rFonts w:ascii="Liberation Serif" w:hAnsi="Liberation Serif"/>
           <w:b w:val="false"/>
           <w:bCs w:val="false"/>
           <w:u w:val="none"/>
@@ -3001,6 +3414,7 @@
       </w:r>
       <w:r>
         <w:rPr>
+          <w:rFonts w:ascii="Liberation Serif" w:hAnsi="Liberation Serif"/>
           <w:b w:val="false"/>
           <w:bCs w:val="false"/>
           <w:i/>
@@ -3011,6 +3425,7 @@
       </w:r>
       <w:r>
         <w:rPr>
+          <w:rFonts w:ascii="Liberation Serif" w:hAnsi="Liberation Serif"/>
           <w:b w:val="false"/>
           <w:bCs w:val="false"/>
           <w:i w:val="false"/>
@@ -3021,6 +3436,7 @@
       </w:r>
       <w:r>
         <w:rPr>
+          <w:rFonts w:ascii="Liberation Serif" w:hAnsi="Liberation Serif"/>
           <w:b/>
           <w:bCs/>
           <w:i w:val="false"/>
@@ -3031,6 +3447,7 @@
       </w:r>
       <w:r>
         <w:rPr>
+          <w:rFonts w:ascii="Liberation Serif" w:hAnsi="Liberation Serif"/>
           <w:b w:val="false"/>
           <w:bCs w:val="false"/>
           <w:i w:val="false"/>
@@ -3041,6 +3458,7 @@
       </w:r>
       <w:r>
         <w:rPr>
+          <w:rFonts w:ascii="Liberation Serif" w:hAnsi="Liberation Serif"/>
           <w:b/>
           <w:bCs/>
           <w:i w:val="false"/>
@@ -3051,6 +3469,7 @@
       </w:r>
       <w:r>
         <w:rPr>
+          <w:rFonts w:ascii="Liberation Serif" w:hAnsi="Liberation Serif"/>
           <w:b w:val="false"/>
           <w:bCs w:val="false"/>
           <w:i w:val="false"/>
@@ -3061,6 +3480,7 @@
       </w:r>
       <w:r>
         <w:rPr>
+          <w:rFonts w:ascii="Liberation Serif" w:hAnsi="Liberation Serif"/>
           <w:b/>
           <w:bCs/>
           <w:i w:val="false"/>
@@ -3071,6 +3491,7 @@
       </w:r>
       <w:r>
         <w:rPr>
+          <w:rFonts w:ascii="Liberation Serif" w:hAnsi="Liberation Serif"/>
           <w:b w:val="false"/>
           <w:bCs w:val="false"/>
           <w:i w:val="false"/>
@@ -3086,6 +3507,7 @@
         <w:spacing w:lineRule="auto" w:line="276" w:before="114" w:after="114"/>
         <w:jc w:val="both"/>
         <w:rPr>
+          <w:rFonts w:ascii="Liberation Serif" w:hAnsi="Liberation Serif"/>
           <w:b w:val="false"/>
           <w:b w:val="false"/>
           <w:bCs w:val="false"/>
@@ -3097,6 +3519,7 @@
       </w:pPr>
       <w:r>
         <w:rPr>
+          <w:rFonts w:ascii="Liberation Serif" w:hAnsi="Liberation Serif"/>
           <w:b w:val="false"/>
           <w:bCs w:val="false"/>
           <w:i w:val="false"/>
@@ -3118,6 +3541,7 @@
       </w:pPr>
       <w:r>
         <w:rPr>
+          <w:rFonts w:ascii="Liberation Serif" w:hAnsi="Liberation Serif"/>
           <w:b w:val="false"/>
           <w:bCs w:val="false"/>
           <w:i w:val="false"/>
@@ -3132,10 +3556,13 @@
         <w:pStyle w:val="TextBody"/>
         <w:spacing w:lineRule="auto" w:line="276" w:before="114" w:after="114"/>
         <w:jc w:val="both"/>
-        <w:rPr/>
-      </w:pPr>
-      <w:r>
-        <w:rPr>
+        <w:rPr>
+          <w:rFonts w:ascii="Liberation Serif" w:hAnsi="Liberation Serif"/>
+        </w:rPr>
+      </w:pPr>
+      <w:r>
+        <w:rPr>
+          <w:rFonts w:ascii="Liberation Serif" w:hAnsi="Liberation Serif"/>
           <w:b w:val="false"/>
           <w:bCs w:val="false"/>
           <w:i w:val="false"/>
@@ -3146,6 +3573,7 @@
       </w:r>
       <w:r>
         <w:rPr>
+          <w:rFonts w:ascii="Liberation Serif" w:hAnsi="Liberation Serif"/>
           <w:b/>
           <w:bCs/>
           <w:i w:val="false"/>
@@ -3156,6 +3584,7 @@
       </w:r>
       <w:r>
         <w:rPr>
+          <w:rFonts w:ascii="Liberation Serif" w:hAnsi="Liberation Serif"/>
           <w:b w:val="false"/>
           <w:bCs w:val="false"/>
           <w:i w:val="false"/>
@@ -3166,6 +3595,7 @@
       </w:r>
       <w:r>
         <w:rPr>
+          <w:rFonts w:ascii="Liberation Serif" w:hAnsi="Liberation Serif"/>
           <w:b/>
           <w:bCs/>
           <w:i w:val="false"/>
@@ -3176,6 +3606,7 @@
       </w:r>
       <w:r>
         <w:rPr>
+          <w:rFonts w:ascii="Liberation Serif" w:hAnsi="Liberation Serif"/>
           <w:b w:val="false"/>
           <w:bCs w:val="false"/>
           <w:i w:val="false"/>
@@ -3194,10 +3625,13 @@
         </w:numPr>
         <w:spacing w:lineRule="auto" w:line="276" w:before="114" w:after="114"/>
         <w:jc w:val="both"/>
-        <w:rPr/>
-      </w:pPr>
-      <w:r>
-        <w:rPr>
+        <w:rPr>
+          <w:rFonts w:ascii="Liberation Serif" w:hAnsi="Liberation Serif"/>
+        </w:rPr>
+      </w:pPr>
+      <w:r>
+        <w:rPr>
+          <w:rFonts w:ascii="Liberation Serif" w:hAnsi="Liberation Serif"/>
           <w:b w:val="false"/>
           <w:bCs w:val="false"/>
           <w:i w:val="false"/>
@@ -3216,10 +3650,13 @@
         </w:numPr>
         <w:spacing w:lineRule="auto" w:line="276" w:before="114" w:after="114"/>
         <w:jc w:val="both"/>
-        <w:rPr/>
-      </w:pPr>
-      <w:r>
-        <w:rPr>
+        <w:rPr>
+          <w:rFonts w:ascii="Liberation Serif" w:hAnsi="Liberation Serif"/>
+        </w:rPr>
+      </w:pPr>
+      <w:r>
+        <w:rPr>
+          <w:rFonts w:ascii="Liberation Serif" w:hAnsi="Liberation Serif"/>
           <w:b w:val="false"/>
           <w:bCs w:val="false"/>
           <w:i w:val="false"/>
@@ -3238,10 +3675,13 @@
         </w:numPr>
         <w:spacing w:lineRule="auto" w:line="276" w:before="114" w:after="114"/>
         <w:jc w:val="both"/>
-        <w:rPr/>
-      </w:pPr>
-      <w:r>
-        <w:rPr>
+        <w:rPr>
+          <w:rFonts w:ascii="Liberation Serif" w:hAnsi="Liberation Serif"/>
+        </w:rPr>
+      </w:pPr>
+      <w:r>
+        <w:rPr>
+          <w:rFonts w:ascii="Liberation Serif" w:hAnsi="Liberation Serif"/>
           <w:b w:val="false"/>
           <w:bCs w:val="false"/>
           <w:i w:val="false"/>
@@ -3260,10 +3700,13 @@
         </w:numPr>
         <w:spacing w:lineRule="auto" w:line="276" w:before="114" w:after="114"/>
         <w:jc w:val="both"/>
-        <w:rPr/>
-      </w:pPr>
-      <w:r>
-        <w:rPr>
+        <w:rPr>
+          <w:rFonts w:ascii="Liberation Serif" w:hAnsi="Liberation Serif"/>
+        </w:rPr>
+      </w:pPr>
+      <w:r>
+        <w:rPr>
+          <w:rFonts w:ascii="Liberation Serif" w:hAnsi="Liberation Serif"/>
           <w:b w:val="false"/>
           <w:bCs w:val="false"/>
           <w:i w:val="false"/>
@@ -3282,10 +3725,13 @@
         </w:numPr>
         <w:spacing w:lineRule="auto" w:line="276" w:before="114" w:after="114"/>
         <w:jc w:val="both"/>
-        <w:rPr/>
-      </w:pPr>
-      <w:r>
-        <w:rPr>
+        <w:rPr>
+          <w:rFonts w:ascii="Liberation Serif" w:hAnsi="Liberation Serif"/>
+        </w:rPr>
+      </w:pPr>
+      <w:r>
+        <w:rPr>
+          <w:rFonts w:ascii="Liberation Serif" w:hAnsi="Liberation Serif"/>
           <w:b w:val="false"/>
           <w:bCs w:val="false"/>
           <w:i w:val="false"/>
@@ -3304,10 +3750,13 @@
         </w:numPr>
         <w:spacing w:lineRule="auto" w:line="276" w:before="114" w:after="114"/>
         <w:jc w:val="both"/>
-        <w:rPr/>
-      </w:pPr>
-      <w:r>
-        <w:rPr>
+        <w:rPr>
+          <w:rFonts w:ascii="Liberation Serif" w:hAnsi="Liberation Serif"/>
+        </w:rPr>
+      </w:pPr>
+      <w:r>
+        <w:rPr>
+          <w:rFonts w:ascii="Liberation Serif" w:hAnsi="Liberation Serif"/>
           <w:b w:val="false"/>
           <w:bCs w:val="false"/>
           <w:i w:val="false"/>
@@ -3326,10 +3775,13 @@
         </w:numPr>
         <w:spacing w:lineRule="auto" w:line="276" w:before="114" w:after="114"/>
         <w:jc w:val="both"/>
-        <w:rPr/>
-      </w:pPr>
-      <w:r>
-        <w:rPr>
+        <w:rPr>
+          <w:rFonts w:ascii="Liberation Serif" w:hAnsi="Liberation Serif"/>
+        </w:rPr>
+      </w:pPr>
+      <w:r>
+        <w:rPr>
+          <w:rFonts w:ascii="Liberation Serif" w:hAnsi="Liberation Serif"/>
           <w:b w:val="false"/>
           <w:bCs w:val="false"/>
           <w:i w:val="false"/>
@@ -3345,6 +3797,7 @@
         <w:spacing w:lineRule="auto" w:line="276" w:before="114" w:after="114"/>
         <w:jc w:val="both"/>
         <w:rPr>
+          <w:rFonts w:ascii="Liberation Serif" w:hAnsi="Liberation Serif"/>
           <w:b w:val="false"/>
           <w:b w:val="false"/>
           <w:bCs w:val="false"/>
@@ -3356,6 +3809,7 @@
       </w:pPr>
       <w:r>
         <w:rPr>
+          <w:rFonts w:ascii="Liberation Serif" w:hAnsi="Liberation Serif"/>
           <w:b w:val="false"/>
           <w:bCs w:val="false"/>
           <w:i w:val="false"/>
@@ -3369,10 +3823,13 @@
         <w:pStyle w:val="TextBody"/>
         <w:spacing w:lineRule="auto" w:line="276" w:before="114" w:after="114"/>
         <w:jc w:val="both"/>
-        <w:rPr/>
-      </w:pPr>
-      <w:r>
-        <w:rPr>
+        <w:rPr>
+          <w:rFonts w:ascii="Liberation Serif" w:hAnsi="Liberation Serif"/>
+        </w:rPr>
+      </w:pPr>
+      <w:r>
+        <w:rPr>
+          <w:rFonts w:ascii="Liberation Serif" w:hAnsi="Liberation Serif"/>
           <w:b w:val="false"/>
           <w:bCs w:val="false"/>
           <w:i w:val="false"/>
@@ -3391,6 +3848,7 @@
         <w:spacing w:lineRule="auto" w:line="276" w:before="114" w:after="114"/>
         <w:jc w:val="both"/>
         <w:rPr>
+          <w:rFonts w:ascii="Liberation Serif" w:hAnsi="Liberation Serif"/>
           <w:b w:val="false"/>
           <w:b w:val="false"/>
           <w:bCs w:val="false"/>
@@ -3402,6 +3860,7 @@
       </w:pPr>
       <w:r>
         <w:rPr>
+          <w:rFonts w:ascii="Liberation Serif" w:hAnsi="Liberation Serif"/>
           <w:b w:val="false"/>
           <w:bCs w:val="false"/>
           <w:i w:val="false"/>
@@ -3460,10 +3919,13 @@
         <w:pStyle w:val="TextBody"/>
         <w:spacing w:lineRule="auto" w:line="276" w:before="114" w:after="114"/>
         <w:jc w:val="both"/>
-        <w:rPr/>
-      </w:pPr>
-      <w:r>
-        <w:rPr>
+        <w:rPr>
+          <w:rFonts w:ascii="Liberation Serif" w:hAnsi="Liberation Serif"/>
+        </w:rPr>
+      </w:pPr>
+      <w:r>
+        <w:rPr>
+          <w:rFonts w:ascii="Liberation Serif" w:hAnsi="Liberation Serif"/>
           <w:b w:val="false"/>
           <w:bCs w:val="false"/>
           <w:i w:val="false"/>
@@ -3474,6 +3936,7 @@
       </w:r>
       <w:r>
         <w:rPr>
+          <w:rFonts w:ascii="Liberation Serif" w:hAnsi="Liberation Serif"/>
           <w:b/>
           <w:bCs/>
           <w:i w:val="false"/>
@@ -3484,6 +3947,7 @@
       </w:r>
       <w:r>
         <w:rPr>
+          <w:rFonts w:ascii="Liberation Serif" w:hAnsi="Liberation Serif"/>
           <w:b w:val="false"/>
           <w:bCs w:val="false"/>
           <w:i w:val="false"/>
@@ -3494,6 +3958,7 @@
       </w:r>
       <w:r>
         <w:rPr>
+          <w:rFonts w:ascii="Liberation Serif" w:hAnsi="Liberation Serif"/>
           <w:b/>
           <w:bCs/>
           <w:i w:val="false"/>
@@ -3504,6 +3969,7 @@
       </w:r>
       <w:r>
         <w:rPr>
+          <w:rFonts w:ascii="Liberation Serif" w:hAnsi="Liberation Serif"/>
           <w:b w:val="false"/>
           <w:bCs w:val="false"/>
           <w:i w:val="false"/>
@@ -3514,6 +3980,7 @@
       </w:r>
       <w:r>
         <w:rPr>
+          <w:rFonts w:ascii="Liberation Serif" w:hAnsi="Liberation Serif"/>
           <w:b/>
           <w:bCs/>
           <w:i w:val="false"/>
@@ -3524,6 +3991,7 @@
       </w:r>
       <w:r>
         <w:rPr>
+          <w:rFonts w:ascii="Liberation Serif" w:hAnsi="Liberation Serif"/>
           <w:b w:val="false"/>
           <w:bCs w:val="false"/>
           <w:i w:val="false"/>
@@ -3534,6 +4002,7 @@
       </w:r>
       <w:r>
         <w:rPr>
+          <w:rFonts w:ascii="Liberation Serif" w:hAnsi="Liberation Serif"/>
           <w:b/>
           <w:bCs/>
           <w:i w:val="false"/>
@@ -3544,6 +4013,7 @@
       </w:r>
       <w:r>
         <w:rPr>
+          <w:rFonts w:ascii="Liberation Serif" w:hAnsi="Liberation Serif"/>
           <w:b w:val="false"/>
           <w:bCs w:val="false"/>
           <w:i w:val="false"/>
@@ -3558,10 +4028,13 @@
         <w:pStyle w:val="TextBody"/>
         <w:spacing w:lineRule="auto" w:line="276" w:before="171" w:after="171"/>
         <w:jc w:val="both"/>
-        <w:rPr/>
-      </w:pPr>
-      <w:r>
-        <w:rPr>
+        <w:rPr>
+          <w:rFonts w:ascii="Liberation Serif" w:hAnsi="Liberation Serif"/>
+        </w:rPr>
+      </w:pPr>
+      <w:r>
+        <w:rPr>
+          <w:rFonts w:ascii="Liberation Serif" w:hAnsi="Liberation Serif"/>
           <w:b w:val="false"/>
           <w:bCs w:val="false"/>
           <w:i w:val="false"/>
@@ -3577,6 +4050,7 @@
         <w:spacing w:lineRule="auto" w:line="276" w:before="114" w:after="114"/>
         <w:jc w:val="both"/>
         <w:rPr>
+          <w:rFonts w:ascii="Liberation Serif" w:hAnsi="Liberation Serif"/>
           <w:b w:val="false"/>
           <w:b w:val="false"/>
           <w:bCs w:val="false"/>
@@ -3588,6 +4062,7 @@
       </w:pPr>
       <w:r>
         <w:rPr>
+          <w:rFonts w:ascii="Liberation Serif" w:hAnsi="Liberation Serif"/>
           <w:b w:val="false"/>
           <w:bCs w:val="false"/>
           <w:i w:val="false"/>
@@ -3646,10 +4121,13 @@
         <w:pStyle w:val="TextBody"/>
         <w:spacing w:lineRule="auto" w:line="276" w:before="114" w:after="114"/>
         <w:jc w:val="both"/>
-        <w:rPr/>
-      </w:pPr>
-      <w:r>
-        <w:rPr>
+        <w:rPr>
+          <w:rFonts w:ascii="Liberation Serif" w:hAnsi="Liberation Serif"/>
+        </w:rPr>
+      </w:pPr>
+      <w:r>
+        <w:rPr>
+          <w:rFonts w:ascii="Liberation Serif" w:hAnsi="Liberation Serif"/>
           <w:b w:val="false"/>
           <w:bCs w:val="false"/>
           <w:i w:val="false"/>
@@ -3660,6 +4138,7 @@
       </w:r>
       <w:r>
         <w:rPr>
+          <w:rFonts w:ascii="Liberation Serif" w:hAnsi="Liberation Serif"/>
           <w:b/>
           <w:bCs/>
           <w:i w:val="false"/>
@@ -3670,6 +4149,7 @@
       </w:r>
       <w:r>
         <w:rPr>
+          <w:rFonts w:ascii="Liberation Serif" w:hAnsi="Liberation Serif"/>
           <w:b w:val="false"/>
           <w:bCs w:val="false"/>
           <w:i w:val="false"/>
@@ -3680,6 +4160,7 @@
       </w:r>
       <w:r>
         <w:rPr>
+          <w:rFonts w:ascii="Liberation Serif" w:hAnsi="Liberation Serif"/>
           <w:b/>
           <w:bCs/>
           <w:i w:val="false"/>
@@ -3690,6 +4171,7 @@
       </w:r>
       <w:r>
         <w:rPr>
+          <w:rFonts w:ascii="Liberation Serif" w:hAnsi="Liberation Serif"/>
           <w:b w:val="false"/>
           <w:bCs w:val="false"/>
           <w:i w:val="false"/>
@@ -3700,6 +4182,7 @@
       </w:r>
       <w:r>
         <w:rPr>
+          <w:rFonts w:ascii="Liberation Serif" w:hAnsi="Liberation Serif"/>
           <w:b/>
           <w:bCs/>
           <w:i w:val="false"/>
@@ -3710,6 +4193,7 @@
       </w:r>
       <w:r>
         <w:rPr>
+          <w:rFonts w:ascii="Liberation Serif" w:hAnsi="Liberation Serif"/>
           <w:b w:val="false"/>
           <w:bCs w:val="false"/>
           <w:i w:val="false"/>
@@ -3720,6 +4204,7 @@
       </w:r>
       <w:r>
         <w:rPr>
+          <w:rFonts w:ascii="Liberation Serif" w:hAnsi="Liberation Serif"/>
           <w:b/>
           <w:bCs/>
           <w:i w:val="false"/>
@@ -3730,6 +4215,7 @@
       </w:r>
       <w:r>
         <w:rPr>
+          <w:rFonts w:ascii="Liberation Serif" w:hAnsi="Liberation Serif"/>
           <w:b w:val="false"/>
           <w:bCs w:val="false"/>
           <w:i w:val="false"/>
@@ -3751,8 +4237,12 @@
         </w:numPr>
         <w:spacing w:lineRule="auto" w:line="276" w:before="314" w:after="234"/>
         <w:jc w:val="both"/>
-        <w:rPr/>
-      </w:pPr>
+        <w:rPr>
+          <w:rFonts w:ascii="Liberation Serif" w:hAnsi="Liberation Serif"/>
+        </w:rPr>
+      </w:pPr>
+      <w:bookmarkStart w:id="9" w:name="__RefHeading___Toc1959_219415062"/>
+      <w:bookmarkEnd w:id="9"/>
       <w:r>
         <w:rPr>
           <w:rFonts w:ascii="Liberation Serif" w:hAnsi="Liberation Serif"/>
@@ -3783,10 +4273,13 @@
         <w:pStyle w:val="TextBody"/>
         <w:spacing w:lineRule="auto" w:line="276" w:before="114" w:after="114"/>
         <w:jc w:val="both"/>
-        <w:rPr/>
-      </w:pPr>
-      <w:r>
-        <w:rPr>
+        <w:rPr>
+          <w:rFonts w:ascii="Liberation Serif" w:hAnsi="Liberation Serif"/>
+        </w:rPr>
+      </w:pPr>
+      <w:r>
+        <w:rPr>
+          <w:rFonts w:ascii="Liberation Serif" w:hAnsi="Liberation Serif"/>
           <w:b w:val="false"/>
           <w:bCs w:val="false"/>
           <w:u w:val="none"/>
@@ -3807,7 +4300,9 @@
         </w:rPr>
       </w:pPr>
       <w:r>
-        <w:rPr/>
+        <w:rPr>
+          <w:rFonts w:ascii="Liberation Serif" w:hAnsi="Liberation Serif"/>
+        </w:rPr>
       </w:r>
     </w:p>
     <w:p>
@@ -3823,146 +4318,9 @@
         </w:rPr>
       </w:pPr>
       <w:r>
-        <w:rPr/>
-      </w:r>
-    </w:p>
-    <w:p>
-      <w:pPr>
-        <w:pStyle w:val="Heading2"/>
-        <w:numPr>
-          <w:ilvl w:val="1"/>
-          <w:numId w:val="1"/>
-        </w:numPr>
-        <w:ind w:left="0" w:hanging="0"/>
-        <w:rPr/>
-      </w:pPr>
-      <w:r>
-        <w:rPr/>
-        <w:t>Pesquisa Exata</w:t>
-      </w:r>
-    </w:p>
-    <w:p>
-      <w:pPr>
-        <w:pStyle w:val="TextBody"/>
-        <w:spacing w:lineRule="auto" w:line="276" w:before="114" w:after="114"/>
-        <w:jc w:val="both"/>
-        <w:rPr/>
-      </w:pPr>
-      <w:r>
-        <w:rPr>
-          <w:b w:val="false"/>
-          <w:bCs w:val="false"/>
-          <w:u w:val="none"/>
-        </w:rPr>
-        <w:t xml:space="preserve">Após seleção de “Pesquisa Exata” por parte do utilizador, é utilizado o algorítmo Knutt-Morris-Pratt para encontrar ocorrências do padrão de pesquisa nas localidades existentes na aplicação. </w:t>
-      </w:r>
-    </w:p>
-    <w:p>
-      <w:pPr>
-        <w:pStyle w:val="TextBody"/>
-        <w:spacing w:lineRule="auto" w:line="276" w:before="114" w:after="114"/>
-        <w:jc w:val="both"/>
-        <w:rPr/>
-      </w:pPr>
-      <w:r>
-        <w:rPr>
-          <w:b w:val="false"/>
-          <w:bCs w:val="false"/>
-          <w:u w:val="none"/>
-        </w:rPr>
-        <w:t>É de salientar que, ao contrário do algorítmo canónico, foi realizada uma otimização no algorítmo, sendo que este termina assim que é encontrada uma ocorrência em vez de calcular todas as ocorrências, o que poupa tempo de execução.</w:t>
-      </w:r>
-    </w:p>
-    <w:p>
-      <w:pPr>
-        <w:pStyle w:val="TextBody"/>
-        <w:spacing w:lineRule="auto" w:line="276" w:before="0" w:after="0"/>
-        <w:jc w:val="both"/>
-        <w:rPr>
-          <w:b w:val="false"/>
-          <w:b w:val="false"/>
-          <w:bCs w:val="false"/>
-          <w:u w:val="none"/>
-        </w:rPr>
-      </w:pPr>
-      <w:r>
-        <w:rPr/>
-      </w:r>
-    </w:p>
-    <w:p>
-      <w:pPr>
-        <w:pStyle w:val="TextBody"/>
-        <w:spacing w:lineRule="auto" w:line="276" w:before="114" w:after="114"/>
-        <w:jc w:val="both"/>
-        <w:rPr>
-          <w:b w:val="false"/>
-          <w:b w:val="false"/>
-          <w:bCs w:val="false"/>
-          <w:u w:val="none"/>
-        </w:rPr>
-      </w:pPr>
-      <w:r>
-        <w:rPr/>
-      </w:r>
-    </w:p>
-    <w:p>
-      <w:pPr>
-        <w:pStyle w:val="Heading2"/>
-        <w:numPr>
-          <w:ilvl w:val="1"/>
-          <w:numId w:val="1"/>
-        </w:numPr>
-        <w:ind w:left="0" w:hanging="0"/>
-        <w:rPr/>
-      </w:pPr>
-      <w:r>
-        <w:rPr/>
-        <w:t>Pesquisa Aproximada</w:t>
-      </w:r>
-    </w:p>
-    <w:p>
-      <w:pPr>
-        <w:pStyle w:val="TextBody"/>
-        <w:spacing w:lineRule="auto" w:line="276" w:before="114" w:after="114"/>
-        <w:jc w:val="both"/>
-        <w:rPr/>
-      </w:pPr>
-      <w:r>
-        <w:rPr>
-          <w:b w:val="false"/>
-          <w:bCs w:val="false"/>
-          <w:u w:val="none"/>
-        </w:rPr>
-        <w:t xml:space="preserve">Foram realizadas 4 diferentes iterações a fim de apresentar bons resultados com base no </w:t>
-      </w:r>
-      <w:r>
-        <w:rPr>
-          <w:b w:val="false"/>
-          <w:bCs w:val="false"/>
-          <w:i w:val="false"/>
-          <w:iCs w:val="false"/>
-          <w:u w:val="none"/>
-        </w:rPr>
-        <w:t>input do utilizador</w:t>
-      </w:r>
-    </w:p>
-    <w:p>
-      <w:pPr>
-        <w:pStyle w:val="TextBody"/>
-        <w:spacing w:lineRule="auto" w:line="276" w:before="114" w:after="114"/>
-        <w:jc w:val="both"/>
-        <w:rPr>
-          <w:b w:val="false"/>
-          <w:b w:val="false"/>
-          <w:bCs w:val="false"/>
-          <w:i w:val="false"/>
-          <w:i w:val="false"/>
-          <w:iCs w:val="false"/>
-          <w:u w:val="none"/>
-        </w:rPr>
-      </w:pPr>
-      <w:r>
-        <w:rPr/>
+        <w:rPr>
+          <w:rFonts w:ascii="Liberation Serif" w:hAnsi="Liberation Serif"/>
+        </w:rPr>
       </w:r>
     </w:p>
     <w:p>
@@ -3973,12 +4331,17 @@
           <w:numId w:val="1"/>
         </w:numPr>
         <w:ind w:left="0" w:right="0" w:hanging="0"/>
-        <w:rPr/>
-      </w:pPr>
-      <w:bookmarkStart w:id="2" w:name="__DdeLink__1923_219415062"/>
-      <w:r>
-        <w:rPr/>
-        <w:t>Iteração 1</w:t>
+        <w:rPr>
+          <w:rFonts w:ascii="Liberation Serif" w:hAnsi="Liberation Serif"/>
+        </w:rPr>
+      </w:pPr>
+      <w:bookmarkStart w:id="10" w:name="__RefHeading___Toc1961_219415062"/>
+      <w:bookmarkEnd w:id="10"/>
+      <w:r>
+        <w:rPr>
+          <w:rFonts w:ascii="Liberation Serif" w:hAnsi="Liberation Serif"/>
+        </w:rPr>
+        <w:t>Pesquisa Exata</w:t>
       </w:r>
     </w:p>
     <w:p>
@@ -3986,37 +4349,18 @@
         <w:pStyle w:val="TextBody"/>
         <w:spacing w:lineRule="auto" w:line="276" w:before="114" w:after="114"/>
         <w:jc w:val="both"/>
-        <w:rPr/>
-      </w:pPr>
-      <w:bookmarkStart w:id="3" w:name="__DdeLink__1923_219415062"/>
-      <w:r>
-        <w:rPr>
-          <w:b w:val="false"/>
-          <w:bCs w:val="false"/>
-          <w:i w:val="false"/>
-          <w:iCs w:val="false"/>
-          <w:u w:val="none"/>
-        </w:rPr>
-        <w:t>N</w:t>
-      </w:r>
-      <w:bookmarkEnd w:id="3"/>
-      <w:r>
-        <w:rPr>
-          <w:b w:val="false"/>
-          <w:bCs w:val="false"/>
-          <w:i w:val="false"/>
-          <w:iCs w:val="false"/>
-          <w:u w:val="none"/>
-        </w:rPr>
-        <w:t>uma</w:t>
-      </w:r>
-      <w:r>
-        <w:rPr>
-          <w:b w:val="false"/>
-          <w:bCs w:val="false"/>
-          <w:u w:val="none"/>
-        </w:rPr>
-        <w:t xml:space="preserve"> primeira tentativa foi avaliada a distância de edição do padrão de pesquisa a todas as localidades existentes na aplicação. Seguidamente, apresentava-se ao utilizador as N localidades mais idênticas ao padrão de pesquisa. Porém, esta solução revelou-se ineficaz, visto que devido a haver um elevado número de localidades com identificar textual “Unkwon”, quando era inserido um padrão de pesquisa pequeno a distância a estas localidades era muito reduzida, sendo a grande maior parte das localidades apresentadas ao utilizador aquelas que são “Unknown”.</w:t>
+        <w:rPr>
+          <w:rFonts w:ascii="Liberation Serif" w:hAnsi="Liberation Serif"/>
+        </w:rPr>
+      </w:pPr>
+      <w:r>
+        <w:rPr>
+          <w:rFonts w:ascii="Liberation Serif" w:hAnsi="Liberation Serif"/>
+          <w:b w:val="false"/>
+          <w:bCs w:val="false"/>
+          <w:u w:val="none"/>
+        </w:rPr>
+        <w:t xml:space="preserve">Após seleção de “Pesquisa Exata” por parte do utilizador, é utilizado o algorítmo Knutt-Morris-Pratt para encontrar ocorrências do padrão de pesquisa nas localidades existentes na aplicação. </w:t>
       </w:r>
     </w:p>
     <w:p>
@@ -4025,14 +4369,53 @@
         <w:spacing w:lineRule="auto" w:line="276" w:before="114" w:after="114"/>
         <w:jc w:val="both"/>
         <w:rPr>
-          <w:b w:val="false"/>
-          <w:b w:val="false"/>
-          <w:bCs w:val="false"/>
-          <w:u w:val="none"/>
-        </w:rPr>
-      </w:pPr>
-      <w:r>
-        <w:rPr/>
+          <w:rFonts w:ascii="Liberation Serif" w:hAnsi="Liberation Serif"/>
+        </w:rPr>
+      </w:pPr>
+      <w:r>
+        <w:rPr>
+          <w:rFonts w:ascii="Liberation Serif" w:hAnsi="Liberation Serif"/>
+          <w:b w:val="false"/>
+          <w:bCs w:val="false"/>
+          <w:u w:val="none"/>
+        </w:rPr>
+        <w:t>É de salientar que, ao contrário do algorítmo canónico, foi realizada uma otimização no algorítmo, sendo que este termina assim que é encontrada uma ocorrência em vez de calcular todas as ocorrências, o que poupa tempo de execução.</w:t>
+      </w:r>
+    </w:p>
+    <w:p>
+      <w:pPr>
+        <w:pStyle w:val="TextBody"/>
+        <w:spacing w:lineRule="auto" w:line="276" w:before="0" w:after="0"/>
+        <w:jc w:val="both"/>
+        <w:rPr>
+          <w:b w:val="false"/>
+          <w:b w:val="false"/>
+          <w:bCs w:val="false"/>
+          <w:u w:val="none"/>
+        </w:rPr>
+      </w:pPr>
+      <w:r>
+        <w:rPr>
+          <w:rFonts w:ascii="Liberation Serif" w:hAnsi="Liberation Serif"/>
+        </w:rPr>
+      </w:r>
+    </w:p>
+    <w:p>
+      <w:pPr>
+        <w:pStyle w:val="TextBody"/>
+        <w:spacing w:lineRule="auto" w:line="276" w:before="114" w:after="114"/>
+        <w:jc w:val="both"/>
+        <w:rPr>
+          <w:b w:val="false"/>
+          <w:b w:val="false"/>
+          <w:bCs w:val="false"/>
+          <w:u w:val="none"/>
+        </w:rPr>
+      </w:pPr>
+      <w:r>
+        <w:rPr>
+          <w:rFonts w:ascii="Liberation Serif" w:hAnsi="Liberation Serif"/>
+        </w:rPr>
       </w:r>
     </w:p>
     <w:p>
@@ -4043,15 +4426,17 @@
           <w:numId w:val="1"/>
         </w:numPr>
         <w:ind w:left="0" w:right="0" w:hanging="0"/>
-        <w:rPr/>
-      </w:pPr>
-      <w:r>
-        <w:rPr/>
-        <w:t xml:space="preserve">Iteração </w:t>
-      </w:r>
-      <w:r>
-        <w:rPr/>
-        <w:t>2</w:t>
+        <w:rPr>
+          <w:rFonts w:ascii="Liberation Serif" w:hAnsi="Liberation Serif"/>
+        </w:rPr>
+      </w:pPr>
+      <w:bookmarkStart w:id="11" w:name="__RefHeading___Toc1963_219415062"/>
+      <w:bookmarkEnd w:id="11"/>
+      <w:r>
+        <w:rPr>
+          <w:rFonts w:ascii="Liberation Serif" w:hAnsi="Liberation Serif"/>
+        </w:rPr>
+        <w:t>Pesquisa Aproximada</w:t>
       </w:r>
     </w:p>
     <w:p>
@@ -4059,71 +4444,29 @@
         <w:pStyle w:val="TextBody"/>
         <w:spacing w:lineRule="auto" w:line="276" w:before="114" w:after="114"/>
         <w:jc w:val="both"/>
-        <w:rPr/>
-      </w:pPr>
-      <w:r>
-        <w:rPr>
-          <w:b w:val="false"/>
-          <w:bCs w:val="false"/>
-          <w:u w:val="none"/>
-        </w:rPr>
-        <w:t>S</w:t>
-      </w:r>
-      <w:r>
-        <w:rPr>
-          <w:b w:val="false"/>
-          <w:bCs w:val="false"/>
-          <w:u w:val="none"/>
-        </w:rPr>
-        <w:t xml:space="preserve">eguidamente, tentou-se, após calcular a distância entre o padrão e cada </w:t>
-      </w:r>
-      <w:r>
-        <w:rPr>
-          <w:b w:val="false"/>
-          <w:bCs w:val="false"/>
-          <w:u w:val="none"/>
-        </w:rPr>
-        <w:t xml:space="preserve">identificador textual de localidade, subtrair a essa distância a diferença entre os seus tamanhos, de forma a detetar pesquisas como, por exemplo, em que utilizador pesquisa “vista” e que obter “Boavista”. Neste exemplo, a distância de edição seria 3. Ao subtrair a diferença do tamanho das cadeias de carateres (8 – 5 = 3), a distância total ficaria 0, sendo um bom </w:t>
-      </w:r>
-      <w:r>
-        <w:rPr>
-          <w:b w:val="false"/>
-          <w:bCs w:val="false"/>
-          <w:i/>
-          <w:iCs/>
-          <w:u w:val="none"/>
-        </w:rPr>
-        <w:t>match</w:t>
-      </w:r>
-      <w:r>
-        <w:rPr>
+        <w:rPr>
+          <w:rFonts w:ascii="Liberation Serif" w:hAnsi="Liberation Serif"/>
+        </w:rPr>
+      </w:pPr>
+      <w:r>
+        <w:rPr>
+          <w:rFonts w:ascii="Liberation Serif" w:hAnsi="Liberation Serif"/>
+          <w:b w:val="false"/>
+          <w:bCs w:val="false"/>
+          <w:u w:val="none"/>
+        </w:rPr>
+        <w:t xml:space="preserve">Foram realizadas 4 diferentes iterações a fim de apresentar bons resultados com base no </w:t>
+      </w:r>
+      <w:r>
+        <w:rPr>
+          <w:rFonts w:ascii="Liberation Serif" w:hAnsi="Liberation Serif"/>
           <w:b w:val="false"/>
           <w:bCs w:val="false"/>
           <w:i w:val="false"/>
           <w:iCs w:val="false"/>
           <w:u w:val="none"/>
         </w:rPr>
-        <w:t xml:space="preserve">. No entanto, desta forma a pesquisa “Baisa” também obteria como bom </w:t>
-      </w:r>
-      <w:r>
-        <w:rPr>
-          <w:b w:val="false"/>
-          <w:bCs w:val="false"/>
-          <w:i/>
-          <w:iCs/>
-          <w:u w:val="none"/>
-        </w:rPr>
-        <w:t>match</w:t>
-      </w:r>
-      <w:r>
-        <w:rPr>
-          <w:b w:val="false"/>
-          <w:bCs w:val="false"/>
-          <w:i w:val="false"/>
-          <w:iCs w:val="false"/>
-          <w:u w:val="none"/>
-        </w:rPr>
-        <w:t xml:space="preserve"> a palavra “Boavista”, sendo que não seria uma boa escolha.</w:t>
+        <w:t>input do utilizador</w:t>
       </w:r>
     </w:p>
     <w:p>
@@ -4135,30 +4478,41 @@
           <w:b w:val="false"/>
           <w:b w:val="false"/>
           <w:bCs w:val="false"/>
-          <w:u w:val="none"/>
-        </w:rPr>
-      </w:pPr>
-      <w:r>
-        <w:rPr/>
-      </w:r>
-    </w:p>
-    <w:p>
-      <w:pPr>
-        <w:pStyle w:val="Heading3"/>
-        <w:numPr>
-          <w:ilvl w:val="2"/>
-          <w:numId w:val="1"/>
-        </w:numPr>
-        <w:ind w:left="0" w:right="0" w:hanging="0"/>
-        <w:rPr/>
-      </w:pPr>
-      <w:r>
-        <w:rPr/>
-        <w:t xml:space="preserve">Iteração </w:t>
-      </w:r>
-      <w:r>
-        <w:rPr/>
-        <w:t>3</w:t>
+          <w:i w:val="false"/>
+          <w:i w:val="false"/>
+          <w:iCs w:val="false"/>
+          <w:u w:val="none"/>
+        </w:rPr>
+      </w:pPr>
+      <w:r>
+        <w:rPr>
+          <w:rFonts w:ascii="Liberation Serif" w:hAnsi="Liberation Serif"/>
+        </w:rPr>
+      </w:r>
+    </w:p>
+    <w:p>
+      <w:pPr>
+        <w:pStyle w:val="TextBody"/>
+        <w:rPr>
+          <w:rFonts w:ascii="Liberation Serif" w:hAnsi="Liberation Serif"/>
+          <w:b/>
+          <w:b/>
+          <w:bCs/>
+          <w:sz w:val="28"/>
+          <w:szCs w:val="28"/>
+        </w:rPr>
+      </w:pPr>
+      <w:bookmarkStart w:id="12" w:name="__RefHeading___Toc1965_219415062"/>
+      <w:bookmarkEnd w:id="12"/>
+      <w:r>
+        <w:rPr>
+          <w:rFonts w:ascii="Liberation Serif" w:hAnsi="Liberation Serif"/>
+          <w:b/>
+          <w:bCs/>
+          <w:sz w:val="28"/>
+          <w:szCs w:val="28"/>
+        </w:rPr>
+        <w:t>Iteração 1</w:t>
       </w:r>
     </w:p>
     <w:p>
@@ -4166,43 +4520,47 @@
         <w:pStyle w:val="TextBody"/>
         <w:spacing w:lineRule="auto" w:line="276" w:before="114" w:after="114"/>
         <w:jc w:val="both"/>
-        <w:rPr/>
-      </w:pPr>
-      <w:r>
-        <w:rPr>
-          <w:b w:val="false"/>
-          <w:bCs w:val="false"/>
-          <w:u w:val="none"/>
-        </w:rPr>
-        <w:t>N</w:t>
-      </w:r>
-      <w:r>
-        <w:rPr>
-          <w:b w:val="false"/>
-          <w:bCs w:val="false"/>
-          <w:u w:val="none"/>
-        </w:rPr>
-        <w:t xml:space="preserve">uma terceira e última iteração, tentou-se calcular a distância entre o padrão e todas as </w:t>
-      </w:r>
-      <w:r>
-        <w:rPr>
-          <w:b w:val="false"/>
-          <w:bCs w:val="false"/>
-          <w:i/>
-          <w:iCs/>
-          <w:u w:val="none"/>
-        </w:rPr>
-        <w:t xml:space="preserve">substrings </w:t>
-      </w:r>
-      <w:r>
-        <w:rPr>
+        <w:rPr>
+          <w:rFonts w:ascii="Liberation Serif" w:hAnsi="Liberation Serif"/>
+        </w:rPr>
+      </w:pPr>
+      <w:r>
+        <w:rPr>
+          <w:rFonts w:ascii="Liberation Serif" w:hAnsi="Liberation Serif"/>
           <w:b w:val="false"/>
           <w:bCs w:val="false"/>
           <w:i w:val="false"/>
           <w:iCs w:val="false"/>
           <w:u w:val="none"/>
         </w:rPr>
-        <w:t xml:space="preserve">de tamnho |P| pertencentes ao texto, utilizando como </w:t>
+        <w:t>Numa</w:t>
+      </w:r>
+      <w:r>
+        <w:rPr>
+          <w:rFonts w:ascii="Liberation Serif" w:hAnsi="Liberation Serif"/>
+          <w:b w:val="false"/>
+          <w:bCs w:val="false"/>
+          <w:u w:val="none"/>
+        </w:rPr>
+        <w:t xml:space="preserve"> primeira tentativa foi avaliada a distância de edição do padrão de pesquisa a todas as localidades existentes na aplicação. Seguidamente, apresentava-se ao utilizador as </w:t>
+      </w:r>
+      <w:r>
+        <w:rPr>
+          <w:rFonts w:ascii="Liberation Serif" w:hAnsi="Liberation Serif"/>
+          <w:b w:val="false"/>
+          <w:bCs w:val="false"/>
+          <w:u w:val="none"/>
+        </w:rPr>
+        <w:t>15</w:t>
+      </w:r>
+      <w:r>
+        <w:rPr>
+          <w:rFonts w:ascii="Liberation Serif" w:hAnsi="Liberation Serif"/>
+          <w:b w:val="false"/>
+          <w:bCs w:val="false"/>
+          <w:u w:val="none"/>
+        </w:rPr>
+        <w:t xml:space="preserve"> localidades mais idênticas ao padrão de pesquisa. Porém, esta solução revelou-se ineficaz, visto que devido a haver um elevado número de localidades com identificar textual “Unkwon”, quando era inserido um padrão de pesquisa pequeno a distância a estas localidades era muito reduzida, sendo a grande maior parte das localidades apresentadas ao utilizador aquelas que são “Unknown”.</w:t>
       </w:r>
     </w:p>
     <w:p>
@@ -4218,26 +4576,44 @@
         </w:rPr>
       </w:pPr>
       <w:r>
-        <w:rPr/>
-      </w:r>
-    </w:p>
-    <w:p>
-      <w:pPr>
-        <w:pStyle w:val="Heading3"/>
-        <w:numPr>
-          <w:ilvl w:val="2"/>
-          <w:numId w:val="1"/>
-        </w:numPr>
-        <w:ind w:left="0" w:right="0" w:hanging="0"/>
-        <w:rPr/>
-      </w:pPr>
-      <w:r>
-        <w:rPr/>
+        <w:rPr>
+          <w:rFonts w:ascii="Liberation Serif" w:hAnsi="Liberation Serif"/>
+        </w:rPr>
+      </w:r>
+    </w:p>
+    <w:p>
+      <w:pPr>
+        <w:pStyle w:val="TextBody"/>
+        <w:rPr>
+          <w:rFonts w:ascii="Liberation Serif" w:hAnsi="Liberation Serif"/>
+          <w:b/>
+          <w:b/>
+          <w:bCs/>
+          <w:sz w:val="28"/>
+          <w:szCs w:val="28"/>
+        </w:rPr>
+      </w:pPr>
+      <w:bookmarkStart w:id="13" w:name="__RefHeading___Toc1967_219415062"/>
+      <w:bookmarkEnd w:id="13"/>
+      <w:r>
+        <w:rPr>
+          <w:rFonts w:ascii="Liberation Serif" w:hAnsi="Liberation Serif"/>
+          <w:b/>
+          <w:bCs/>
+          <w:sz w:val="28"/>
+          <w:szCs w:val="28"/>
+        </w:rPr>
         <w:t xml:space="preserve">Iteração </w:t>
       </w:r>
       <w:r>
-        <w:rPr/>
-        <w:t>4</w:t>
+        <w:rPr>
+          <w:rFonts w:ascii="Liberation Serif" w:hAnsi="Liberation Serif"/>
+          <w:b/>
+          <w:bCs/>
+          <w:sz w:val="28"/>
+          <w:szCs w:val="28"/>
+        </w:rPr>
+        <w:t>2</w:t>
       </w:r>
     </w:p>
     <w:p>
@@ -4245,15 +4621,269 @@
         <w:pStyle w:val="TextBody"/>
         <w:spacing w:lineRule="auto" w:line="276" w:before="114" w:after="114"/>
         <w:jc w:val="both"/>
-        <w:rPr/>
-      </w:pPr>
-      <w:r>
-        <w:rPr>
-          <w:b w:val="false"/>
-          <w:bCs w:val="false"/>
-          <w:u w:val="none"/>
-        </w:rPr>
-        <w:t>Rejeitar todos aqueles  têm a melhor dist superior &gt; 30% do tamanho do padrão</w:t>
+        <w:rPr>
+          <w:rFonts w:ascii="Liberation Serif" w:hAnsi="Liberation Serif"/>
+        </w:rPr>
+      </w:pPr>
+      <w:r>
+        <w:rPr>
+          <w:rFonts w:ascii="Liberation Serif" w:hAnsi="Liberation Serif"/>
+          <w:b w:val="false"/>
+          <w:bCs w:val="false"/>
+          <w:u w:val="none"/>
+        </w:rPr>
+        <w:t>S</w:t>
+      </w:r>
+      <w:r>
+        <w:rPr>
+          <w:rFonts w:ascii="Liberation Serif" w:hAnsi="Liberation Serif"/>
+          <w:b w:val="false"/>
+          <w:bCs w:val="false"/>
+          <w:u w:val="none"/>
+        </w:rPr>
+        <w:t xml:space="preserve">eguidamente, tentou-se, após calcular a distância entre o padrão e cada </w:t>
+      </w:r>
+      <w:r>
+        <w:rPr>
+          <w:rFonts w:ascii="Liberation Serif" w:hAnsi="Liberation Serif"/>
+          <w:b w:val="false"/>
+          <w:bCs w:val="false"/>
+          <w:u w:val="none"/>
+        </w:rPr>
+        <w:t xml:space="preserve">identificador textual de localidade, subtrair a essa distância a diferença entre os seus tamanhos, de forma a detetar pesquisas como, por exemplo, em que utilizador pesquisa “vista” e que obter “Boavista”. Neste exemplo, a distância de edição seria 3. Ao subtrair a diferença do tamanho das cadeias de carateres (8 – 5 = 3), a distância total ficaria 0, sendo um bom </w:t>
+      </w:r>
+      <w:r>
+        <w:rPr>
+          <w:rFonts w:ascii="Liberation Serif" w:hAnsi="Liberation Serif"/>
+          <w:b w:val="false"/>
+          <w:bCs w:val="false"/>
+          <w:i/>
+          <w:iCs/>
+          <w:u w:val="none"/>
+        </w:rPr>
+        <w:t>match</w:t>
+      </w:r>
+      <w:r>
+        <w:rPr>
+          <w:rFonts w:ascii="Liberation Serif" w:hAnsi="Liberation Serif"/>
+          <w:b w:val="false"/>
+          <w:bCs w:val="false"/>
+          <w:i w:val="false"/>
+          <w:iCs w:val="false"/>
+          <w:u w:val="none"/>
+        </w:rPr>
+        <w:t xml:space="preserve">. No entanto, desta forma a pesquisa “Baisa” também obteria como bom </w:t>
+      </w:r>
+      <w:r>
+        <w:rPr>
+          <w:rFonts w:ascii="Liberation Serif" w:hAnsi="Liberation Serif"/>
+          <w:b w:val="false"/>
+          <w:bCs w:val="false"/>
+          <w:i/>
+          <w:iCs/>
+          <w:u w:val="none"/>
+        </w:rPr>
+        <w:t>match</w:t>
+      </w:r>
+      <w:r>
+        <w:rPr>
+          <w:rFonts w:ascii="Liberation Serif" w:hAnsi="Liberation Serif"/>
+          <w:b w:val="false"/>
+          <w:bCs w:val="false"/>
+          <w:i w:val="false"/>
+          <w:iCs w:val="false"/>
+          <w:u w:val="none"/>
+        </w:rPr>
+        <w:t xml:space="preserve"> a palavra “Boavista”, sendo que não seria uma boa escolha.</w:t>
+      </w:r>
+    </w:p>
+    <w:p>
+      <w:pPr>
+        <w:pStyle w:val="TextBody"/>
+        <w:spacing w:lineRule="auto" w:line="276" w:before="114" w:after="114"/>
+        <w:jc w:val="both"/>
+        <w:rPr>
+          <w:b w:val="false"/>
+          <w:b w:val="false"/>
+          <w:bCs w:val="false"/>
+          <w:u w:val="none"/>
+        </w:rPr>
+      </w:pPr>
+      <w:r>
+        <w:rPr>
+          <w:rFonts w:ascii="Liberation Serif" w:hAnsi="Liberation Serif"/>
+        </w:rPr>
+      </w:r>
+    </w:p>
+    <w:p>
+      <w:pPr>
+        <w:pStyle w:val="TextBody"/>
+        <w:rPr>
+          <w:rFonts w:ascii="Liberation Serif" w:hAnsi="Liberation Serif"/>
+          <w:b/>
+          <w:b/>
+          <w:bCs/>
+          <w:sz w:val="28"/>
+          <w:szCs w:val="28"/>
+        </w:rPr>
+      </w:pPr>
+      <w:r>
+        <w:rPr>
+          <w:rFonts w:ascii="Liberation Serif" w:hAnsi="Liberation Serif"/>
+          <w:b/>
+          <w:bCs/>
+          <w:sz w:val="28"/>
+          <w:szCs w:val="28"/>
+        </w:rPr>
+      </w:r>
+    </w:p>
+    <w:p>
+      <w:pPr>
+        <w:pStyle w:val="TextBody"/>
+        <w:rPr>
+          <w:rFonts w:ascii="Liberation Serif" w:hAnsi="Liberation Serif"/>
+          <w:b/>
+          <w:b/>
+          <w:bCs/>
+          <w:sz w:val="28"/>
+          <w:szCs w:val="28"/>
+        </w:rPr>
+      </w:pPr>
+      <w:bookmarkStart w:id="14" w:name="__RefHeading___Toc1969_219415062"/>
+      <w:bookmarkEnd w:id="14"/>
+      <w:r>
+        <w:rPr>
+          <w:rFonts w:ascii="Liberation Serif" w:hAnsi="Liberation Serif"/>
+          <w:b/>
+          <w:bCs/>
+          <w:sz w:val="28"/>
+          <w:szCs w:val="28"/>
+        </w:rPr>
+        <w:t xml:space="preserve">Iteração </w:t>
+      </w:r>
+      <w:r>
+        <w:rPr>
+          <w:rFonts w:ascii="Liberation Serif" w:hAnsi="Liberation Serif"/>
+          <w:b/>
+          <w:bCs/>
+          <w:sz w:val="28"/>
+          <w:szCs w:val="28"/>
+        </w:rPr>
+        <w:t>3</w:t>
+      </w:r>
+    </w:p>
+    <w:p>
+      <w:pPr>
+        <w:pStyle w:val="TextBody"/>
+        <w:spacing w:lineRule="auto" w:line="276" w:before="114" w:after="114"/>
+        <w:jc w:val="both"/>
+        <w:rPr>
+          <w:rFonts w:ascii="Liberation Serif" w:hAnsi="Liberation Serif"/>
+        </w:rPr>
+      </w:pPr>
+      <w:r>
+        <w:rPr>
+          <w:rFonts w:ascii="Liberation Serif" w:hAnsi="Liberation Serif"/>
+          <w:b w:val="false"/>
+          <w:bCs w:val="false"/>
+          <w:u w:val="none"/>
+        </w:rPr>
+        <w:t>N</w:t>
+      </w:r>
+      <w:r>
+        <w:rPr>
+          <w:rFonts w:ascii="Liberation Serif" w:hAnsi="Liberation Serif"/>
+          <w:b w:val="false"/>
+          <w:bCs w:val="false"/>
+          <w:u w:val="none"/>
+        </w:rPr>
+        <w:t xml:space="preserve">uma terceira e última iteração, tentou-se calcular a distância entre o padrão e todas as </w:t>
+      </w:r>
+      <w:r>
+        <w:rPr>
+          <w:rFonts w:ascii="Liberation Serif" w:hAnsi="Liberation Serif"/>
+          <w:b w:val="false"/>
+          <w:bCs w:val="false"/>
+          <w:i/>
+          <w:iCs/>
+          <w:u w:val="none"/>
+        </w:rPr>
+        <w:t xml:space="preserve">substrings </w:t>
+      </w:r>
+      <w:r>
+        <w:rPr>
+          <w:rFonts w:ascii="Liberation Serif" w:hAnsi="Liberation Serif"/>
+          <w:b w:val="false"/>
+          <w:bCs w:val="false"/>
+          <w:i w:val="false"/>
+          <w:iCs w:val="false"/>
+          <w:u w:val="none"/>
+        </w:rPr>
+        <w:t xml:space="preserve">de tamnho |P| pertencentes ao texto, utilizando como </w:t>
+      </w:r>
+      <w:r>
+        <w:rPr>
+          <w:rFonts w:ascii="Liberation Serif" w:hAnsi="Liberation Serif"/>
+          <w:b w:val="false"/>
+          <w:bCs w:val="false"/>
+          <w:i w:val="false"/>
+          <w:iCs w:val="false"/>
+          <w:u w:val="none"/>
+        </w:rPr>
+        <w:t xml:space="preserve">distância final a menor das distâncias de edição encontrada. Seguidamente, são apresentados ao utilizador os 15 melhores resultados de pesquisa. </w:t>
+      </w:r>
+    </w:p>
+    <w:p>
+      <w:pPr>
+        <w:pStyle w:val="TextBody"/>
+        <w:spacing w:lineRule="auto" w:line="276" w:before="114" w:after="114"/>
+        <w:jc w:val="both"/>
+        <w:rPr>
+          <w:rFonts w:ascii="Liberation Serif" w:hAnsi="Liberation Serif"/>
+        </w:rPr>
+      </w:pPr>
+      <w:r>
+        <w:rPr>
+          <w:rFonts w:ascii="Liberation Serif" w:hAnsi="Liberation Serif"/>
+          <w:b w:val="false"/>
+          <w:bCs w:val="false"/>
+          <w:i w:val="false"/>
+          <w:iCs w:val="false"/>
+          <w:u w:val="none"/>
+        </w:rPr>
+        <w:t>No entanto, quando o padrão era demasiado distante de todos os nomes das localidades, eram ainda assim apresentados alguns resultados muito distantes do padrão de procura.</w:t>
+      </w:r>
+    </w:p>
+    <w:p>
+      <w:pPr>
+        <w:pStyle w:val="TextBody"/>
+        <w:spacing w:lineRule="auto" w:line="276" w:before="114" w:after="114"/>
+        <w:jc w:val="both"/>
+        <w:rPr>
+          <w:rFonts w:ascii="Liberation Serif" w:hAnsi="Liberation Serif"/>
+        </w:rPr>
+      </w:pPr>
+      <w:r>
+        <w:rPr>
+          <w:rFonts w:ascii="Liberation Serif" w:hAnsi="Liberation Serif"/>
+          <w:b w:val="false"/>
+          <w:bCs w:val="false"/>
+          <w:i w:val="false"/>
+          <w:iCs w:val="false"/>
+          <w:u w:val="none"/>
+        </w:rPr>
+        <w:t xml:space="preserve">Procedeu-se, então, a descartar todos os resultados em que a distância era superior a 30% do tamanho do padrão (valor obtido experimentalmente, após </w:t>
+      </w:r>
+      <w:r>
+        <w:rPr>
+          <w:rFonts w:ascii="Liberation Serif" w:hAnsi="Liberation Serif"/>
+          <w:b w:val="false"/>
+          <w:bCs w:val="false"/>
+          <w:i w:val="false"/>
+          <w:iCs w:val="false"/>
+          <w:u w:val="none"/>
+        </w:rPr>
+        <w:t>tentativas com diversos valores). Desta forma, são garantidamente apresentados ao utilizador resultados idênticos ao padrão de pesquisa.</w:t>
       </w:r>
       <w:r>
         <w:br w:type="page"/>
@@ -4267,10 +4897,12 @@
           <w:numId w:val="3"/>
         </w:numPr>
         <w:ind w:left="0" w:hanging="0"/>
-        <w:rPr/>
-      </w:pPr>
-      <w:bookmarkStart w:id="4" w:name="__RefHeading___Toc204_1963847657"/>
-      <w:bookmarkEnd w:id="4"/>
+        <w:rPr>
+          <w:rFonts w:ascii="Liberation Serif" w:hAnsi="Liberation Serif"/>
+        </w:rPr>
+      </w:pPr>
+      <w:bookmarkStart w:id="15" w:name="__RefHeading___Toc204_1963847657"/>
+      <w:bookmarkEnd w:id="15"/>
       <w:r>
         <w:rPr>
           <w:rFonts w:ascii="Liberation Serif" w:hAnsi="Liberation Serif"/>
@@ -4288,7 +4920,58 @@
         </w:rPr>
       </w:pPr>
       <w:r>
-        <w:rPr/>
+        <w:rPr>
+          <w:rFonts w:ascii="Liberation Serif" w:hAnsi="Liberation Serif"/>
+        </w:rPr>
+      </w:r>
+    </w:p>
+    <w:p>
+      <w:pPr>
+        <w:pStyle w:val="TextBody"/>
+        <w:numPr>
+          <w:ilvl w:val="0"/>
+          <w:numId w:val="4"/>
+        </w:numPr>
+        <w:spacing w:before="57" w:after="197"/>
+        <w:jc w:val="both"/>
+        <w:rPr>
+          <w:rFonts w:ascii="Liberation Serif" w:hAnsi="Liberation Serif"/>
+        </w:rPr>
+      </w:pPr>
+      <w:r>
+        <w:rPr>
+          <w:rFonts w:ascii="Liberation Serif" w:hAnsi="Liberation Serif"/>
+          <w:color w:val="000000"/>
+          <w:sz w:val="24"/>
+          <w:szCs w:val="24"/>
+        </w:rPr>
+        <w:t>Apresentações das Aulas Teóricas de Conceção e Análise de A</w:t>
+      </w:r>
+      <w:r>
+        <w:rPr>
+          <w:rFonts w:ascii="Liberation Serif" w:hAnsi="Liberation Serif"/>
+          <w:b w:val="false"/>
+          <w:i w:val="false"/>
+          <w:caps w:val="false"/>
+          <w:smallCaps w:val="false"/>
+          <w:strike w:val="false"/>
+          <w:dstrike w:val="false"/>
+          <w:color w:val="000000"/>
+          <w:sz w:val="24"/>
+          <w:highlight w:val="white"/>
+          <w:u w:val="none"/>
+          <w:effect w:val="none"/>
+        </w:rPr>
+        <w:t>lgoritmo</w:t>
+      </w:r>
+      <w:r>
+        <w:rPr>
+          <w:rFonts w:ascii="Liberation Serif" w:hAnsi="Liberation Serif"/>
+          <w:color w:val="000000"/>
+          <w:sz w:val="24"/>
+          <w:szCs w:val="24"/>
+        </w:rPr>
+        <w:t xml:space="preserve"> 2018, da autoria da Professora Doutora Liliana Ferreira, Professor Doutor João Pascoal Faria e Professor Doutor Rosaldo Rossetti.</w:t>
       </w:r>
     </w:p>
     <w:p>
@@ -4304,36 +4987,25 @@
       </w:pPr>
       <w:r>
         <w:rPr>
+          <w:rFonts w:ascii="Liberation Serif" w:hAnsi="Liberation Serif"/>
           <w:color w:val="000000"/>
           <w:sz w:val="24"/>
           <w:szCs w:val="24"/>
         </w:rPr>
-        <w:t>Apresentações das Aulas Teóricas de Conceção e Análise de A</w:t>
-      </w:r>
-      <w:r>
-        <w:rPr>
-          <w:b w:val="false"/>
-          <w:i w:val="false"/>
-          <w:caps w:val="false"/>
-          <w:smallCaps w:val="false"/>
-          <w:strike w:val="false"/>
-          <w:dstrike w:val="false"/>
-          <w:color w:val="000000"/>
-          <w:sz w:val="24"/>
-          <w:highlight w:val="white"/>
-          <w:u w:val="none"/>
-          <w:effect w:val="none"/>
-        </w:rPr>
-        <w:t>lgoritmo</w:t>
-      </w:r>
-      <w:r>
-        <w:rPr>
-          <w:color w:val="000000"/>
-          <w:sz w:val="24"/>
-          <w:szCs w:val="24"/>
-        </w:rPr>
-        <w:t xml:space="preserve"> 2018, da autoria da Professora Doutora Liliana Ferreira, Professor Doutor João Pascoal Faria e Professor Doutor Rosaldo Rossetti.</w:t>
-      </w:r>
+        <w:t xml:space="preserve">Knuth-Morris-Pratt algorithm, </w:t>
+      </w:r>
+      <w:hyperlink r:id="rId11">
+        <w:r>
+          <w:rPr>
+            <w:rStyle w:val="InternetLink"/>
+            <w:rFonts w:ascii="Liberation Serif" w:hAnsi="Liberation Serif"/>
+            <w:color w:val="000000"/>
+            <w:sz w:val="24"/>
+            <w:szCs w:val="24"/>
+          </w:rPr>
+          <w:t>https://en.wikipedia.org/wiki/Knuth%E2%80%93Morris%E2%80%93Pratt_algorithm</w:t>
+        </w:r>
+      </w:hyperlink>
     </w:p>
     <w:p>
       <w:pPr>
@@ -4348,21 +5020,23 @@
       </w:pPr>
       <w:r>
         <w:rPr>
+          <w:rStyle w:val="InternetLink"/>
+          <w:rFonts w:ascii="Liberation Serif" w:hAnsi="Liberation Serif"/>
           <w:color w:val="000000"/>
           <w:sz w:val="24"/>
           <w:szCs w:val="24"/>
-        </w:rPr>
-        <w:t xml:space="preserve">Knuth-Morris-Pratt algorithm, </w:t>
-      </w:r>
-      <w:hyperlink r:id="rId11">
+          <w:u w:val="none"/>
+        </w:rPr>
+        <w:t xml:space="preserve">Knuth-Morris-Pratt string matching, </w:t>
+      </w:r>
+      <w:hyperlink r:id="rId12">
         <w:r>
           <w:rPr>
             <w:rStyle w:val="InternetLink"/>
+            <w:rFonts w:ascii="Liberation Serif" w:hAnsi="Liberation Serif"/>
             <w:color w:val="000000"/>
-            <w:sz w:val="24"/>
-            <w:szCs w:val="24"/>
           </w:rPr>
-          <w:t>https://en.wikipedia.org/wiki/Knuth%E2%80%93Morris%E2%80%93Pratt_algorithm</w:t>
+          <w:t>https://www.ics.uci.edu/~eppstein/161/960227.html</w:t>
         </w:r>
       </w:hyperlink>
     </w:p>
@@ -4380,20 +5054,20 @@
       <w:r>
         <w:rPr>
           <w:rStyle w:val="InternetLink"/>
+          <w:rFonts w:ascii="Liberation Serif" w:hAnsi="Liberation Serif"/>
           <w:color w:val="000000"/>
-          <w:sz w:val="24"/>
-          <w:szCs w:val="24"/>
-          <w:u w:val="none"/>
-        </w:rPr>
-        <w:t xml:space="preserve">Knuth-Morris-Pratt string matching, </w:t>
-      </w:r>
-      <w:hyperlink r:id="rId12">
+          <w:u w:val="none"/>
+        </w:rPr>
+        <w:t xml:space="preserve">Levenshtein Distance, </w:t>
+      </w:r>
+      <w:hyperlink r:id="rId13">
         <w:r>
           <w:rPr>
             <w:rStyle w:val="InternetLink"/>
+            <w:rFonts w:ascii="Liberation Serif" w:hAnsi="Liberation Serif"/>
             <w:color w:val="000000"/>
           </w:rPr>
-          <w:t>https://www.ics.uci.edu/~eppstein/161/960227.html</w:t>
+          <w:t>https://en.wikipedia.org/wiki/Levenshtein_distance</w:t>
         </w:r>
       </w:hyperlink>
     </w:p>
@@ -4411,35 +5085,7 @@
       <w:r>
         <w:rPr>
           <w:rStyle w:val="InternetLink"/>
-          <w:color w:val="000000"/>
-          <w:u w:val="none"/>
-        </w:rPr>
-        <w:t xml:space="preserve">Levenshtein Distance, </w:t>
-      </w:r>
-      <w:hyperlink r:id="rId13">
-        <w:r>
-          <w:rPr>
-            <w:rStyle w:val="InternetLink"/>
-            <w:color w:val="000000"/>
-          </w:rPr>
-          <w:t>https://en.wikipedia.org/wiki/Levenshtein_distance</w:t>
-        </w:r>
-      </w:hyperlink>
-    </w:p>
-    <w:p>
-      <w:pPr>
-        <w:pStyle w:val="TextBody"/>
-        <w:numPr>
-          <w:ilvl w:val="0"/>
-          <w:numId w:val="4"/>
-        </w:numPr>
-        <w:spacing w:before="57" w:after="197"/>
-        <w:jc w:val="both"/>
-        <w:rPr/>
-      </w:pPr>
-      <w:r>
-        <w:rPr>
-          <w:rStyle w:val="InternetLink"/>
+          <w:rFonts w:ascii="Liberation Serif" w:hAnsi="Liberation Serif"/>
           <w:color w:val="000000"/>
           <w:u w:val="none"/>
         </w:rPr>
@@ -4449,6 +5095,7 @@
         <w:r>
           <w:rPr>
             <w:rStyle w:val="InternetLink"/>
+            <w:rFonts w:ascii="Liberation Serif" w:hAnsi="Liberation Serif"/>
             <w:i w:val="false"/>
             <w:iCs w:val="false"/>
             <w:color w:val="000000"/>
@@ -4472,6 +5119,7 @@
       <w:r>
         <w:rPr>
           <w:rStyle w:val="InternetLink"/>
+          <w:rFonts w:ascii="Liberation Serif" w:hAnsi="Liberation Serif"/>
           <w:i w:val="false"/>
           <w:iCs w:val="false"/>
           <w:color w:val="000000"/>
@@ -4496,6 +5144,7 @@
         <w:r>
           <w:rPr>
             <w:rStyle w:val="InternetLink"/>
+            <w:rFonts w:ascii="Liberation Serif" w:hAnsi="Liberation Serif"/>
             <w:i w:val="false"/>
             <w:iCs w:val="false"/>
             <w:color w:val="000000"/>
@@ -4515,18 +5164,15 @@
         <w:jc w:val="both"/>
         <w:rPr>
           <w:rStyle w:val="InternetLink"/>
-          <w:i w:val="false"/>
+          <w:rFonts w:ascii="Liberation Serif" w:hAnsi="Liberation Serif"/>
+        </w:rPr>
+      </w:pPr>
+      <w:r>
+        <w:rPr>
           <w:i w:val="false"/>
           <w:iCs w:val="false"/>
           <w:color w:val="000000"/>
         </w:rPr>
-      </w:pPr>
-      <w:r>
-        <w:rPr>
-          <w:i w:val="false"/>
-          <w:iCs w:val="false"/>
-          <w:color w:val="000000"/>
-        </w:rPr>
       </w:r>
     </w:p>
     <w:p>
@@ -4534,10 +5180,14 @@
         <w:pStyle w:val="TextBody"/>
         <w:spacing w:before="0" w:after="0"/>
         <w:jc w:val="both"/>
-        <w:rPr/>
-      </w:pPr>
-      <w:r>
-        <w:rPr/>
+        <w:rPr>
+          <w:rFonts w:ascii="Liberation Serif" w:hAnsi="Liberation Serif"/>
+        </w:rPr>
+      </w:pPr>
+      <w:r>
+        <w:rPr>
+          <w:rFonts w:ascii="Liberation Serif" w:hAnsi="Liberation Serif"/>
+        </w:rPr>
       </w:r>
     </w:p>
     <w:sectPr>

</xml_diff>